<commit_message>
added header content discussion
</commit_message>
<xml_diff>
--- a/Requirements/Uplink Preamble Discussion.docx
+++ b/Requirements/Uplink Preamble Discussion.docx
@@ -20,7 +20,24 @@
     </w:p>
     <w:p>
       <w:r>
-        <w:t>The uplink channel is currently assumed to be 10MHz wide, consisting of one hundred 100kHz channels. We want a constant envelope signal. We want reliable signal acquisition at the satellite. We want to reduce adjacent channel interference.</w:t>
+        <w:t xml:space="preserve">The </w:t>
+      </w:r>
+      <w:r>
+        <w:t xml:space="preserve">Phase 4 FDMA </w:t>
+      </w:r>
+      <w:r>
+        <w:t xml:space="preserve">uplink channel is currently assumed to be 10MHz wide, consisting </w:t>
+      </w:r>
+      <w:r>
+        <w:t xml:space="preserve">of one hundred 100kHz channels. </w:t>
+      </w:r>
+    </w:p>
+    <w:p>
+      <w:r>
+        <w:t xml:space="preserve">There are certain things we want the uplink signal to be or do. </w:t>
+      </w:r>
+      <w:r>
+        <w:t>We want a constant envelope signal. We want reliable signal acquisition at the satellite. We want to reduce adjacent channel interference.</w:t>
       </w:r>
       <w:r>
         <w:t xml:space="preserve"> We do not want to spend more power than necessary. </w:t>
@@ -31,10 +48,19 @@
         <w:t>We believe</w:t>
       </w:r>
       <w:r>
-        <w:t xml:space="preserve"> uplink</w:t>
+        <w:t xml:space="preserve"> </w:t>
       </w:r>
       <w:r>
-        <w:t xml:space="preserve"> transmissions should begin with a preamble. The purpose of the preamble is for the satellite to </w:t>
+        <w:t>that reliable signal acquisition at the satellite can be enabled with</w:t>
+      </w:r>
+      <w:r>
+        <w:t xml:space="preserve"> a preamble</w:t>
+      </w:r>
+      <w:r>
+        <w:t xml:space="preserve"> on uplink transmissions</w:t>
+      </w:r>
+      <w:r>
+        <w:t xml:space="preserve">. The purpose of the preamble is for the satellite to </w:t>
       </w:r>
       <w:r>
         <w:t>identify a</w:t>
@@ -49,37 +75,18 @@
         <w:t>earth</w:t>
       </w:r>
       <w:r>
-        <w:t xml:space="preserve"> </w:t>
+        <w:t xml:space="preserve">, obtain symbol timing, </w:t>
+      </w:r>
+      <w:proofErr w:type="gramStart"/>
+      <w:r>
+        <w:t>then</w:t>
+      </w:r>
+      <w:proofErr w:type="gramEnd"/>
+      <w:r>
+        <w:t xml:space="preserve"> obtain frame timing</w:t>
       </w:r>
       <w:r>
-        <w:t>and synchronize</w:t>
-      </w:r>
-      <w:r>
-        <w:t xml:space="preserve"> with it. </w:t>
-      </w:r>
-      <w:r>
-        <w:t xml:space="preserve">We believe the preamble should contain the absolute minimum amount of information </w:t>
-      </w:r>
-      <w:r>
-        <w:t>required to allow demodul</w:t>
-      </w:r>
-      <w:r>
-        <w:t>ation</w:t>
-      </w:r>
-      <w:r>
-        <w:t>. The central question from the satellite is</w:t>
-      </w:r>
-      <w:r>
-        <w:t xml:space="preserve"> “H</w:t>
-      </w:r>
-      <w:r>
-        <w:t>ow do I decode what follows?</w:t>
-      </w:r>
-      <w:r>
-        <w:t>”</w:t>
-      </w:r>
-      <w:r>
-        <w:t xml:space="preserve"> This question must be answered by the preamble.</w:t>
+        <w:t xml:space="preserve">. </w:t>
       </w:r>
     </w:p>
     <w:p>
@@ -89,51 +96,26 @@
       <w:r>
         <w:t xml:space="preserve">resent. </w:t>
       </w:r>
-    </w:p>
-    <w:p>
       <w:r>
-        <w:t xml:space="preserve">If a </w:t>
+        <w:t>For cases where there are uplink-only stations, such as emergency operations, automated operations, or equipment failure, another mechanism must be constructed</w:t>
       </w:r>
       <w:r>
-        <w:t xml:space="preserve">station becomes unsynchronized </w:t>
+        <w:t xml:space="preserve"> that forces resynchronization. </w:t>
       </w:r>
-      <w:r>
-        <w:t xml:space="preserve">and is not monitoring </w:t>
-      </w:r>
-      <w:r>
-        <w:t>(</w:t>
-      </w:r>
-      <w:r>
-        <w:t>or can no longer monitor</w:t>
-      </w:r>
-      <w:r>
-        <w:t>)</w:t>
-      </w:r>
-      <w:r>
-        <w:t xml:space="preserve"> </w:t>
-      </w:r>
-      <w:r>
-        <w:t xml:space="preserve">the downlink, then it will not resynchronize before it stops transmitting. It is therefore potentially a jammer. </w:t>
-      </w:r>
-      <w:r>
-        <w:t xml:space="preserve">An uplink-only station may occur during an emergency or during certain types of automatic or unattended transmissions. </w:t>
-      </w:r>
-      <w:r>
-        <w:t xml:space="preserve">Therefore this scenario needs more thought and review in order to avoid unintended consequences. </w:t>
-      </w:r>
-    </w:p>
-    <w:p>
       <w:r>
         <w:br w:type="page"/>
       </w:r>
     </w:p>
-    <w:p>
-      <w:bookmarkStart w:id="0" w:name="_GoBack"/>
-      <w:bookmarkEnd w:id="0"/>
-    </w:p>
+    <w:p/>
     <w:p>
       <w:r>
-        <w:t xml:space="preserve">Below are the components of the preamble in time order. </w:t>
+        <w:t xml:space="preserve">Below are the </w:t>
+      </w:r>
+      <w:r>
+        <w:t xml:space="preserve">major </w:t>
+      </w:r>
+      <w:r>
+        <w:t xml:space="preserve">components of the preamble in time order. </w:t>
       </w:r>
     </w:p>
     <w:p>
@@ -143,7 +125,7 @@
           <w:lang w:eastAsia="en-US"/>
         </w:rPr>
         <w:drawing>
-          <wp:inline distT="0" distB="0" distL="0" distR="0" wp14:anchorId="70AA2D52" wp14:editId="1E59D1B5">
+          <wp:inline distT="0" distB="0" distL="0" distR="0" wp14:anchorId="70AA2D52" wp14:editId="78D060B7">
             <wp:extent cx="5486400" cy="3200400"/>
             <wp:effectExtent l="0" t="0" r="25400" b="0"/>
             <wp:docPr id="3" name="Diagram 3"/>
@@ -158,7 +140,46 @@
       </w:r>
     </w:p>
     <w:p/>
-    <w:p/>
+    <w:p>
+      <w:r>
+        <w:t xml:space="preserve">A fixed-sized header </w:t>
+      </w:r>
+      <w:r>
+        <w:t xml:space="preserve">is </w:t>
+      </w:r>
+      <w:r>
+        <w:t>sent at the lowest modulation rate</w:t>
+      </w:r>
+      <w:r>
+        <w:t>. This header describes the packet. The contents of the header are as follows.</w:t>
+      </w:r>
+    </w:p>
+    <w:p>
+      <w:r>
+        <w:t xml:space="preserve"> </w:t>
+      </w:r>
+      <w:bookmarkStart w:id="0" w:name="_GoBack"/>
+      <w:r>
+        <w:rPr>
+          <w:noProof/>
+          <w:lang w:eastAsia="en-US"/>
+        </w:rPr>
+        <w:drawing>
+          <wp:inline distT="0" distB="0" distL="0" distR="0" wp14:anchorId="6356BEA7" wp14:editId="26575C89">
+            <wp:extent cx="5486400" cy="3200400"/>
+            <wp:effectExtent l="0" t="0" r="25400" b="0"/>
+            <wp:docPr id="4" name="Diagram 4"/>
+            <wp:cNvGraphicFramePr/>
+            <a:graphic xmlns:a="http://schemas.openxmlformats.org/drawingml/2006/main">
+              <a:graphicData uri="http://schemas.openxmlformats.org/drawingml/2006/diagram">
+                <dgm:relIds xmlns:dgm="http://schemas.openxmlformats.org/drawingml/2006/diagram" xmlns:r="http://schemas.openxmlformats.org/officeDocument/2006/relationships" r:dm="rId10" r:lo="rId11" r:qs="rId12" r:cs="rId13"/>
+              </a:graphicData>
+            </a:graphic>
+          </wp:inline>
+        </w:drawing>
+      </w:r>
+      <w:bookmarkEnd w:id="0"/>
+    </w:p>
     <w:sectPr>
       <w:pgSz w:w="12240" w:h="15840"/>
       <w:pgMar w:top="1440" w:right="1800" w:bottom="1440" w:left="1800" w:header="720" w:footer="720" w:gutter="0"/>
@@ -1433,6 +1454,753 @@
 </dgm:colorsDef>
 </file>
 
+<file path=word/diagrams/colors2.xml><?xml version="1.0" encoding="utf-8"?>
+<dgm:colorsDef xmlns:dgm="http://schemas.openxmlformats.org/drawingml/2006/diagram" xmlns:a="http://schemas.openxmlformats.org/drawingml/2006/main" uniqueId="urn:microsoft.com/office/officeart/2005/8/colors/accent1_2">
+  <dgm:title val=""/>
+  <dgm:desc val=""/>
+  <dgm:catLst>
+    <dgm:cat type="accent1" pri="11200"/>
+  </dgm:catLst>
+  <dgm:styleLbl name="node0">
+    <dgm:fillClrLst meth="repeat">
+      <a:schemeClr val="accent1"/>
+    </dgm:fillClrLst>
+    <dgm:linClrLst meth="repeat">
+      <a:schemeClr val="lt1"/>
+    </dgm:linClrLst>
+    <dgm:effectClrLst/>
+    <dgm:txLinClrLst/>
+    <dgm:txFillClrLst/>
+    <dgm:txEffectClrLst/>
+  </dgm:styleLbl>
+  <dgm:styleLbl name="alignNode1">
+    <dgm:fillClrLst meth="repeat">
+      <a:schemeClr val="accent1"/>
+    </dgm:fillClrLst>
+    <dgm:linClrLst meth="repeat">
+      <a:schemeClr val="accent1"/>
+    </dgm:linClrLst>
+    <dgm:effectClrLst/>
+    <dgm:txLinClrLst/>
+    <dgm:txFillClrLst/>
+    <dgm:txEffectClrLst/>
+  </dgm:styleLbl>
+  <dgm:styleLbl name="node1">
+    <dgm:fillClrLst meth="repeat">
+      <a:schemeClr val="accent1"/>
+    </dgm:fillClrLst>
+    <dgm:linClrLst meth="repeat">
+      <a:schemeClr val="lt1"/>
+    </dgm:linClrLst>
+    <dgm:effectClrLst/>
+    <dgm:txLinClrLst/>
+    <dgm:txFillClrLst/>
+    <dgm:txEffectClrLst/>
+  </dgm:styleLbl>
+  <dgm:styleLbl name="lnNode1">
+    <dgm:fillClrLst meth="repeat">
+      <a:schemeClr val="accent1"/>
+    </dgm:fillClrLst>
+    <dgm:linClrLst meth="repeat">
+      <a:schemeClr val="lt1"/>
+    </dgm:linClrLst>
+    <dgm:effectClrLst/>
+    <dgm:txLinClrLst/>
+    <dgm:txFillClrLst/>
+    <dgm:txEffectClrLst/>
+  </dgm:styleLbl>
+  <dgm:styleLbl name="vennNode1">
+    <dgm:fillClrLst meth="repeat">
+      <a:schemeClr val="accent1">
+        <a:alpha val="50000"/>
+      </a:schemeClr>
+    </dgm:fillClrLst>
+    <dgm:linClrLst meth="repeat">
+      <a:schemeClr val="lt1"/>
+    </dgm:linClrLst>
+    <dgm:effectClrLst/>
+    <dgm:txLinClrLst/>
+    <dgm:txFillClrLst/>
+    <dgm:txEffectClrLst/>
+  </dgm:styleLbl>
+  <dgm:styleLbl name="node2">
+    <dgm:fillClrLst meth="repeat">
+      <a:schemeClr val="accent1"/>
+    </dgm:fillClrLst>
+    <dgm:linClrLst meth="repeat">
+      <a:schemeClr val="lt1"/>
+    </dgm:linClrLst>
+    <dgm:effectClrLst/>
+    <dgm:txLinClrLst/>
+    <dgm:txFillClrLst/>
+    <dgm:txEffectClrLst/>
+  </dgm:styleLbl>
+  <dgm:styleLbl name="node3">
+    <dgm:fillClrLst meth="repeat">
+      <a:schemeClr val="accent1"/>
+    </dgm:fillClrLst>
+    <dgm:linClrLst meth="repeat">
+      <a:schemeClr val="lt1"/>
+    </dgm:linClrLst>
+    <dgm:effectClrLst/>
+    <dgm:txLinClrLst/>
+    <dgm:txFillClrLst/>
+    <dgm:txEffectClrLst/>
+  </dgm:styleLbl>
+  <dgm:styleLbl name="node4">
+    <dgm:fillClrLst meth="repeat">
+      <a:schemeClr val="accent1"/>
+    </dgm:fillClrLst>
+    <dgm:linClrLst meth="repeat">
+      <a:schemeClr val="lt1"/>
+    </dgm:linClrLst>
+    <dgm:effectClrLst/>
+    <dgm:txLinClrLst/>
+    <dgm:txFillClrLst/>
+    <dgm:txEffectClrLst/>
+  </dgm:styleLbl>
+  <dgm:styleLbl name="fgImgPlace1">
+    <dgm:fillClrLst meth="repeat">
+      <a:schemeClr val="accent1">
+        <a:tint val="50000"/>
+      </a:schemeClr>
+    </dgm:fillClrLst>
+    <dgm:linClrLst meth="repeat">
+      <a:schemeClr val="lt1"/>
+    </dgm:linClrLst>
+    <dgm:effectClrLst/>
+    <dgm:txLinClrLst/>
+    <dgm:txFillClrLst meth="repeat">
+      <a:schemeClr val="lt1"/>
+    </dgm:txFillClrLst>
+    <dgm:txEffectClrLst/>
+  </dgm:styleLbl>
+  <dgm:styleLbl name="alignImgPlace1">
+    <dgm:fillClrLst meth="repeat">
+      <a:schemeClr val="accent1">
+        <a:tint val="50000"/>
+      </a:schemeClr>
+    </dgm:fillClrLst>
+    <dgm:linClrLst meth="repeat">
+      <a:schemeClr val="lt1"/>
+    </dgm:linClrLst>
+    <dgm:effectClrLst/>
+    <dgm:txLinClrLst/>
+    <dgm:txFillClrLst meth="repeat">
+      <a:schemeClr val="lt1"/>
+    </dgm:txFillClrLst>
+    <dgm:txEffectClrLst/>
+  </dgm:styleLbl>
+  <dgm:styleLbl name="bgImgPlace1">
+    <dgm:fillClrLst meth="repeat">
+      <a:schemeClr val="accent1">
+        <a:tint val="50000"/>
+      </a:schemeClr>
+    </dgm:fillClrLst>
+    <dgm:linClrLst meth="repeat">
+      <a:schemeClr val="lt1"/>
+    </dgm:linClrLst>
+    <dgm:effectClrLst/>
+    <dgm:txLinClrLst/>
+    <dgm:txFillClrLst meth="repeat">
+      <a:schemeClr val="lt1"/>
+    </dgm:txFillClrLst>
+    <dgm:txEffectClrLst/>
+  </dgm:styleLbl>
+  <dgm:styleLbl name="sibTrans2D1">
+    <dgm:fillClrLst meth="repeat">
+      <a:schemeClr val="accent1">
+        <a:tint val="60000"/>
+      </a:schemeClr>
+    </dgm:fillClrLst>
+    <dgm:linClrLst meth="repeat">
+      <a:schemeClr val="accent1">
+        <a:tint val="60000"/>
+      </a:schemeClr>
+    </dgm:linClrLst>
+    <dgm:effectClrLst/>
+    <dgm:txLinClrLst/>
+    <dgm:txFillClrLst/>
+    <dgm:txEffectClrLst/>
+  </dgm:styleLbl>
+  <dgm:styleLbl name="fgSibTrans2D1">
+    <dgm:fillClrLst meth="repeat">
+      <a:schemeClr val="accent1">
+        <a:tint val="60000"/>
+      </a:schemeClr>
+    </dgm:fillClrLst>
+    <dgm:linClrLst meth="repeat">
+      <a:schemeClr val="accent1">
+        <a:tint val="60000"/>
+      </a:schemeClr>
+    </dgm:linClrLst>
+    <dgm:effectClrLst/>
+    <dgm:txLinClrLst/>
+    <dgm:txFillClrLst/>
+    <dgm:txEffectClrLst/>
+  </dgm:styleLbl>
+  <dgm:styleLbl name="bgSibTrans2D1">
+    <dgm:fillClrLst meth="repeat">
+      <a:schemeClr val="accent1">
+        <a:tint val="60000"/>
+      </a:schemeClr>
+    </dgm:fillClrLst>
+    <dgm:linClrLst meth="repeat">
+      <a:schemeClr val="accent1">
+        <a:tint val="60000"/>
+      </a:schemeClr>
+    </dgm:linClrLst>
+    <dgm:effectClrLst/>
+    <dgm:txLinClrLst/>
+    <dgm:txFillClrLst/>
+    <dgm:txEffectClrLst/>
+  </dgm:styleLbl>
+  <dgm:styleLbl name="sibTrans1D1">
+    <dgm:fillClrLst meth="repeat">
+      <a:schemeClr val="accent1"/>
+    </dgm:fillClrLst>
+    <dgm:linClrLst meth="repeat">
+      <a:schemeClr val="accent1"/>
+    </dgm:linClrLst>
+    <dgm:effectClrLst/>
+    <dgm:txLinClrLst/>
+    <dgm:txFillClrLst meth="repeat">
+      <a:schemeClr val="tx1"/>
+    </dgm:txFillClrLst>
+    <dgm:txEffectClrLst/>
+  </dgm:styleLbl>
+  <dgm:styleLbl name="callout">
+    <dgm:fillClrLst meth="repeat">
+      <a:schemeClr val="accent1"/>
+    </dgm:fillClrLst>
+    <dgm:linClrLst meth="repeat">
+      <a:schemeClr val="accent1">
+        <a:tint val="50000"/>
+      </a:schemeClr>
+    </dgm:linClrLst>
+    <dgm:effectClrLst/>
+    <dgm:txLinClrLst/>
+    <dgm:txFillClrLst meth="repeat">
+      <a:schemeClr val="tx1"/>
+    </dgm:txFillClrLst>
+    <dgm:txEffectClrLst/>
+  </dgm:styleLbl>
+  <dgm:styleLbl name="asst0">
+    <dgm:fillClrLst meth="repeat">
+      <a:schemeClr val="accent1"/>
+    </dgm:fillClrLst>
+    <dgm:linClrLst meth="repeat">
+      <a:schemeClr val="lt1"/>
+    </dgm:linClrLst>
+    <dgm:effectClrLst/>
+    <dgm:txLinClrLst/>
+    <dgm:txFillClrLst/>
+    <dgm:txEffectClrLst/>
+  </dgm:styleLbl>
+  <dgm:styleLbl name="asst1">
+    <dgm:fillClrLst meth="repeat">
+      <a:schemeClr val="accent1"/>
+    </dgm:fillClrLst>
+    <dgm:linClrLst meth="repeat">
+      <a:schemeClr val="lt1"/>
+    </dgm:linClrLst>
+    <dgm:effectClrLst/>
+    <dgm:txLinClrLst/>
+    <dgm:txFillClrLst/>
+    <dgm:txEffectClrLst/>
+  </dgm:styleLbl>
+  <dgm:styleLbl name="asst2">
+    <dgm:fillClrLst meth="repeat">
+      <a:schemeClr val="accent1"/>
+    </dgm:fillClrLst>
+    <dgm:linClrLst meth="repeat">
+      <a:schemeClr val="lt1"/>
+    </dgm:linClrLst>
+    <dgm:effectClrLst/>
+    <dgm:txLinClrLst/>
+    <dgm:txFillClrLst/>
+    <dgm:txEffectClrLst/>
+  </dgm:styleLbl>
+  <dgm:styleLbl name="asst3">
+    <dgm:fillClrLst meth="repeat">
+      <a:schemeClr val="accent1"/>
+    </dgm:fillClrLst>
+    <dgm:linClrLst meth="repeat">
+      <a:schemeClr val="lt1"/>
+    </dgm:linClrLst>
+    <dgm:effectClrLst/>
+    <dgm:txLinClrLst/>
+    <dgm:txFillClrLst/>
+    <dgm:txEffectClrLst/>
+  </dgm:styleLbl>
+  <dgm:styleLbl name="asst4">
+    <dgm:fillClrLst meth="repeat">
+      <a:schemeClr val="accent1"/>
+    </dgm:fillClrLst>
+    <dgm:linClrLst meth="repeat">
+      <a:schemeClr val="lt1"/>
+    </dgm:linClrLst>
+    <dgm:effectClrLst/>
+    <dgm:txLinClrLst/>
+    <dgm:txFillClrLst/>
+    <dgm:txEffectClrLst/>
+  </dgm:styleLbl>
+  <dgm:styleLbl name="parChTrans2D1">
+    <dgm:fillClrLst meth="repeat">
+      <a:schemeClr val="accent1">
+        <a:tint val="60000"/>
+      </a:schemeClr>
+    </dgm:fillClrLst>
+    <dgm:linClrLst meth="repeat">
+      <a:schemeClr val="accent1">
+        <a:tint val="60000"/>
+      </a:schemeClr>
+    </dgm:linClrLst>
+    <dgm:effectClrLst/>
+    <dgm:txLinClrLst/>
+    <dgm:txFillClrLst meth="repeat">
+      <a:schemeClr val="lt1"/>
+    </dgm:txFillClrLst>
+    <dgm:txEffectClrLst/>
+  </dgm:styleLbl>
+  <dgm:styleLbl name="parChTrans2D2">
+    <dgm:fillClrLst meth="repeat">
+      <a:schemeClr val="accent1"/>
+    </dgm:fillClrLst>
+    <dgm:linClrLst meth="repeat">
+      <a:schemeClr val="accent1"/>
+    </dgm:linClrLst>
+    <dgm:effectClrLst/>
+    <dgm:txLinClrLst/>
+    <dgm:txFillClrLst meth="repeat">
+      <a:schemeClr val="lt1"/>
+    </dgm:txFillClrLst>
+    <dgm:txEffectClrLst/>
+  </dgm:styleLbl>
+  <dgm:styleLbl name="parChTrans2D3">
+    <dgm:fillClrLst meth="repeat">
+      <a:schemeClr val="accent1"/>
+    </dgm:fillClrLst>
+    <dgm:linClrLst meth="repeat">
+      <a:schemeClr val="accent1"/>
+    </dgm:linClrLst>
+    <dgm:effectClrLst/>
+    <dgm:txLinClrLst/>
+    <dgm:txFillClrLst meth="repeat">
+      <a:schemeClr val="lt1"/>
+    </dgm:txFillClrLst>
+    <dgm:txEffectClrLst/>
+  </dgm:styleLbl>
+  <dgm:styleLbl name="parChTrans2D4">
+    <dgm:fillClrLst meth="repeat">
+      <a:schemeClr val="accent1"/>
+    </dgm:fillClrLst>
+    <dgm:linClrLst meth="repeat">
+      <a:schemeClr val="accent1"/>
+    </dgm:linClrLst>
+    <dgm:effectClrLst/>
+    <dgm:txLinClrLst/>
+    <dgm:txFillClrLst meth="repeat">
+      <a:schemeClr val="lt1"/>
+    </dgm:txFillClrLst>
+    <dgm:txEffectClrLst/>
+  </dgm:styleLbl>
+  <dgm:styleLbl name="parChTrans1D1">
+    <dgm:fillClrLst meth="repeat">
+      <a:schemeClr val="accent1"/>
+    </dgm:fillClrLst>
+    <dgm:linClrLst meth="repeat">
+      <a:schemeClr val="accent1">
+        <a:shade val="60000"/>
+      </a:schemeClr>
+    </dgm:linClrLst>
+    <dgm:effectClrLst/>
+    <dgm:txLinClrLst/>
+    <dgm:txFillClrLst meth="repeat">
+      <a:schemeClr val="tx1"/>
+    </dgm:txFillClrLst>
+    <dgm:txEffectClrLst/>
+  </dgm:styleLbl>
+  <dgm:styleLbl name="parChTrans1D2">
+    <dgm:fillClrLst meth="repeat">
+      <a:schemeClr val="accent1"/>
+    </dgm:fillClrLst>
+    <dgm:linClrLst meth="repeat">
+      <a:schemeClr val="accent1">
+        <a:shade val="60000"/>
+      </a:schemeClr>
+    </dgm:linClrLst>
+    <dgm:effectClrLst/>
+    <dgm:txLinClrLst/>
+    <dgm:txFillClrLst meth="repeat">
+      <a:schemeClr val="tx1"/>
+    </dgm:txFillClrLst>
+    <dgm:txEffectClrLst/>
+  </dgm:styleLbl>
+  <dgm:styleLbl name="parChTrans1D3">
+    <dgm:fillClrLst meth="repeat">
+      <a:schemeClr val="accent1"/>
+    </dgm:fillClrLst>
+    <dgm:linClrLst meth="repeat">
+      <a:schemeClr val="accent1">
+        <a:shade val="80000"/>
+      </a:schemeClr>
+    </dgm:linClrLst>
+    <dgm:effectClrLst/>
+    <dgm:txLinClrLst/>
+    <dgm:txFillClrLst meth="repeat">
+      <a:schemeClr val="tx1"/>
+    </dgm:txFillClrLst>
+    <dgm:txEffectClrLst/>
+  </dgm:styleLbl>
+  <dgm:styleLbl name="parChTrans1D4">
+    <dgm:fillClrLst meth="repeat">
+      <a:schemeClr val="accent1"/>
+    </dgm:fillClrLst>
+    <dgm:linClrLst meth="repeat">
+      <a:schemeClr val="accent1">
+        <a:shade val="80000"/>
+      </a:schemeClr>
+    </dgm:linClrLst>
+    <dgm:effectClrLst/>
+    <dgm:txLinClrLst/>
+    <dgm:txFillClrLst meth="repeat">
+      <a:schemeClr val="tx1"/>
+    </dgm:txFillClrLst>
+    <dgm:txEffectClrLst/>
+  </dgm:styleLbl>
+  <dgm:styleLbl name="fgAcc1">
+    <dgm:fillClrLst meth="repeat">
+      <a:schemeClr val="lt1">
+        <a:alpha val="90000"/>
+      </a:schemeClr>
+    </dgm:fillClrLst>
+    <dgm:linClrLst meth="repeat">
+      <a:schemeClr val="accent1"/>
+    </dgm:linClrLst>
+    <dgm:effectClrLst/>
+    <dgm:txLinClrLst/>
+    <dgm:txFillClrLst meth="repeat">
+      <a:schemeClr val="dk1"/>
+    </dgm:txFillClrLst>
+    <dgm:txEffectClrLst/>
+  </dgm:styleLbl>
+  <dgm:styleLbl name="conFgAcc1">
+    <dgm:fillClrLst meth="repeat">
+      <a:schemeClr val="lt1">
+        <a:alpha val="90000"/>
+      </a:schemeClr>
+    </dgm:fillClrLst>
+    <dgm:linClrLst meth="repeat">
+      <a:schemeClr val="accent1"/>
+    </dgm:linClrLst>
+    <dgm:effectClrLst/>
+    <dgm:txLinClrLst/>
+    <dgm:txFillClrLst meth="repeat">
+      <a:schemeClr val="dk1"/>
+    </dgm:txFillClrLst>
+    <dgm:txEffectClrLst/>
+  </dgm:styleLbl>
+  <dgm:styleLbl name="alignAcc1">
+    <dgm:fillClrLst meth="repeat">
+      <a:schemeClr val="lt1">
+        <a:alpha val="90000"/>
+      </a:schemeClr>
+    </dgm:fillClrLst>
+    <dgm:linClrLst meth="repeat">
+      <a:schemeClr val="accent1"/>
+    </dgm:linClrLst>
+    <dgm:effectClrLst/>
+    <dgm:txLinClrLst/>
+    <dgm:txFillClrLst meth="repeat">
+      <a:schemeClr val="dk1"/>
+    </dgm:txFillClrLst>
+    <dgm:txEffectClrLst/>
+  </dgm:styleLbl>
+  <dgm:styleLbl name="trAlignAcc1">
+    <dgm:fillClrLst meth="repeat">
+      <a:schemeClr val="lt1">
+        <a:alpha val="40000"/>
+      </a:schemeClr>
+    </dgm:fillClrLst>
+    <dgm:linClrLst meth="repeat">
+      <a:schemeClr val="accent1"/>
+    </dgm:linClrLst>
+    <dgm:effectClrLst/>
+    <dgm:txLinClrLst/>
+    <dgm:txFillClrLst meth="repeat">
+      <a:schemeClr val="dk1"/>
+    </dgm:txFillClrLst>
+    <dgm:txEffectClrLst/>
+  </dgm:styleLbl>
+  <dgm:styleLbl name="bgAcc1">
+    <dgm:fillClrLst meth="repeat">
+      <a:schemeClr val="lt1">
+        <a:alpha val="90000"/>
+      </a:schemeClr>
+    </dgm:fillClrLst>
+    <dgm:linClrLst meth="repeat">
+      <a:schemeClr val="accent1"/>
+    </dgm:linClrLst>
+    <dgm:effectClrLst/>
+    <dgm:txLinClrLst/>
+    <dgm:txFillClrLst meth="repeat">
+      <a:schemeClr val="dk1"/>
+    </dgm:txFillClrLst>
+    <dgm:txEffectClrLst/>
+  </dgm:styleLbl>
+  <dgm:styleLbl name="solidFgAcc1">
+    <dgm:fillClrLst meth="repeat">
+      <a:schemeClr val="lt1"/>
+    </dgm:fillClrLst>
+    <dgm:linClrLst meth="repeat">
+      <a:schemeClr val="accent1"/>
+    </dgm:linClrLst>
+    <dgm:effectClrLst/>
+    <dgm:txLinClrLst/>
+    <dgm:txFillClrLst meth="repeat">
+      <a:schemeClr val="dk1"/>
+    </dgm:txFillClrLst>
+    <dgm:txEffectClrLst/>
+  </dgm:styleLbl>
+  <dgm:styleLbl name="solidAlignAcc1">
+    <dgm:fillClrLst meth="repeat">
+      <a:schemeClr val="lt1"/>
+    </dgm:fillClrLst>
+    <dgm:linClrLst meth="repeat">
+      <a:schemeClr val="accent1"/>
+    </dgm:linClrLst>
+    <dgm:effectClrLst/>
+    <dgm:txLinClrLst/>
+    <dgm:txFillClrLst meth="repeat">
+      <a:schemeClr val="dk1"/>
+    </dgm:txFillClrLst>
+    <dgm:txEffectClrLst/>
+  </dgm:styleLbl>
+  <dgm:styleLbl name="solidBgAcc1">
+    <dgm:fillClrLst meth="repeat">
+      <a:schemeClr val="lt1"/>
+    </dgm:fillClrLst>
+    <dgm:linClrLst meth="repeat">
+      <a:schemeClr val="accent1"/>
+    </dgm:linClrLst>
+    <dgm:effectClrLst/>
+    <dgm:txLinClrLst/>
+    <dgm:txFillClrLst meth="repeat">
+      <a:schemeClr val="dk1"/>
+    </dgm:txFillClrLst>
+    <dgm:txEffectClrLst/>
+  </dgm:styleLbl>
+  <dgm:styleLbl name="fgAccFollowNode1">
+    <dgm:fillClrLst meth="repeat">
+      <a:schemeClr val="accent1">
+        <a:alpha val="90000"/>
+        <a:tint val="40000"/>
+      </a:schemeClr>
+    </dgm:fillClrLst>
+    <dgm:linClrLst meth="repeat">
+      <a:schemeClr val="accent1">
+        <a:alpha val="90000"/>
+        <a:tint val="40000"/>
+      </a:schemeClr>
+    </dgm:linClrLst>
+    <dgm:effectClrLst/>
+    <dgm:txLinClrLst/>
+    <dgm:txFillClrLst meth="repeat">
+      <a:schemeClr val="dk1"/>
+    </dgm:txFillClrLst>
+    <dgm:txEffectClrLst/>
+  </dgm:styleLbl>
+  <dgm:styleLbl name="alignAccFollowNode1">
+    <dgm:fillClrLst meth="repeat">
+      <a:schemeClr val="accent1">
+        <a:alpha val="90000"/>
+        <a:tint val="40000"/>
+      </a:schemeClr>
+    </dgm:fillClrLst>
+    <dgm:linClrLst meth="repeat">
+      <a:schemeClr val="accent1">
+        <a:alpha val="90000"/>
+        <a:tint val="40000"/>
+      </a:schemeClr>
+    </dgm:linClrLst>
+    <dgm:effectClrLst/>
+    <dgm:txLinClrLst/>
+    <dgm:txFillClrLst meth="repeat">
+      <a:schemeClr val="dk1"/>
+    </dgm:txFillClrLst>
+    <dgm:txEffectClrLst/>
+  </dgm:styleLbl>
+  <dgm:styleLbl name="bgAccFollowNode1">
+    <dgm:fillClrLst meth="repeat">
+      <a:schemeClr val="accent1">
+        <a:alpha val="90000"/>
+        <a:tint val="40000"/>
+      </a:schemeClr>
+    </dgm:fillClrLst>
+    <dgm:linClrLst meth="repeat">
+      <a:schemeClr val="accent1">
+        <a:alpha val="90000"/>
+        <a:tint val="40000"/>
+      </a:schemeClr>
+    </dgm:linClrLst>
+    <dgm:effectClrLst/>
+    <dgm:txLinClrLst/>
+    <dgm:txFillClrLst meth="repeat">
+      <a:schemeClr val="dk1"/>
+    </dgm:txFillClrLst>
+    <dgm:txEffectClrLst/>
+  </dgm:styleLbl>
+  <dgm:styleLbl name="fgAcc0">
+    <dgm:fillClrLst meth="repeat">
+      <a:schemeClr val="lt1">
+        <a:alpha val="90000"/>
+      </a:schemeClr>
+    </dgm:fillClrLst>
+    <dgm:linClrLst meth="repeat">
+      <a:schemeClr val="accent1"/>
+    </dgm:linClrLst>
+    <dgm:effectClrLst/>
+    <dgm:txLinClrLst/>
+    <dgm:txFillClrLst meth="repeat">
+      <a:schemeClr val="dk1"/>
+    </dgm:txFillClrLst>
+    <dgm:txEffectClrLst/>
+  </dgm:styleLbl>
+  <dgm:styleLbl name="fgAcc2">
+    <dgm:fillClrLst meth="repeat">
+      <a:schemeClr val="lt1">
+        <a:alpha val="90000"/>
+      </a:schemeClr>
+    </dgm:fillClrLst>
+    <dgm:linClrLst meth="repeat">
+      <a:schemeClr val="accent1"/>
+    </dgm:linClrLst>
+    <dgm:effectClrLst/>
+    <dgm:txLinClrLst/>
+    <dgm:txFillClrLst meth="repeat">
+      <a:schemeClr val="dk1"/>
+    </dgm:txFillClrLst>
+    <dgm:txEffectClrLst/>
+  </dgm:styleLbl>
+  <dgm:styleLbl name="fgAcc3">
+    <dgm:fillClrLst meth="repeat">
+      <a:schemeClr val="lt1">
+        <a:alpha val="90000"/>
+      </a:schemeClr>
+    </dgm:fillClrLst>
+    <dgm:linClrLst meth="repeat">
+      <a:schemeClr val="accent1"/>
+    </dgm:linClrLst>
+    <dgm:effectClrLst/>
+    <dgm:txLinClrLst/>
+    <dgm:txFillClrLst meth="repeat">
+      <a:schemeClr val="dk1"/>
+    </dgm:txFillClrLst>
+    <dgm:txEffectClrLst/>
+  </dgm:styleLbl>
+  <dgm:styleLbl name="fgAcc4">
+    <dgm:fillClrLst meth="repeat">
+      <a:schemeClr val="lt1">
+        <a:alpha val="90000"/>
+      </a:schemeClr>
+    </dgm:fillClrLst>
+    <dgm:linClrLst meth="repeat">
+      <a:schemeClr val="accent1"/>
+    </dgm:linClrLst>
+    <dgm:effectClrLst/>
+    <dgm:txLinClrLst/>
+    <dgm:txFillClrLst meth="repeat">
+      <a:schemeClr val="dk1"/>
+    </dgm:txFillClrLst>
+    <dgm:txEffectClrLst/>
+  </dgm:styleLbl>
+  <dgm:styleLbl name="bgShp">
+    <dgm:fillClrLst meth="repeat">
+      <a:schemeClr val="accent1">
+        <a:tint val="40000"/>
+      </a:schemeClr>
+    </dgm:fillClrLst>
+    <dgm:linClrLst meth="repeat">
+      <a:schemeClr val="accent1"/>
+    </dgm:linClrLst>
+    <dgm:effectClrLst/>
+    <dgm:txLinClrLst/>
+    <dgm:txFillClrLst meth="repeat">
+      <a:schemeClr val="dk1"/>
+    </dgm:txFillClrLst>
+    <dgm:txEffectClrLst/>
+  </dgm:styleLbl>
+  <dgm:styleLbl name="dkBgShp">
+    <dgm:fillClrLst meth="repeat">
+      <a:schemeClr val="accent1">
+        <a:shade val="80000"/>
+      </a:schemeClr>
+    </dgm:fillClrLst>
+    <dgm:linClrLst meth="repeat">
+      <a:schemeClr val="accent1"/>
+    </dgm:linClrLst>
+    <dgm:effectClrLst/>
+    <dgm:txLinClrLst/>
+    <dgm:txFillClrLst meth="repeat">
+      <a:schemeClr val="lt1"/>
+    </dgm:txFillClrLst>
+    <dgm:txEffectClrLst/>
+  </dgm:styleLbl>
+  <dgm:styleLbl name="trBgShp">
+    <dgm:fillClrLst meth="repeat">
+      <a:schemeClr val="accent1">
+        <a:tint val="50000"/>
+        <a:alpha val="40000"/>
+      </a:schemeClr>
+    </dgm:fillClrLst>
+    <dgm:linClrLst meth="repeat">
+      <a:schemeClr val="accent1"/>
+    </dgm:linClrLst>
+    <dgm:effectClrLst/>
+    <dgm:txLinClrLst/>
+    <dgm:txFillClrLst meth="repeat">
+      <a:schemeClr val="lt1"/>
+    </dgm:txFillClrLst>
+    <dgm:txEffectClrLst/>
+  </dgm:styleLbl>
+  <dgm:styleLbl name="fgShp">
+    <dgm:fillClrLst meth="repeat">
+      <a:schemeClr val="accent1">
+        <a:tint val="60000"/>
+      </a:schemeClr>
+    </dgm:fillClrLst>
+    <dgm:linClrLst meth="repeat">
+      <a:schemeClr val="lt1"/>
+    </dgm:linClrLst>
+    <dgm:effectClrLst/>
+    <dgm:txLinClrLst/>
+    <dgm:txFillClrLst meth="repeat">
+      <a:schemeClr val="dk1"/>
+    </dgm:txFillClrLst>
+    <dgm:txEffectClrLst/>
+  </dgm:styleLbl>
+  <dgm:styleLbl name="revTx">
+    <dgm:fillClrLst meth="repeat">
+      <a:schemeClr val="lt1">
+        <a:alpha val="0"/>
+      </a:schemeClr>
+    </dgm:fillClrLst>
+    <dgm:linClrLst meth="repeat">
+      <a:schemeClr val="dk1">
+        <a:alpha val="0"/>
+      </a:schemeClr>
+    </dgm:linClrLst>
+    <dgm:effectClrLst/>
+    <dgm:txLinClrLst/>
+    <dgm:txFillClrLst meth="repeat">
+      <a:schemeClr val="tx1"/>
+    </dgm:txFillClrLst>
+    <dgm:txEffectClrLst/>
+  </dgm:styleLbl>
+</dgm:colorsDef>
+</file>
+
 <file path=word/diagrams/data1.xml><?xml version="1.0" encoding="utf-8"?>
 <dgm:dataModel xmlns:dgm="http://schemas.openxmlformats.org/drawingml/2006/diagram" xmlns:a="http://schemas.openxmlformats.org/drawingml/2006/main">
   <dgm:ptLst>
@@ -1816,7 +2584,7 @@
         <a:p>
           <a:r>
             <a:rPr lang="en-US"/>
-            <a:t>See CCSDS documentation for what they use as a potential model </a:t>
+            <a:t>CCSDS recommends a 32-bit sequence of A1CFFC1D</a:t>
           </a:r>
         </a:p>
       </dgm:t>
@@ -2034,6 +2802,488 @@
   <dgm:extLst>
     <a:ext uri="http://schemas.microsoft.com/office/drawing/2008/diagram">
       <dsp:dataModelExt xmlns:dsp="http://schemas.microsoft.com/office/drawing/2008/diagram" relId="rId9" minVer="http://schemas.openxmlformats.org/drawingml/2006/diagram"/>
+    </a:ext>
+  </dgm:extLst>
+</dgm:dataModel>
+</file>
+
+<file path=word/diagrams/data2.xml><?xml version="1.0" encoding="utf-8"?>
+<dgm:dataModel xmlns:dgm="http://schemas.openxmlformats.org/drawingml/2006/diagram" xmlns:a="http://schemas.openxmlformats.org/drawingml/2006/main">
+  <dgm:ptLst>
+    <dgm:pt modelId="{43AACC1D-6F5B-8146-B673-48B509B05035}" type="doc">
+      <dgm:prSet loTypeId="urn:microsoft.com/office/officeart/2005/8/layout/list1" loCatId="" qsTypeId="urn:microsoft.com/office/officeart/2005/8/quickstyle/simple4" qsCatId="simple" csTypeId="urn:microsoft.com/office/officeart/2005/8/colors/accent1_2" csCatId="accent1" phldr="1"/>
+      <dgm:spPr/>
+      <dgm:t>
+        <a:bodyPr/>
+        <a:lstStyle/>
+        <a:p>
+          <a:endParaRPr lang="en-US"/>
+        </a:p>
+      </dgm:t>
+    </dgm:pt>
+    <dgm:pt modelId="{3956EF87-1FB4-0248-8E81-1F7F0A1C44F2}">
+      <dgm:prSet phldrT="[Text]"/>
+      <dgm:spPr/>
+      <dgm:t>
+        <a:bodyPr/>
+        <a:lstStyle/>
+        <a:p>
+          <a:r>
+            <a:rPr lang="en-US"/>
+            <a:t>header version number</a:t>
+          </a:r>
+        </a:p>
+      </dgm:t>
+    </dgm:pt>
+    <dgm:pt modelId="{8C8B3416-DF81-A040-A0AE-71C44D615E84}" type="parTrans" cxnId="{D16B866B-9FCE-EC43-88FA-80B0F3F62981}">
+      <dgm:prSet/>
+      <dgm:spPr/>
+      <dgm:t>
+        <a:bodyPr/>
+        <a:lstStyle/>
+        <a:p>
+          <a:endParaRPr lang="en-US"/>
+        </a:p>
+      </dgm:t>
+    </dgm:pt>
+    <dgm:pt modelId="{8D26E07E-F2D2-E740-9429-BB3F9DBE2770}" type="sibTrans" cxnId="{D16B866B-9FCE-EC43-88FA-80B0F3F62981}">
+      <dgm:prSet/>
+      <dgm:spPr/>
+      <dgm:t>
+        <a:bodyPr/>
+        <a:lstStyle/>
+        <a:p>
+          <a:endParaRPr lang="en-US"/>
+        </a:p>
+      </dgm:t>
+    </dgm:pt>
+    <dgm:pt modelId="{642604E1-F913-2E40-83DF-6DDB1BAC96D4}">
+      <dgm:prSet phldrT="[Text]"/>
+      <dgm:spPr/>
+      <dgm:t>
+        <a:bodyPr/>
+        <a:lstStyle/>
+        <a:p>
+          <a:r>
+            <a:rPr lang="en-US"/>
+            <a:t>modulation</a:t>
+          </a:r>
+        </a:p>
+      </dgm:t>
+    </dgm:pt>
+    <dgm:pt modelId="{CDBEF173-BBE8-6345-B070-6AAA122D7F01}" type="parTrans" cxnId="{29E77F48-8F60-C04D-AB10-4A4D7B47189E}">
+      <dgm:prSet/>
+      <dgm:spPr/>
+      <dgm:t>
+        <a:bodyPr/>
+        <a:lstStyle/>
+        <a:p>
+          <a:endParaRPr lang="en-US"/>
+        </a:p>
+      </dgm:t>
+    </dgm:pt>
+    <dgm:pt modelId="{5567C965-D5B9-F244-9A50-616F6B76B46F}" type="sibTrans" cxnId="{29E77F48-8F60-C04D-AB10-4A4D7B47189E}">
+      <dgm:prSet/>
+      <dgm:spPr/>
+      <dgm:t>
+        <a:bodyPr/>
+        <a:lstStyle/>
+        <a:p>
+          <a:endParaRPr lang="en-US"/>
+        </a:p>
+      </dgm:t>
+    </dgm:pt>
+    <dgm:pt modelId="{C1246001-E9C1-484C-B1E5-E8C5A9335F6B}">
+      <dgm:prSet phldrT="[Text]"/>
+      <dgm:spPr/>
+      <dgm:t>
+        <a:bodyPr/>
+        <a:lstStyle/>
+        <a:p>
+          <a:r>
+            <a:rPr lang="en-US"/>
+            <a:t>coding</a:t>
+          </a:r>
+        </a:p>
+      </dgm:t>
+    </dgm:pt>
+    <dgm:pt modelId="{71204C26-03B1-7B42-B19A-8C1DA0191B3C}" type="parTrans" cxnId="{BBA6F6E3-1781-614E-AEA5-C5C1270D8E89}">
+      <dgm:prSet/>
+      <dgm:spPr/>
+      <dgm:t>
+        <a:bodyPr/>
+        <a:lstStyle/>
+        <a:p>
+          <a:endParaRPr lang="en-US"/>
+        </a:p>
+      </dgm:t>
+    </dgm:pt>
+    <dgm:pt modelId="{BD1028C8-44E4-4443-A33C-FE2D30C41723}" type="sibTrans" cxnId="{BBA6F6E3-1781-614E-AEA5-C5C1270D8E89}">
+      <dgm:prSet/>
+      <dgm:spPr/>
+      <dgm:t>
+        <a:bodyPr/>
+        <a:lstStyle/>
+        <a:p>
+          <a:endParaRPr lang="en-US"/>
+        </a:p>
+      </dgm:t>
+    </dgm:pt>
+    <dgm:pt modelId="{18C0A865-8DFE-E24A-8440-99A41A3B9525}">
+      <dgm:prSet phldrT="[Text]"/>
+      <dgm:spPr/>
+      <dgm:t>
+        <a:bodyPr/>
+        <a:lstStyle/>
+        <a:p>
+          <a:r>
+            <a:rPr lang="en-US"/>
+            <a:t>data rate</a:t>
+          </a:r>
+        </a:p>
+      </dgm:t>
+    </dgm:pt>
+    <dgm:pt modelId="{AB71FAF1-8075-134E-B189-14CC99A5C5EE}" type="parTrans" cxnId="{2CFA254D-2F80-1A48-8E85-99B9B7A1C49E}">
+      <dgm:prSet/>
+      <dgm:spPr/>
+    </dgm:pt>
+    <dgm:pt modelId="{C818CD8F-AED6-FF49-B91C-7D8C94CBEB97}" type="sibTrans" cxnId="{2CFA254D-2F80-1A48-8E85-99B9B7A1C49E}">
+      <dgm:prSet/>
+      <dgm:spPr/>
+    </dgm:pt>
+    <dgm:pt modelId="{9E86E22E-ECF8-E24A-99AC-866CFFAA6D85}">
+      <dgm:prSet phldrT="[Text]"/>
+      <dgm:spPr/>
+      <dgm:t>
+        <a:bodyPr/>
+        <a:lstStyle/>
+        <a:p>
+          <a:r>
+            <a:rPr lang="en-US"/>
+            <a:t>next header field</a:t>
+          </a:r>
+        </a:p>
+      </dgm:t>
+    </dgm:pt>
+    <dgm:pt modelId="{DEC6DC8D-51BA-134B-B216-B37A0A6F69CA}" type="parTrans" cxnId="{0C0A59F1-59CD-B34A-8443-59695ED529C2}">
+      <dgm:prSet/>
+      <dgm:spPr/>
+    </dgm:pt>
+    <dgm:pt modelId="{87C571C1-7A55-4E42-979D-E7A1A71A3CB9}" type="sibTrans" cxnId="{0C0A59F1-59CD-B34A-8443-59695ED529C2}">
+      <dgm:prSet/>
+      <dgm:spPr/>
+    </dgm:pt>
+    <dgm:pt modelId="{D74F872D-E195-8F42-A612-9959D846D40C}">
+      <dgm:prSet phldrT="[Text]"/>
+      <dgm:spPr/>
+      <dgm:t>
+        <a:bodyPr/>
+        <a:lstStyle/>
+        <a:p>
+          <a:r>
+            <a:rPr lang="en-US"/>
+            <a:t>what follows this header</a:t>
+          </a:r>
+        </a:p>
+      </dgm:t>
+    </dgm:pt>
+    <dgm:pt modelId="{882FDF82-4256-924B-90C9-3536D75CF1A2}" type="parTrans" cxnId="{6F65A5D5-7E02-DF48-8A50-9F61FEB3F2A1}">
+      <dgm:prSet/>
+      <dgm:spPr/>
+    </dgm:pt>
+    <dgm:pt modelId="{C6A741C5-53E4-CC40-921B-980770345CEC}" type="sibTrans" cxnId="{6F65A5D5-7E02-DF48-8A50-9F61FEB3F2A1}">
+      <dgm:prSet/>
+      <dgm:spPr/>
+    </dgm:pt>
+    <dgm:pt modelId="{3D1795AF-BF6B-934D-9AAC-7B3342AB7163}" type="pres">
+      <dgm:prSet presAssocID="{43AACC1D-6F5B-8146-B673-48B509B05035}" presName="linear" presStyleCnt="0">
+        <dgm:presLayoutVars>
+          <dgm:dir/>
+          <dgm:animLvl val="lvl"/>
+          <dgm:resizeHandles val="exact"/>
+        </dgm:presLayoutVars>
+      </dgm:prSet>
+      <dgm:spPr/>
+    </dgm:pt>
+    <dgm:pt modelId="{42F99426-8FF0-D14A-85D9-93CFBC766B40}" type="pres">
+      <dgm:prSet presAssocID="{3956EF87-1FB4-0248-8E81-1F7F0A1C44F2}" presName="parentLin" presStyleCnt="0"/>
+      <dgm:spPr/>
+    </dgm:pt>
+    <dgm:pt modelId="{8945A6BC-BC77-564F-8548-3795AF595003}" type="pres">
+      <dgm:prSet presAssocID="{3956EF87-1FB4-0248-8E81-1F7F0A1C44F2}" presName="parentLeftMargin" presStyleLbl="node1" presStyleIdx="0" presStyleCnt="5"/>
+      <dgm:spPr/>
+    </dgm:pt>
+    <dgm:pt modelId="{E16381AB-15D8-F445-AC18-294C8F0D32DD}" type="pres">
+      <dgm:prSet presAssocID="{3956EF87-1FB4-0248-8E81-1F7F0A1C44F2}" presName="parentText" presStyleLbl="node1" presStyleIdx="0" presStyleCnt="5">
+        <dgm:presLayoutVars>
+          <dgm:chMax val="0"/>
+          <dgm:bulletEnabled val="1"/>
+        </dgm:presLayoutVars>
+      </dgm:prSet>
+      <dgm:spPr/>
+      <dgm:t>
+        <a:bodyPr/>
+        <a:lstStyle/>
+        <a:p>
+          <a:endParaRPr lang="en-US"/>
+        </a:p>
+      </dgm:t>
+    </dgm:pt>
+    <dgm:pt modelId="{BAF88751-8B26-7A41-B251-C14F60B61410}" type="pres">
+      <dgm:prSet presAssocID="{3956EF87-1FB4-0248-8E81-1F7F0A1C44F2}" presName="negativeSpace" presStyleCnt="0"/>
+      <dgm:spPr/>
+    </dgm:pt>
+    <dgm:pt modelId="{8D954B33-1F07-1640-BABC-2F73259DB681}" type="pres">
+      <dgm:prSet presAssocID="{3956EF87-1FB4-0248-8E81-1F7F0A1C44F2}" presName="childText" presStyleLbl="conFgAcc1" presStyleIdx="0" presStyleCnt="5">
+        <dgm:presLayoutVars>
+          <dgm:bulletEnabled val="1"/>
+        </dgm:presLayoutVars>
+      </dgm:prSet>
+      <dgm:spPr/>
+      <dgm:t>
+        <a:bodyPr/>
+        <a:lstStyle/>
+        <a:p>
+          <a:endParaRPr lang="en-US"/>
+        </a:p>
+      </dgm:t>
+    </dgm:pt>
+    <dgm:pt modelId="{C82E394B-4541-2344-A5D4-6062CF12A0D5}" type="pres">
+      <dgm:prSet presAssocID="{8D26E07E-F2D2-E740-9429-BB3F9DBE2770}" presName="spaceBetweenRectangles" presStyleCnt="0"/>
+      <dgm:spPr/>
+    </dgm:pt>
+    <dgm:pt modelId="{2D790F4A-4BB9-7741-BB6F-218ACC27AE6F}" type="pres">
+      <dgm:prSet presAssocID="{9E86E22E-ECF8-E24A-99AC-866CFFAA6D85}" presName="parentLin" presStyleCnt="0"/>
+      <dgm:spPr/>
+    </dgm:pt>
+    <dgm:pt modelId="{504A7E33-3AC2-BA4A-A9D2-3FC0A26FB52C}" type="pres">
+      <dgm:prSet presAssocID="{9E86E22E-ECF8-E24A-99AC-866CFFAA6D85}" presName="parentLeftMargin" presStyleLbl="node1" presStyleIdx="0" presStyleCnt="5"/>
+      <dgm:spPr/>
+    </dgm:pt>
+    <dgm:pt modelId="{B3A934E0-4DC2-AE4B-AF39-73A594A1198C}" type="pres">
+      <dgm:prSet presAssocID="{9E86E22E-ECF8-E24A-99AC-866CFFAA6D85}" presName="parentText" presStyleLbl="node1" presStyleIdx="1" presStyleCnt="5">
+        <dgm:presLayoutVars>
+          <dgm:chMax val="0"/>
+          <dgm:bulletEnabled val="1"/>
+        </dgm:presLayoutVars>
+      </dgm:prSet>
+      <dgm:spPr/>
+      <dgm:t>
+        <a:bodyPr/>
+        <a:lstStyle/>
+        <a:p>
+          <a:endParaRPr lang="en-US"/>
+        </a:p>
+      </dgm:t>
+    </dgm:pt>
+    <dgm:pt modelId="{CD157C77-F11F-EF42-989A-9363B5DFCB07}" type="pres">
+      <dgm:prSet presAssocID="{9E86E22E-ECF8-E24A-99AC-866CFFAA6D85}" presName="negativeSpace" presStyleCnt="0"/>
+      <dgm:spPr/>
+    </dgm:pt>
+    <dgm:pt modelId="{47B15D63-8B13-AE4F-BB9E-958608ECE3BF}" type="pres">
+      <dgm:prSet presAssocID="{9E86E22E-ECF8-E24A-99AC-866CFFAA6D85}" presName="childText" presStyleLbl="conFgAcc1" presStyleIdx="1" presStyleCnt="5">
+        <dgm:presLayoutVars>
+          <dgm:bulletEnabled val="1"/>
+        </dgm:presLayoutVars>
+      </dgm:prSet>
+      <dgm:spPr/>
+      <dgm:t>
+        <a:bodyPr/>
+        <a:lstStyle/>
+        <a:p>
+          <a:endParaRPr lang="en-US"/>
+        </a:p>
+      </dgm:t>
+    </dgm:pt>
+    <dgm:pt modelId="{74264EB3-8265-024F-89E1-9B74E981A931}" type="pres">
+      <dgm:prSet presAssocID="{87C571C1-7A55-4E42-979D-E7A1A71A3CB9}" presName="spaceBetweenRectangles" presStyleCnt="0"/>
+      <dgm:spPr/>
+    </dgm:pt>
+    <dgm:pt modelId="{10605AB3-D164-CE4A-A614-FDFC80BF9CC7}" type="pres">
+      <dgm:prSet presAssocID="{642604E1-F913-2E40-83DF-6DDB1BAC96D4}" presName="parentLin" presStyleCnt="0"/>
+      <dgm:spPr/>
+    </dgm:pt>
+    <dgm:pt modelId="{132D6BDB-B6A8-B24E-95F9-C03D610378B2}" type="pres">
+      <dgm:prSet presAssocID="{642604E1-F913-2E40-83DF-6DDB1BAC96D4}" presName="parentLeftMargin" presStyleLbl="node1" presStyleIdx="1" presStyleCnt="5"/>
+      <dgm:spPr/>
+    </dgm:pt>
+    <dgm:pt modelId="{EFD967CF-84EC-F648-B5D2-203DC61AADB4}" type="pres">
+      <dgm:prSet presAssocID="{642604E1-F913-2E40-83DF-6DDB1BAC96D4}" presName="parentText" presStyleLbl="node1" presStyleIdx="2" presStyleCnt="5">
+        <dgm:presLayoutVars>
+          <dgm:chMax val="0"/>
+          <dgm:bulletEnabled val="1"/>
+        </dgm:presLayoutVars>
+      </dgm:prSet>
+      <dgm:spPr/>
+      <dgm:t>
+        <a:bodyPr/>
+        <a:lstStyle/>
+        <a:p>
+          <a:endParaRPr lang="en-US"/>
+        </a:p>
+      </dgm:t>
+    </dgm:pt>
+    <dgm:pt modelId="{1E7ACB98-92BF-0340-9C98-3D3012D837EB}" type="pres">
+      <dgm:prSet presAssocID="{642604E1-F913-2E40-83DF-6DDB1BAC96D4}" presName="negativeSpace" presStyleCnt="0"/>
+      <dgm:spPr/>
+    </dgm:pt>
+    <dgm:pt modelId="{454CF7E0-0A36-5E4B-8969-4201E5A24B94}" type="pres">
+      <dgm:prSet presAssocID="{642604E1-F913-2E40-83DF-6DDB1BAC96D4}" presName="childText" presStyleLbl="conFgAcc1" presStyleIdx="2" presStyleCnt="5">
+        <dgm:presLayoutVars>
+          <dgm:bulletEnabled val="1"/>
+        </dgm:presLayoutVars>
+      </dgm:prSet>
+      <dgm:spPr/>
+      <dgm:t>
+        <a:bodyPr/>
+        <a:lstStyle/>
+        <a:p>
+          <a:endParaRPr lang="en-US"/>
+        </a:p>
+      </dgm:t>
+    </dgm:pt>
+    <dgm:pt modelId="{CFE57042-C5CF-4F4B-9F5D-BE9977D99151}" type="pres">
+      <dgm:prSet presAssocID="{5567C965-D5B9-F244-9A50-616F6B76B46F}" presName="spaceBetweenRectangles" presStyleCnt="0"/>
+      <dgm:spPr/>
+    </dgm:pt>
+    <dgm:pt modelId="{233ECD62-CA3B-DB47-BF41-06CF8DAC9DC5}" type="pres">
+      <dgm:prSet presAssocID="{C1246001-E9C1-484C-B1E5-E8C5A9335F6B}" presName="parentLin" presStyleCnt="0"/>
+      <dgm:spPr/>
+    </dgm:pt>
+    <dgm:pt modelId="{38CCD804-8F5B-484C-861C-8BC41EA43119}" type="pres">
+      <dgm:prSet presAssocID="{C1246001-E9C1-484C-B1E5-E8C5A9335F6B}" presName="parentLeftMargin" presStyleLbl="node1" presStyleIdx="2" presStyleCnt="5"/>
+      <dgm:spPr/>
+    </dgm:pt>
+    <dgm:pt modelId="{2B7A1C2C-3F8F-6B45-9076-B61E7B1CDE90}" type="pres">
+      <dgm:prSet presAssocID="{C1246001-E9C1-484C-B1E5-E8C5A9335F6B}" presName="parentText" presStyleLbl="node1" presStyleIdx="3" presStyleCnt="5">
+        <dgm:presLayoutVars>
+          <dgm:chMax val="0"/>
+          <dgm:bulletEnabled val="1"/>
+        </dgm:presLayoutVars>
+      </dgm:prSet>
+      <dgm:spPr/>
+      <dgm:t>
+        <a:bodyPr/>
+        <a:lstStyle/>
+        <a:p>
+          <a:endParaRPr lang="en-US"/>
+        </a:p>
+      </dgm:t>
+    </dgm:pt>
+    <dgm:pt modelId="{74113B25-44B9-424D-94F8-E6F9696C869B}" type="pres">
+      <dgm:prSet presAssocID="{C1246001-E9C1-484C-B1E5-E8C5A9335F6B}" presName="negativeSpace" presStyleCnt="0"/>
+      <dgm:spPr/>
+    </dgm:pt>
+    <dgm:pt modelId="{96989650-ADA7-124E-9358-E6D67E2D21AC}" type="pres">
+      <dgm:prSet presAssocID="{C1246001-E9C1-484C-B1E5-E8C5A9335F6B}" presName="childText" presStyleLbl="conFgAcc1" presStyleIdx="3" presStyleCnt="5">
+        <dgm:presLayoutVars>
+          <dgm:bulletEnabled val="1"/>
+        </dgm:presLayoutVars>
+      </dgm:prSet>
+      <dgm:spPr/>
+      <dgm:t>
+        <a:bodyPr/>
+        <a:lstStyle/>
+        <a:p>
+          <a:endParaRPr lang="en-US"/>
+        </a:p>
+      </dgm:t>
+    </dgm:pt>
+    <dgm:pt modelId="{186DA145-49BE-734A-9F44-6DE9E150C1C6}" type="pres">
+      <dgm:prSet presAssocID="{BD1028C8-44E4-4443-A33C-FE2D30C41723}" presName="spaceBetweenRectangles" presStyleCnt="0"/>
+      <dgm:spPr/>
+    </dgm:pt>
+    <dgm:pt modelId="{52DBBF45-3B92-7044-8ADE-D84AEB0B4C26}" type="pres">
+      <dgm:prSet presAssocID="{18C0A865-8DFE-E24A-8440-99A41A3B9525}" presName="parentLin" presStyleCnt="0"/>
+      <dgm:spPr/>
+    </dgm:pt>
+    <dgm:pt modelId="{FC344FC7-8F4C-B841-9010-9C7C834794BE}" type="pres">
+      <dgm:prSet presAssocID="{18C0A865-8DFE-E24A-8440-99A41A3B9525}" presName="parentLeftMargin" presStyleLbl="node1" presStyleIdx="3" presStyleCnt="5"/>
+      <dgm:spPr/>
+    </dgm:pt>
+    <dgm:pt modelId="{7131164E-BDFE-314D-9109-CF5F38E6DAEB}" type="pres">
+      <dgm:prSet presAssocID="{18C0A865-8DFE-E24A-8440-99A41A3B9525}" presName="parentText" presStyleLbl="node1" presStyleIdx="4" presStyleCnt="5">
+        <dgm:presLayoutVars>
+          <dgm:chMax val="0"/>
+          <dgm:bulletEnabled val="1"/>
+        </dgm:presLayoutVars>
+      </dgm:prSet>
+      <dgm:spPr/>
+      <dgm:t>
+        <a:bodyPr/>
+        <a:lstStyle/>
+        <a:p>
+          <a:endParaRPr lang="en-US"/>
+        </a:p>
+      </dgm:t>
+    </dgm:pt>
+    <dgm:pt modelId="{F0B6F1B0-366E-924F-A563-3C1D57EF50C2}" type="pres">
+      <dgm:prSet presAssocID="{18C0A865-8DFE-E24A-8440-99A41A3B9525}" presName="negativeSpace" presStyleCnt="0"/>
+      <dgm:spPr/>
+    </dgm:pt>
+    <dgm:pt modelId="{4F18492E-4FE9-1F48-8ED6-FAF49C9C54A7}" type="pres">
+      <dgm:prSet presAssocID="{18C0A865-8DFE-E24A-8440-99A41A3B9525}" presName="childText" presStyleLbl="conFgAcc1" presStyleIdx="4" presStyleCnt="5">
+        <dgm:presLayoutVars>
+          <dgm:bulletEnabled val="1"/>
+        </dgm:presLayoutVars>
+      </dgm:prSet>
+      <dgm:spPr/>
+    </dgm:pt>
+  </dgm:ptLst>
+  <dgm:cxnLst>
+    <dgm:cxn modelId="{0C0A59F1-59CD-B34A-8443-59695ED529C2}" srcId="{43AACC1D-6F5B-8146-B673-48B509B05035}" destId="{9E86E22E-ECF8-E24A-99AC-866CFFAA6D85}" srcOrd="1" destOrd="0" parTransId="{DEC6DC8D-51BA-134B-B216-B37A0A6F69CA}" sibTransId="{87C571C1-7A55-4E42-979D-E7A1A71A3CB9}"/>
+    <dgm:cxn modelId="{18C4DDCB-DA6B-7B40-BFE6-DDB26B1494ED}" type="presOf" srcId="{18C0A865-8DFE-E24A-8440-99A41A3B9525}" destId="{7131164E-BDFE-314D-9109-CF5F38E6DAEB}" srcOrd="1" destOrd="0" presId="urn:microsoft.com/office/officeart/2005/8/layout/list1"/>
+    <dgm:cxn modelId="{473C9A2A-5340-4B48-AF99-D3E8D514BC13}" type="presOf" srcId="{D74F872D-E195-8F42-A612-9959D846D40C}" destId="{47B15D63-8B13-AE4F-BB9E-958608ECE3BF}" srcOrd="0" destOrd="0" presId="urn:microsoft.com/office/officeart/2005/8/layout/list1"/>
+    <dgm:cxn modelId="{4F06EECA-B5D4-A74F-8F8C-D3CA0A61763A}" type="presOf" srcId="{9E86E22E-ECF8-E24A-99AC-866CFFAA6D85}" destId="{B3A934E0-4DC2-AE4B-AF39-73A594A1198C}" srcOrd="1" destOrd="0" presId="urn:microsoft.com/office/officeart/2005/8/layout/list1"/>
+    <dgm:cxn modelId="{6F65A5D5-7E02-DF48-8A50-9F61FEB3F2A1}" srcId="{9E86E22E-ECF8-E24A-99AC-866CFFAA6D85}" destId="{D74F872D-E195-8F42-A612-9959D846D40C}" srcOrd="0" destOrd="0" parTransId="{882FDF82-4256-924B-90C9-3536D75CF1A2}" sibTransId="{C6A741C5-53E4-CC40-921B-980770345CEC}"/>
+    <dgm:cxn modelId="{E45FB2D9-EF30-5647-8D02-B2D9959FF72D}" type="presOf" srcId="{642604E1-F913-2E40-83DF-6DDB1BAC96D4}" destId="{132D6BDB-B6A8-B24E-95F9-C03D610378B2}" srcOrd="0" destOrd="0" presId="urn:microsoft.com/office/officeart/2005/8/layout/list1"/>
+    <dgm:cxn modelId="{BCE75D82-D1F7-8047-98E7-5590E4A5D61A}" type="presOf" srcId="{C1246001-E9C1-484C-B1E5-E8C5A9335F6B}" destId="{38CCD804-8F5B-484C-861C-8BC41EA43119}" srcOrd="0" destOrd="0" presId="urn:microsoft.com/office/officeart/2005/8/layout/list1"/>
+    <dgm:cxn modelId="{BBA6F6E3-1781-614E-AEA5-C5C1270D8E89}" srcId="{43AACC1D-6F5B-8146-B673-48B509B05035}" destId="{C1246001-E9C1-484C-B1E5-E8C5A9335F6B}" srcOrd="3" destOrd="0" parTransId="{71204C26-03B1-7B42-B19A-8C1DA0191B3C}" sibTransId="{BD1028C8-44E4-4443-A33C-FE2D30C41723}"/>
+    <dgm:cxn modelId="{2CFA254D-2F80-1A48-8E85-99B9B7A1C49E}" srcId="{43AACC1D-6F5B-8146-B673-48B509B05035}" destId="{18C0A865-8DFE-E24A-8440-99A41A3B9525}" srcOrd="4" destOrd="0" parTransId="{AB71FAF1-8075-134E-B189-14CC99A5C5EE}" sibTransId="{C818CD8F-AED6-FF49-B91C-7D8C94CBEB97}"/>
+    <dgm:cxn modelId="{D16B866B-9FCE-EC43-88FA-80B0F3F62981}" srcId="{43AACC1D-6F5B-8146-B673-48B509B05035}" destId="{3956EF87-1FB4-0248-8E81-1F7F0A1C44F2}" srcOrd="0" destOrd="0" parTransId="{8C8B3416-DF81-A040-A0AE-71C44D615E84}" sibTransId="{8D26E07E-F2D2-E740-9429-BB3F9DBE2770}"/>
+    <dgm:cxn modelId="{4C476D18-4D83-9F4F-9A07-E3A78A0239D4}" type="presOf" srcId="{43AACC1D-6F5B-8146-B673-48B509B05035}" destId="{3D1795AF-BF6B-934D-9AAC-7B3342AB7163}" srcOrd="0" destOrd="0" presId="urn:microsoft.com/office/officeart/2005/8/layout/list1"/>
+    <dgm:cxn modelId="{7F25552B-3286-E547-9117-7C7611DF28F9}" type="presOf" srcId="{18C0A865-8DFE-E24A-8440-99A41A3B9525}" destId="{FC344FC7-8F4C-B841-9010-9C7C834794BE}" srcOrd="0" destOrd="0" presId="urn:microsoft.com/office/officeart/2005/8/layout/list1"/>
+    <dgm:cxn modelId="{F0E58D3C-E6E6-F649-8EE4-21D87D882425}" type="presOf" srcId="{9E86E22E-ECF8-E24A-99AC-866CFFAA6D85}" destId="{504A7E33-3AC2-BA4A-A9D2-3FC0A26FB52C}" srcOrd="0" destOrd="0" presId="urn:microsoft.com/office/officeart/2005/8/layout/list1"/>
+    <dgm:cxn modelId="{81E8FA60-81DC-4F44-9EE9-3CA5C5416C9D}" type="presOf" srcId="{3956EF87-1FB4-0248-8E81-1F7F0A1C44F2}" destId="{E16381AB-15D8-F445-AC18-294C8F0D32DD}" srcOrd="1" destOrd="0" presId="urn:microsoft.com/office/officeart/2005/8/layout/list1"/>
+    <dgm:cxn modelId="{23D17EC7-C885-0E46-A1CE-9D4033F81776}" type="presOf" srcId="{3956EF87-1FB4-0248-8E81-1F7F0A1C44F2}" destId="{8945A6BC-BC77-564F-8548-3795AF595003}" srcOrd="0" destOrd="0" presId="urn:microsoft.com/office/officeart/2005/8/layout/list1"/>
+    <dgm:cxn modelId="{D866442B-CFCE-554D-B4A6-AFFF1C38C685}" type="presOf" srcId="{642604E1-F913-2E40-83DF-6DDB1BAC96D4}" destId="{EFD967CF-84EC-F648-B5D2-203DC61AADB4}" srcOrd="1" destOrd="0" presId="urn:microsoft.com/office/officeart/2005/8/layout/list1"/>
+    <dgm:cxn modelId="{29E77F48-8F60-C04D-AB10-4A4D7B47189E}" srcId="{43AACC1D-6F5B-8146-B673-48B509B05035}" destId="{642604E1-F913-2E40-83DF-6DDB1BAC96D4}" srcOrd="2" destOrd="0" parTransId="{CDBEF173-BBE8-6345-B070-6AAA122D7F01}" sibTransId="{5567C965-D5B9-F244-9A50-616F6B76B46F}"/>
+    <dgm:cxn modelId="{0370F84B-BDB3-FB4C-9323-B7867DF317E2}" type="presOf" srcId="{C1246001-E9C1-484C-B1E5-E8C5A9335F6B}" destId="{2B7A1C2C-3F8F-6B45-9076-B61E7B1CDE90}" srcOrd="1" destOrd="0" presId="urn:microsoft.com/office/officeart/2005/8/layout/list1"/>
+    <dgm:cxn modelId="{595E4583-6C6B-E747-BA42-C5B255D89760}" type="presParOf" srcId="{3D1795AF-BF6B-934D-9AAC-7B3342AB7163}" destId="{42F99426-8FF0-D14A-85D9-93CFBC766B40}" srcOrd="0" destOrd="0" presId="urn:microsoft.com/office/officeart/2005/8/layout/list1"/>
+    <dgm:cxn modelId="{A719B4CC-7188-E546-AA76-047FE5E2E534}" type="presParOf" srcId="{42F99426-8FF0-D14A-85D9-93CFBC766B40}" destId="{8945A6BC-BC77-564F-8548-3795AF595003}" srcOrd="0" destOrd="0" presId="urn:microsoft.com/office/officeart/2005/8/layout/list1"/>
+    <dgm:cxn modelId="{82F27A36-663B-9B46-81CA-E057472548D6}" type="presParOf" srcId="{42F99426-8FF0-D14A-85D9-93CFBC766B40}" destId="{E16381AB-15D8-F445-AC18-294C8F0D32DD}" srcOrd="1" destOrd="0" presId="urn:microsoft.com/office/officeart/2005/8/layout/list1"/>
+    <dgm:cxn modelId="{47D9A13C-CF98-BA43-B2D4-0910B7983A10}" type="presParOf" srcId="{3D1795AF-BF6B-934D-9AAC-7B3342AB7163}" destId="{BAF88751-8B26-7A41-B251-C14F60B61410}" srcOrd="1" destOrd="0" presId="urn:microsoft.com/office/officeart/2005/8/layout/list1"/>
+    <dgm:cxn modelId="{E018D34A-8141-7A47-B3A5-056C12D0643E}" type="presParOf" srcId="{3D1795AF-BF6B-934D-9AAC-7B3342AB7163}" destId="{8D954B33-1F07-1640-BABC-2F73259DB681}" srcOrd="2" destOrd="0" presId="urn:microsoft.com/office/officeart/2005/8/layout/list1"/>
+    <dgm:cxn modelId="{850491F8-4209-F647-88D1-C36076FC99DF}" type="presParOf" srcId="{3D1795AF-BF6B-934D-9AAC-7B3342AB7163}" destId="{C82E394B-4541-2344-A5D4-6062CF12A0D5}" srcOrd="3" destOrd="0" presId="urn:microsoft.com/office/officeart/2005/8/layout/list1"/>
+    <dgm:cxn modelId="{CBFAA3CA-9D32-1144-8F42-56C4699AC295}" type="presParOf" srcId="{3D1795AF-BF6B-934D-9AAC-7B3342AB7163}" destId="{2D790F4A-4BB9-7741-BB6F-218ACC27AE6F}" srcOrd="4" destOrd="0" presId="urn:microsoft.com/office/officeart/2005/8/layout/list1"/>
+    <dgm:cxn modelId="{0F6B0C74-6E5B-814F-BFDD-0BF852DC2F74}" type="presParOf" srcId="{2D790F4A-4BB9-7741-BB6F-218ACC27AE6F}" destId="{504A7E33-3AC2-BA4A-A9D2-3FC0A26FB52C}" srcOrd="0" destOrd="0" presId="urn:microsoft.com/office/officeart/2005/8/layout/list1"/>
+    <dgm:cxn modelId="{E10CDBE8-32E8-B545-B0C0-443E225BA4D6}" type="presParOf" srcId="{2D790F4A-4BB9-7741-BB6F-218ACC27AE6F}" destId="{B3A934E0-4DC2-AE4B-AF39-73A594A1198C}" srcOrd="1" destOrd="0" presId="urn:microsoft.com/office/officeart/2005/8/layout/list1"/>
+    <dgm:cxn modelId="{AA63A362-2550-AB46-96D9-8BCEFA96C343}" type="presParOf" srcId="{3D1795AF-BF6B-934D-9AAC-7B3342AB7163}" destId="{CD157C77-F11F-EF42-989A-9363B5DFCB07}" srcOrd="5" destOrd="0" presId="urn:microsoft.com/office/officeart/2005/8/layout/list1"/>
+    <dgm:cxn modelId="{1A7DA7D3-B263-A34F-BD08-0BC09F4E3FE9}" type="presParOf" srcId="{3D1795AF-BF6B-934D-9AAC-7B3342AB7163}" destId="{47B15D63-8B13-AE4F-BB9E-958608ECE3BF}" srcOrd="6" destOrd="0" presId="urn:microsoft.com/office/officeart/2005/8/layout/list1"/>
+    <dgm:cxn modelId="{0B42CC16-7FB2-5F4E-AB0F-49C848039AA9}" type="presParOf" srcId="{3D1795AF-BF6B-934D-9AAC-7B3342AB7163}" destId="{74264EB3-8265-024F-89E1-9B74E981A931}" srcOrd="7" destOrd="0" presId="urn:microsoft.com/office/officeart/2005/8/layout/list1"/>
+    <dgm:cxn modelId="{C0504D1F-EF01-A948-920D-D6F6A5370D06}" type="presParOf" srcId="{3D1795AF-BF6B-934D-9AAC-7B3342AB7163}" destId="{10605AB3-D164-CE4A-A614-FDFC80BF9CC7}" srcOrd="8" destOrd="0" presId="urn:microsoft.com/office/officeart/2005/8/layout/list1"/>
+    <dgm:cxn modelId="{044616E9-8469-BA47-AF2E-23C7F7697B15}" type="presParOf" srcId="{10605AB3-D164-CE4A-A614-FDFC80BF9CC7}" destId="{132D6BDB-B6A8-B24E-95F9-C03D610378B2}" srcOrd="0" destOrd="0" presId="urn:microsoft.com/office/officeart/2005/8/layout/list1"/>
+    <dgm:cxn modelId="{7E508A6A-7DC0-774C-B2E6-2C41D1741B1D}" type="presParOf" srcId="{10605AB3-D164-CE4A-A614-FDFC80BF9CC7}" destId="{EFD967CF-84EC-F648-B5D2-203DC61AADB4}" srcOrd="1" destOrd="0" presId="urn:microsoft.com/office/officeart/2005/8/layout/list1"/>
+    <dgm:cxn modelId="{1602C796-6199-BD49-989E-E27EC61501A3}" type="presParOf" srcId="{3D1795AF-BF6B-934D-9AAC-7B3342AB7163}" destId="{1E7ACB98-92BF-0340-9C98-3D3012D837EB}" srcOrd="9" destOrd="0" presId="urn:microsoft.com/office/officeart/2005/8/layout/list1"/>
+    <dgm:cxn modelId="{F6EEE77E-8093-B448-8532-E255E91FB556}" type="presParOf" srcId="{3D1795AF-BF6B-934D-9AAC-7B3342AB7163}" destId="{454CF7E0-0A36-5E4B-8969-4201E5A24B94}" srcOrd="10" destOrd="0" presId="urn:microsoft.com/office/officeart/2005/8/layout/list1"/>
+    <dgm:cxn modelId="{E8AEC4D5-281A-2C4D-B18C-BC4AF8D64386}" type="presParOf" srcId="{3D1795AF-BF6B-934D-9AAC-7B3342AB7163}" destId="{CFE57042-C5CF-4F4B-9F5D-BE9977D99151}" srcOrd="11" destOrd="0" presId="urn:microsoft.com/office/officeart/2005/8/layout/list1"/>
+    <dgm:cxn modelId="{EDEF20FD-F190-1F4F-A717-F9A7A16FB4FA}" type="presParOf" srcId="{3D1795AF-BF6B-934D-9AAC-7B3342AB7163}" destId="{233ECD62-CA3B-DB47-BF41-06CF8DAC9DC5}" srcOrd="12" destOrd="0" presId="urn:microsoft.com/office/officeart/2005/8/layout/list1"/>
+    <dgm:cxn modelId="{37368C12-7AEB-7E45-983E-40ACA0D5A5AF}" type="presParOf" srcId="{233ECD62-CA3B-DB47-BF41-06CF8DAC9DC5}" destId="{38CCD804-8F5B-484C-861C-8BC41EA43119}" srcOrd="0" destOrd="0" presId="urn:microsoft.com/office/officeart/2005/8/layout/list1"/>
+    <dgm:cxn modelId="{3F44F0CC-7A55-7040-AA58-165F096C1819}" type="presParOf" srcId="{233ECD62-CA3B-DB47-BF41-06CF8DAC9DC5}" destId="{2B7A1C2C-3F8F-6B45-9076-B61E7B1CDE90}" srcOrd="1" destOrd="0" presId="urn:microsoft.com/office/officeart/2005/8/layout/list1"/>
+    <dgm:cxn modelId="{665009D4-2687-F944-9DFE-9F363BF309FA}" type="presParOf" srcId="{3D1795AF-BF6B-934D-9AAC-7B3342AB7163}" destId="{74113B25-44B9-424D-94F8-E6F9696C869B}" srcOrd="13" destOrd="0" presId="urn:microsoft.com/office/officeart/2005/8/layout/list1"/>
+    <dgm:cxn modelId="{32113FB2-C720-654A-8408-B44F64A720C8}" type="presParOf" srcId="{3D1795AF-BF6B-934D-9AAC-7B3342AB7163}" destId="{96989650-ADA7-124E-9358-E6D67E2D21AC}" srcOrd="14" destOrd="0" presId="urn:microsoft.com/office/officeart/2005/8/layout/list1"/>
+    <dgm:cxn modelId="{EBB920A8-A06A-3B4E-BFD7-B0FC879AE604}" type="presParOf" srcId="{3D1795AF-BF6B-934D-9AAC-7B3342AB7163}" destId="{186DA145-49BE-734A-9F44-6DE9E150C1C6}" srcOrd="15" destOrd="0" presId="urn:microsoft.com/office/officeart/2005/8/layout/list1"/>
+    <dgm:cxn modelId="{19B65480-62C8-7640-97CC-EAB68AC0206F}" type="presParOf" srcId="{3D1795AF-BF6B-934D-9AAC-7B3342AB7163}" destId="{52DBBF45-3B92-7044-8ADE-D84AEB0B4C26}" srcOrd="16" destOrd="0" presId="urn:microsoft.com/office/officeart/2005/8/layout/list1"/>
+    <dgm:cxn modelId="{F9D6017C-EFBE-6443-938D-D85097983E2E}" type="presParOf" srcId="{52DBBF45-3B92-7044-8ADE-D84AEB0B4C26}" destId="{FC344FC7-8F4C-B841-9010-9C7C834794BE}" srcOrd="0" destOrd="0" presId="urn:microsoft.com/office/officeart/2005/8/layout/list1"/>
+    <dgm:cxn modelId="{570E6D2A-BA5C-3D4A-A6BF-4CEAFBC88530}" type="presParOf" srcId="{52DBBF45-3B92-7044-8ADE-D84AEB0B4C26}" destId="{7131164E-BDFE-314D-9109-CF5F38E6DAEB}" srcOrd="1" destOrd="0" presId="urn:microsoft.com/office/officeart/2005/8/layout/list1"/>
+    <dgm:cxn modelId="{10905D98-EC11-2043-B2D2-A7D9EE3DA530}" type="presParOf" srcId="{3D1795AF-BF6B-934D-9AAC-7B3342AB7163}" destId="{F0B6F1B0-366E-924F-A563-3C1D57EF50C2}" srcOrd="17" destOrd="0" presId="urn:microsoft.com/office/officeart/2005/8/layout/list1"/>
+    <dgm:cxn modelId="{F7323581-6DF6-2143-B972-F9CDF7DD753F}" type="presParOf" srcId="{3D1795AF-BF6B-934D-9AAC-7B3342AB7163}" destId="{4F18492E-4FE9-1F48-8ED6-FAF49C9C54A7}" srcOrd="18" destOrd="0" presId="urn:microsoft.com/office/officeart/2005/8/layout/list1"/>
+  </dgm:cxnLst>
+  <dgm:bg/>
+  <dgm:whole/>
+  <dgm:extLst>
+    <a:ext uri="http://schemas.microsoft.com/office/drawing/2008/diagram">
+      <dsp:dataModelExt xmlns:dsp="http://schemas.microsoft.com/office/drawing/2008/diagram" relId="rId14" minVer="http://schemas.openxmlformats.org/drawingml/2006/diagram"/>
     </a:ext>
   </dgm:extLst>
 </dgm:dataModel>
@@ -2542,7 +3792,7 @@
           </a:pPr>
           <a:r>
             <a:rPr lang="en-US" sz="1100" kern="1200"/>
-            <a:t>See CCSDS documentation for what they use as a potential model </a:t>
+            <a:t>CCSDS recommends a 32-bit sequence of A1CFFC1D</a:t>
           </a:r>
         </a:p>
       </dsp:txBody>
@@ -2642,6 +3892,751 @@
       <dsp:txXfrm>
         <a:off x="290172" y="2077144"/>
         <a:ext cx="3808776" cy="293016"/>
+      </dsp:txXfrm>
+    </dsp:sp>
+  </dsp:spTree>
+</dsp:drawing>
+</file>
+
+<file path=word/diagrams/drawing2.xml><?xml version="1.0" encoding="utf-8"?>
+<dsp:drawing xmlns:dgm="http://schemas.openxmlformats.org/drawingml/2006/diagram" xmlns:dsp="http://schemas.microsoft.com/office/drawing/2008/diagram" xmlns:a="http://schemas.openxmlformats.org/drawingml/2006/main">
+  <dsp:spTree>
+    <dsp:nvGrpSpPr>
+      <dsp:cNvPr id="0" name=""/>
+      <dsp:cNvGrpSpPr/>
+    </dsp:nvGrpSpPr>
+    <dsp:grpSpPr/>
+    <dsp:sp modelId="{8D954B33-1F07-1640-BABC-2F73259DB681}">
+      <dsp:nvSpPr>
+        <dsp:cNvPr id="0" name=""/>
+        <dsp:cNvSpPr/>
+      </dsp:nvSpPr>
+      <dsp:spPr>
+        <a:xfrm>
+          <a:off x="0" y="240367"/>
+          <a:ext cx="5486400" cy="327600"/>
+        </a:xfrm>
+        <a:prstGeom prst="rect">
+          <a:avLst/>
+        </a:prstGeom>
+        <a:solidFill>
+          <a:schemeClr val="lt1">
+            <a:alpha val="90000"/>
+            <a:hueOff val="0"/>
+            <a:satOff val="0"/>
+            <a:lumOff val="0"/>
+            <a:alphaOff val="0"/>
+          </a:schemeClr>
+        </a:solidFill>
+        <a:ln w="9525" cap="flat" cmpd="sng" algn="ctr">
+          <a:solidFill>
+            <a:schemeClr val="accent1">
+              <a:hueOff val="0"/>
+              <a:satOff val="0"/>
+              <a:lumOff val="0"/>
+              <a:alphaOff val="0"/>
+            </a:schemeClr>
+          </a:solidFill>
+          <a:prstDash val="solid"/>
+        </a:ln>
+        <a:effectLst/>
+      </dsp:spPr>
+      <dsp:style>
+        <a:lnRef idx="1">
+          <a:scrgbClr r="0" g="0" b="0"/>
+        </a:lnRef>
+        <a:fillRef idx="1">
+          <a:scrgbClr r="0" g="0" b="0"/>
+        </a:fillRef>
+        <a:effectRef idx="0">
+          <a:scrgbClr r="0" g="0" b="0"/>
+        </a:effectRef>
+        <a:fontRef idx="minor"/>
+      </dsp:style>
+    </dsp:sp>
+    <dsp:sp modelId="{E16381AB-15D8-F445-AC18-294C8F0D32DD}">
+      <dsp:nvSpPr>
+        <dsp:cNvPr id="0" name=""/>
+        <dsp:cNvSpPr/>
+      </dsp:nvSpPr>
+      <dsp:spPr>
+        <a:xfrm>
+          <a:off x="274320" y="48487"/>
+          <a:ext cx="3840480" cy="383760"/>
+        </a:xfrm>
+        <a:prstGeom prst="roundRect">
+          <a:avLst/>
+        </a:prstGeom>
+        <a:gradFill rotWithShape="0">
+          <a:gsLst>
+            <a:gs pos="0">
+              <a:schemeClr val="accent1">
+                <a:hueOff val="0"/>
+                <a:satOff val="0"/>
+                <a:lumOff val="0"/>
+                <a:alphaOff val="0"/>
+                <a:tint val="100000"/>
+                <a:shade val="100000"/>
+                <a:satMod val="130000"/>
+              </a:schemeClr>
+            </a:gs>
+            <a:gs pos="100000">
+              <a:schemeClr val="accent1">
+                <a:hueOff val="0"/>
+                <a:satOff val="0"/>
+                <a:lumOff val="0"/>
+                <a:alphaOff val="0"/>
+                <a:tint val="50000"/>
+                <a:shade val="100000"/>
+                <a:satMod val="350000"/>
+              </a:schemeClr>
+            </a:gs>
+          </a:gsLst>
+          <a:lin ang="16200000" scaled="0"/>
+        </a:gradFill>
+        <a:ln>
+          <a:noFill/>
+        </a:ln>
+        <a:effectLst>
+          <a:outerShdw blurRad="40000" dist="23000" dir="5400000" rotWithShape="0">
+            <a:srgbClr val="000000">
+              <a:alpha val="35000"/>
+            </a:srgbClr>
+          </a:outerShdw>
+        </a:effectLst>
+      </dsp:spPr>
+      <dsp:style>
+        <a:lnRef idx="0">
+          <a:scrgbClr r="0" g="0" b="0"/>
+        </a:lnRef>
+        <a:fillRef idx="3">
+          <a:scrgbClr r="0" g="0" b="0"/>
+        </a:fillRef>
+        <a:effectRef idx="2">
+          <a:scrgbClr r="0" g="0" b="0"/>
+        </a:effectRef>
+        <a:fontRef idx="minor">
+          <a:schemeClr val="lt1"/>
+        </a:fontRef>
+      </dsp:style>
+      <dsp:txBody>
+        <a:bodyPr spcFirstLastPara="0" vert="horz" wrap="square" lIns="145161" tIns="0" rIns="145161" bIns="0" numCol="1" spcCol="1270" anchor="ctr" anchorCtr="0">
+          <a:noAutofit/>
+        </a:bodyPr>
+        <a:lstStyle/>
+        <a:p>
+          <a:pPr lvl="0" algn="l" defTabSz="577850">
+            <a:lnSpc>
+              <a:spcPct val="90000"/>
+            </a:lnSpc>
+            <a:spcBef>
+              <a:spcPct val="0"/>
+            </a:spcBef>
+            <a:spcAft>
+              <a:spcPct val="35000"/>
+            </a:spcAft>
+          </a:pPr>
+          <a:r>
+            <a:rPr lang="en-US" sz="1300" kern="1200"/>
+            <a:t>header version number</a:t>
+          </a:r>
+        </a:p>
+      </dsp:txBody>
+      <dsp:txXfrm>
+        <a:off x="293054" y="67221"/>
+        <a:ext cx="3803012" cy="346292"/>
+      </dsp:txXfrm>
+    </dsp:sp>
+    <dsp:sp modelId="{47B15D63-8B13-AE4F-BB9E-958608ECE3BF}">
+      <dsp:nvSpPr>
+        <dsp:cNvPr id="0" name=""/>
+        <dsp:cNvSpPr/>
+      </dsp:nvSpPr>
+      <dsp:spPr>
+        <a:xfrm>
+          <a:off x="0" y="830047"/>
+          <a:ext cx="5486400" cy="552825"/>
+        </a:xfrm>
+        <a:prstGeom prst="rect">
+          <a:avLst/>
+        </a:prstGeom>
+        <a:solidFill>
+          <a:schemeClr val="lt1">
+            <a:alpha val="90000"/>
+            <a:hueOff val="0"/>
+            <a:satOff val="0"/>
+            <a:lumOff val="0"/>
+            <a:alphaOff val="0"/>
+          </a:schemeClr>
+        </a:solidFill>
+        <a:ln w="9525" cap="flat" cmpd="sng" algn="ctr">
+          <a:solidFill>
+            <a:schemeClr val="accent1">
+              <a:hueOff val="0"/>
+              <a:satOff val="0"/>
+              <a:lumOff val="0"/>
+              <a:alphaOff val="0"/>
+            </a:schemeClr>
+          </a:solidFill>
+          <a:prstDash val="solid"/>
+        </a:ln>
+        <a:effectLst/>
+      </dsp:spPr>
+      <dsp:style>
+        <a:lnRef idx="1">
+          <a:scrgbClr r="0" g="0" b="0"/>
+        </a:lnRef>
+        <a:fillRef idx="1">
+          <a:scrgbClr r="0" g="0" b="0"/>
+        </a:fillRef>
+        <a:effectRef idx="0">
+          <a:scrgbClr r="0" g="0" b="0"/>
+        </a:effectRef>
+        <a:fontRef idx="minor"/>
+      </dsp:style>
+      <dsp:txBody>
+        <a:bodyPr spcFirstLastPara="0" vert="horz" wrap="square" lIns="425806" tIns="270764" rIns="425806" bIns="92456" numCol="1" spcCol="1270" anchor="t" anchorCtr="0">
+          <a:noAutofit/>
+        </a:bodyPr>
+        <a:lstStyle/>
+        <a:p>
+          <a:pPr marL="114300" lvl="1" indent="-114300" algn="l" defTabSz="577850">
+            <a:lnSpc>
+              <a:spcPct val="90000"/>
+            </a:lnSpc>
+            <a:spcBef>
+              <a:spcPct val="0"/>
+            </a:spcBef>
+            <a:spcAft>
+              <a:spcPct val="15000"/>
+            </a:spcAft>
+            <a:buChar char="••"/>
+          </a:pPr>
+          <a:r>
+            <a:rPr lang="en-US" sz="1300" kern="1200"/>
+            <a:t>what follows this header</a:t>
+          </a:r>
+        </a:p>
+      </dsp:txBody>
+      <dsp:txXfrm>
+        <a:off x="0" y="830047"/>
+        <a:ext cx="5486400" cy="552825"/>
+      </dsp:txXfrm>
+    </dsp:sp>
+    <dsp:sp modelId="{B3A934E0-4DC2-AE4B-AF39-73A594A1198C}">
+      <dsp:nvSpPr>
+        <dsp:cNvPr id="0" name=""/>
+        <dsp:cNvSpPr/>
+      </dsp:nvSpPr>
+      <dsp:spPr>
+        <a:xfrm>
+          <a:off x="274320" y="638167"/>
+          <a:ext cx="3840480" cy="383760"/>
+        </a:xfrm>
+        <a:prstGeom prst="roundRect">
+          <a:avLst/>
+        </a:prstGeom>
+        <a:gradFill rotWithShape="0">
+          <a:gsLst>
+            <a:gs pos="0">
+              <a:schemeClr val="accent1">
+                <a:hueOff val="0"/>
+                <a:satOff val="0"/>
+                <a:lumOff val="0"/>
+                <a:alphaOff val="0"/>
+                <a:tint val="100000"/>
+                <a:shade val="100000"/>
+                <a:satMod val="130000"/>
+              </a:schemeClr>
+            </a:gs>
+            <a:gs pos="100000">
+              <a:schemeClr val="accent1">
+                <a:hueOff val="0"/>
+                <a:satOff val="0"/>
+                <a:lumOff val="0"/>
+                <a:alphaOff val="0"/>
+                <a:tint val="50000"/>
+                <a:shade val="100000"/>
+                <a:satMod val="350000"/>
+              </a:schemeClr>
+            </a:gs>
+          </a:gsLst>
+          <a:lin ang="16200000" scaled="0"/>
+        </a:gradFill>
+        <a:ln>
+          <a:noFill/>
+        </a:ln>
+        <a:effectLst>
+          <a:outerShdw blurRad="40000" dist="23000" dir="5400000" rotWithShape="0">
+            <a:srgbClr val="000000">
+              <a:alpha val="35000"/>
+            </a:srgbClr>
+          </a:outerShdw>
+        </a:effectLst>
+      </dsp:spPr>
+      <dsp:style>
+        <a:lnRef idx="0">
+          <a:scrgbClr r="0" g="0" b="0"/>
+        </a:lnRef>
+        <a:fillRef idx="3">
+          <a:scrgbClr r="0" g="0" b="0"/>
+        </a:fillRef>
+        <a:effectRef idx="2">
+          <a:scrgbClr r="0" g="0" b="0"/>
+        </a:effectRef>
+        <a:fontRef idx="minor">
+          <a:schemeClr val="lt1"/>
+        </a:fontRef>
+      </dsp:style>
+      <dsp:txBody>
+        <a:bodyPr spcFirstLastPara="0" vert="horz" wrap="square" lIns="145161" tIns="0" rIns="145161" bIns="0" numCol="1" spcCol="1270" anchor="ctr" anchorCtr="0">
+          <a:noAutofit/>
+        </a:bodyPr>
+        <a:lstStyle/>
+        <a:p>
+          <a:pPr lvl="0" algn="l" defTabSz="577850">
+            <a:lnSpc>
+              <a:spcPct val="90000"/>
+            </a:lnSpc>
+            <a:spcBef>
+              <a:spcPct val="0"/>
+            </a:spcBef>
+            <a:spcAft>
+              <a:spcPct val="35000"/>
+            </a:spcAft>
+          </a:pPr>
+          <a:r>
+            <a:rPr lang="en-US" sz="1300" kern="1200"/>
+            <a:t>next header field</a:t>
+          </a:r>
+        </a:p>
+      </dsp:txBody>
+      <dsp:txXfrm>
+        <a:off x="293054" y="656901"/>
+        <a:ext cx="3803012" cy="346292"/>
+      </dsp:txXfrm>
+    </dsp:sp>
+    <dsp:sp modelId="{454CF7E0-0A36-5E4B-8969-4201E5A24B94}">
+      <dsp:nvSpPr>
+        <dsp:cNvPr id="0" name=""/>
+        <dsp:cNvSpPr/>
+      </dsp:nvSpPr>
+      <dsp:spPr>
+        <a:xfrm>
+          <a:off x="0" y="1644952"/>
+          <a:ext cx="5486400" cy="327600"/>
+        </a:xfrm>
+        <a:prstGeom prst="rect">
+          <a:avLst/>
+        </a:prstGeom>
+        <a:solidFill>
+          <a:schemeClr val="lt1">
+            <a:alpha val="90000"/>
+            <a:hueOff val="0"/>
+            <a:satOff val="0"/>
+            <a:lumOff val="0"/>
+            <a:alphaOff val="0"/>
+          </a:schemeClr>
+        </a:solidFill>
+        <a:ln w="9525" cap="flat" cmpd="sng" algn="ctr">
+          <a:solidFill>
+            <a:schemeClr val="accent1">
+              <a:hueOff val="0"/>
+              <a:satOff val="0"/>
+              <a:lumOff val="0"/>
+              <a:alphaOff val="0"/>
+            </a:schemeClr>
+          </a:solidFill>
+          <a:prstDash val="solid"/>
+        </a:ln>
+        <a:effectLst/>
+      </dsp:spPr>
+      <dsp:style>
+        <a:lnRef idx="1">
+          <a:scrgbClr r="0" g="0" b="0"/>
+        </a:lnRef>
+        <a:fillRef idx="1">
+          <a:scrgbClr r="0" g="0" b="0"/>
+        </a:fillRef>
+        <a:effectRef idx="0">
+          <a:scrgbClr r="0" g="0" b="0"/>
+        </a:effectRef>
+        <a:fontRef idx="minor"/>
+      </dsp:style>
+    </dsp:sp>
+    <dsp:sp modelId="{EFD967CF-84EC-F648-B5D2-203DC61AADB4}">
+      <dsp:nvSpPr>
+        <dsp:cNvPr id="0" name=""/>
+        <dsp:cNvSpPr/>
+      </dsp:nvSpPr>
+      <dsp:spPr>
+        <a:xfrm>
+          <a:off x="274320" y="1453072"/>
+          <a:ext cx="3840480" cy="383760"/>
+        </a:xfrm>
+        <a:prstGeom prst="roundRect">
+          <a:avLst/>
+        </a:prstGeom>
+        <a:gradFill rotWithShape="0">
+          <a:gsLst>
+            <a:gs pos="0">
+              <a:schemeClr val="accent1">
+                <a:hueOff val="0"/>
+                <a:satOff val="0"/>
+                <a:lumOff val="0"/>
+                <a:alphaOff val="0"/>
+                <a:tint val="100000"/>
+                <a:shade val="100000"/>
+                <a:satMod val="130000"/>
+              </a:schemeClr>
+            </a:gs>
+            <a:gs pos="100000">
+              <a:schemeClr val="accent1">
+                <a:hueOff val="0"/>
+                <a:satOff val="0"/>
+                <a:lumOff val="0"/>
+                <a:alphaOff val="0"/>
+                <a:tint val="50000"/>
+                <a:shade val="100000"/>
+                <a:satMod val="350000"/>
+              </a:schemeClr>
+            </a:gs>
+          </a:gsLst>
+          <a:lin ang="16200000" scaled="0"/>
+        </a:gradFill>
+        <a:ln>
+          <a:noFill/>
+        </a:ln>
+        <a:effectLst>
+          <a:outerShdw blurRad="40000" dist="23000" dir="5400000" rotWithShape="0">
+            <a:srgbClr val="000000">
+              <a:alpha val="35000"/>
+            </a:srgbClr>
+          </a:outerShdw>
+        </a:effectLst>
+      </dsp:spPr>
+      <dsp:style>
+        <a:lnRef idx="0">
+          <a:scrgbClr r="0" g="0" b="0"/>
+        </a:lnRef>
+        <a:fillRef idx="3">
+          <a:scrgbClr r="0" g="0" b="0"/>
+        </a:fillRef>
+        <a:effectRef idx="2">
+          <a:scrgbClr r="0" g="0" b="0"/>
+        </a:effectRef>
+        <a:fontRef idx="minor">
+          <a:schemeClr val="lt1"/>
+        </a:fontRef>
+      </dsp:style>
+      <dsp:txBody>
+        <a:bodyPr spcFirstLastPara="0" vert="horz" wrap="square" lIns="145161" tIns="0" rIns="145161" bIns="0" numCol="1" spcCol="1270" anchor="ctr" anchorCtr="0">
+          <a:noAutofit/>
+        </a:bodyPr>
+        <a:lstStyle/>
+        <a:p>
+          <a:pPr lvl="0" algn="l" defTabSz="577850">
+            <a:lnSpc>
+              <a:spcPct val="90000"/>
+            </a:lnSpc>
+            <a:spcBef>
+              <a:spcPct val="0"/>
+            </a:spcBef>
+            <a:spcAft>
+              <a:spcPct val="35000"/>
+            </a:spcAft>
+          </a:pPr>
+          <a:r>
+            <a:rPr lang="en-US" sz="1300" kern="1200"/>
+            <a:t>modulation</a:t>
+          </a:r>
+        </a:p>
+      </dsp:txBody>
+      <dsp:txXfrm>
+        <a:off x="293054" y="1471806"/>
+        <a:ext cx="3803012" cy="346292"/>
+      </dsp:txXfrm>
+    </dsp:sp>
+    <dsp:sp modelId="{96989650-ADA7-124E-9358-E6D67E2D21AC}">
+      <dsp:nvSpPr>
+        <dsp:cNvPr id="0" name=""/>
+        <dsp:cNvSpPr/>
+      </dsp:nvSpPr>
+      <dsp:spPr>
+        <a:xfrm>
+          <a:off x="0" y="2234632"/>
+          <a:ext cx="5486400" cy="327600"/>
+        </a:xfrm>
+        <a:prstGeom prst="rect">
+          <a:avLst/>
+        </a:prstGeom>
+        <a:solidFill>
+          <a:schemeClr val="lt1">
+            <a:alpha val="90000"/>
+            <a:hueOff val="0"/>
+            <a:satOff val="0"/>
+            <a:lumOff val="0"/>
+            <a:alphaOff val="0"/>
+          </a:schemeClr>
+        </a:solidFill>
+        <a:ln w="9525" cap="flat" cmpd="sng" algn="ctr">
+          <a:solidFill>
+            <a:schemeClr val="accent1">
+              <a:hueOff val="0"/>
+              <a:satOff val="0"/>
+              <a:lumOff val="0"/>
+              <a:alphaOff val="0"/>
+            </a:schemeClr>
+          </a:solidFill>
+          <a:prstDash val="solid"/>
+        </a:ln>
+        <a:effectLst/>
+      </dsp:spPr>
+      <dsp:style>
+        <a:lnRef idx="1">
+          <a:scrgbClr r="0" g="0" b="0"/>
+        </a:lnRef>
+        <a:fillRef idx="1">
+          <a:scrgbClr r="0" g="0" b="0"/>
+        </a:fillRef>
+        <a:effectRef idx="0">
+          <a:scrgbClr r="0" g="0" b="0"/>
+        </a:effectRef>
+        <a:fontRef idx="minor"/>
+      </dsp:style>
+    </dsp:sp>
+    <dsp:sp modelId="{2B7A1C2C-3F8F-6B45-9076-B61E7B1CDE90}">
+      <dsp:nvSpPr>
+        <dsp:cNvPr id="0" name=""/>
+        <dsp:cNvSpPr/>
+      </dsp:nvSpPr>
+      <dsp:spPr>
+        <a:xfrm>
+          <a:off x="274320" y="2042752"/>
+          <a:ext cx="3840480" cy="383760"/>
+        </a:xfrm>
+        <a:prstGeom prst="roundRect">
+          <a:avLst/>
+        </a:prstGeom>
+        <a:gradFill rotWithShape="0">
+          <a:gsLst>
+            <a:gs pos="0">
+              <a:schemeClr val="accent1">
+                <a:hueOff val="0"/>
+                <a:satOff val="0"/>
+                <a:lumOff val="0"/>
+                <a:alphaOff val="0"/>
+                <a:tint val="100000"/>
+                <a:shade val="100000"/>
+                <a:satMod val="130000"/>
+              </a:schemeClr>
+            </a:gs>
+            <a:gs pos="100000">
+              <a:schemeClr val="accent1">
+                <a:hueOff val="0"/>
+                <a:satOff val="0"/>
+                <a:lumOff val="0"/>
+                <a:alphaOff val="0"/>
+                <a:tint val="50000"/>
+                <a:shade val="100000"/>
+                <a:satMod val="350000"/>
+              </a:schemeClr>
+            </a:gs>
+          </a:gsLst>
+          <a:lin ang="16200000" scaled="0"/>
+        </a:gradFill>
+        <a:ln>
+          <a:noFill/>
+        </a:ln>
+        <a:effectLst>
+          <a:outerShdw blurRad="40000" dist="23000" dir="5400000" rotWithShape="0">
+            <a:srgbClr val="000000">
+              <a:alpha val="35000"/>
+            </a:srgbClr>
+          </a:outerShdw>
+        </a:effectLst>
+      </dsp:spPr>
+      <dsp:style>
+        <a:lnRef idx="0">
+          <a:scrgbClr r="0" g="0" b="0"/>
+        </a:lnRef>
+        <a:fillRef idx="3">
+          <a:scrgbClr r="0" g="0" b="0"/>
+        </a:fillRef>
+        <a:effectRef idx="2">
+          <a:scrgbClr r="0" g="0" b="0"/>
+        </a:effectRef>
+        <a:fontRef idx="minor">
+          <a:schemeClr val="lt1"/>
+        </a:fontRef>
+      </dsp:style>
+      <dsp:txBody>
+        <a:bodyPr spcFirstLastPara="0" vert="horz" wrap="square" lIns="145161" tIns="0" rIns="145161" bIns="0" numCol="1" spcCol="1270" anchor="ctr" anchorCtr="0">
+          <a:noAutofit/>
+        </a:bodyPr>
+        <a:lstStyle/>
+        <a:p>
+          <a:pPr lvl="0" algn="l" defTabSz="577850">
+            <a:lnSpc>
+              <a:spcPct val="90000"/>
+            </a:lnSpc>
+            <a:spcBef>
+              <a:spcPct val="0"/>
+            </a:spcBef>
+            <a:spcAft>
+              <a:spcPct val="35000"/>
+            </a:spcAft>
+          </a:pPr>
+          <a:r>
+            <a:rPr lang="en-US" sz="1300" kern="1200"/>
+            <a:t>coding</a:t>
+          </a:r>
+        </a:p>
+      </dsp:txBody>
+      <dsp:txXfrm>
+        <a:off x="293054" y="2061486"/>
+        <a:ext cx="3803012" cy="346292"/>
+      </dsp:txXfrm>
+    </dsp:sp>
+    <dsp:sp modelId="{4F18492E-4FE9-1F48-8ED6-FAF49C9C54A7}">
+      <dsp:nvSpPr>
+        <dsp:cNvPr id="0" name=""/>
+        <dsp:cNvSpPr/>
+      </dsp:nvSpPr>
+      <dsp:spPr>
+        <a:xfrm>
+          <a:off x="0" y="2824312"/>
+          <a:ext cx="5486400" cy="327600"/>
+        </a:xfrm>
+        <a:prstGeom prst="rect">
+          <a:avLst/>
+        </a:prstGeom>
+        <a:solidFill>
+          <a:schemeClr val="lt1">
+            <a:alpha val="90000"/>
+            <a:hueOff val="0"/>
+            <a:satOff val="0"/>
+            <a:lumOff val="0"/>
+            <a:alphaOff val="0"/>
+          </a:schemeClr>
+        </a:solidFill>
+        <a:ln w="9525" cap="flat" cmpd="sng" algn="ctr">
+          <a:solidFill>
+            <a:schemeClr val="accent1">
+              <a:hueOff val="0"/>
+              <a:satOff val="0"/>
+              <a:lumOff val="0"/>
+              <a:alphaOff val="0"/>
+            </a:schemeClr>
+          </a:solidFill>
+          <a:prstDash val="solid"/>
+        </a:ln>
+        <a:effectLst/>
+      </dsp:spPr>
+      <dsp:style>
+        <a:lnRef idx="1">
+          <a:scrgbClr r="0" g="0" b="0"/>
+        </a:lnRef>
+        <a:fillRef idx="1">
+          <a:scrgbClr r="0" g="0" b="0"/>
+        </a:fillRef>
+        <a:effectRef idx="0">
+          <a:scrgbClr r="0" g="0" b="0"/>
+        </a:effectRef>
+        <a:fontRef idx="minor"/>
+      </dsp:style>
+    </dsp:sp>
+    <dsp:sp modelId="{7131164E-BDFE-314D-9109-CF5F38E6DAEB}">
+      <dsp:nvSpPr>
+        <dsp:cNvPr id="0" name=""/>
+        <dsp:cNvSpPr/>
+      </dsp:nvSpPr>
+      <dsp:spPr>
+        <a:xfrm>
+          <a:off x="274320" y="2632432"/>
+          <a:ext cx="3840480" cy="383760"/>
+        </a:xfrm>
+        <a:prstGeom prst="roundRect">
+          <a:avLst/>
+        </a:prstGeom>
+        <a:gradFill rotWithShape="0">
+          <a:gsLst>
+            <a:gs pos="0">
+              <a:schemeClr val="accent1">
+                <a:hueOff val="0"/>
+                <a:satOff val="0"/>
+                <a:lumOff val="0"/>
+                <a:alphaOff val="0"/>
+                <a:tint val="100000"/>
+                <a:shade val="100000"/>
+                <a:satMod val="130000"/>
+              </a:schemeClr>
+            </a:gs>
+            <a:gs pos="100000">
+              <a:schemeClr val="accent1">
+                <a:hueOff val="0"/>
+                <a:satOff val="0"/>
+                <a:lumOff val="0"/>
+                <a:alphaOff val="0"/>
+                <a:tint val="50000"/>
+                <a:shade val="100000"/>
+                <a:satMod val="350000"/>
+              </a:schemeClr>
+            </a:gs>
+          </a:gsLst>
+          <a:lin ang="16200000" scaled="0"/>
+        </a:gradFill>
+        <a:ln>
+          <a:noFill/>
+        </a:ln>
+        <a:effectLst>
+          <a:outerShdw blurRad="40000" dist="23000" dir="5400000" rotWithShape="0">
+            <a:srgbClr val="000000">
+              <a:alpha val="35000"/>
+            </a:srgbClr>
+          </a:outerShdw>
+        </a:effectLst>
+      </dsp:spPr>
+      <dsp:style>
+        <a:lnRef idx="0">
+          <a:scrgbClr r="0" g="0" b="0"/>
+        </a:lnRef>
+        <a:fillRef idx="3">
+          <a:scrgbClr r="0" g="0" b="0"/>
+        </a:fillRef>
+        <a:effectRef idx="2">
+          <a:scrgbClr r="0" g="0" b="0"/>
+        </a:effectRef>
+        <a:fontRef idx="minor">
+          <a:schemeClr val="lt1"/>
+        </a:fontRef>
+      </dsp:style>
+      <dsp:txBody>
+        <a:bodyPr spcFirstLastPara="0" vert="horz" wrap="square" lIns="145161" tIns="0" rIns="145161" bIns="0" numCol="1" spcCol="1270" anchor="ctr" anchorCtr="0">
+          <a:noAutofit/>
+        </a:bodyPr>
+        <a:lstStyle/>
+        <a:p>
+          <a:pPr lvl="0" algn="l" defTabSz="577850">
+            <a:lnSpc>
+              <a:spcPct val="90000"/>
+            </a:lnSpc>
+            <a:spcBef>
+              <a:spcPct val="0"/>
+            </a:spcBef>
+            <a:spcAft>
+              <a:spcPct val="35000"/>
+            </a:spcAft>
+          </a:pPr>
+          <a:r>
+            <a:rPr lang="en-US" sz="1300" kern="1200"/>
+            <a:t>data rate</a:t>
+          </a:r>
+        </a:p>
+      </dsp:txBody>
+      <dsp:txXfrm>
+        <a:off x="293054" y="2651166"/>
+        <a:ext cx="3803012" cy="346292"/>
       </dsp:txXfrm>
     </dsp:sp>
   </dsp:spTree>
@@ -2873,7 +4868,1266 @@
 </dgm:layoutDef>
 </file>
 
+<file path=word/diagrams/layout2.xml><?xml version="1.0" encoding="utf-8"?>
+<dgm:layoutDef xmlns:dgm="http://schemas.openxmlformats.org/drawingml/2006/diagram" xmlns:a="http://schemas.openxmlformats.org/drawingml/2006/main" uniqueId="urn:microsoft.com/office/officeart/2005/8/layout/list1">
+  <dgm:title val=""/>
+  <dgm:desc val=""/>
+  <dgm:catLst>
+    <dgm:cat type="list" pri="4000"/>
+  </dgm:catLst>
+  <dgm:sampData>
+    <dgm:dataModel>
+      <dgm:ptLst>
+        <dgm:pt modelId="0" type="doc"/>
+        <dgm:pt modelId="1">
+          <dgm:prSet phldr="1"/>
+        </dgm:pt>
+        <dgm:pt modelId="2">
+          <dgm:prSet phldr="1"/>
+        </dgm:pt>
+        <dgm:pt modelId="3">
+          <dgm:prSet phldr="1"/>
+        </dgm:pt>
+      </dgm:ptLst>
+      <dgm:cxnLst>
+        <dgm:cxn modelId="4" srcId="0" destId="1" srcOrd="0" destOrd="0"/>
+        <dgm:cxn modelId="5" srcId="0" destId="2" srcOrd="1" destOrd="0"/>
+        <dgm:cxn modelId="6" srcId="0" destId="3" srcOrd="2" destOrd="0"/>
+      </dgm:cxnLst>
+      <dgm:bg/>
+      <dgm:whole/>
+    </dgm:dataModel>
+  </dgm:sampData>
+  <dgm:styleData>
+    <dgm:dataModel>
+      <dgm:ptLst>
+        <dgm:pt modelId="0" type="doc"/>
+        <dgm:pt modelId="1"/>
+        <dgm:pt modelId="2"/>
+      </dgm:ptLst>
+      <dgm:cxnLst>
+        <dgm:cxn modelId="4" srcId="0" destId="1" srcOrd="0" destOrd="0"/>
+        <dgm:cxn modelId="5" srcId="0" destId="2" srcOrd="1" destOrd="0"/>
+      </dgm:cxnLst>
+      <dgm:bg/>
+      <dgm:whole/>
+    </dgm:dataModel>
+  </dgm:styleData>
+  <dgm:clrData>
+    <dgm:dataModel>
+      <dgm:ptLst>
+        <dgm:pt modelId="0" type="doc"/>
+        <dgm:pt modelId="1"/>
+        <dgm:pt modelId="2"/>
+        <dgm:pt modelId="3"/>
+        <dgm:pt modelId="4"/>
+      </dgm:ptLst>
+      <dgm:cxnLst>
+        <dgm:cxn modelId="5" srcId="0" destId="1" srcOrd="0" destOrd="0"/>
+        <dgm:cxn modelId="6" srcId="0" destId="2" srcOrd="1" destOrd="0"/>
+        <dgm:cxn modelId="7" srcId="0" destId="3" srcOrd="2" destOrd="0"/>
+        <dgm:cxn modelId="8" srcId="0" destId="4" srcOrd="3" destOrd="0"/>
+      </dgm:cxnLst>
+      <dgm:bg/>
+      <dgm:whole/>
+    </dgm:dataModel>
+  </dgm:clrData>
+  <dgm:layoutNode name="linear">
+    <dgm:varLst>
+      <dgm:dir/>
+      <dgm:animLvl val="lvl"/>
+      <dgm:resizeHandles val="exact"/>
+    </dgm:varLst>
+    <dgm:choose name="Name0">
+      <dgm:if name="Name1" func="var" arg="dir" op="equ" val="norm">
+        <dgm:alg type="lin">
+          <dgm:param type="linDir" val="fromT"/>
+          <dgm:param type="vertAlign" val="mid"/>
+          <dgm:param type="horzAlign" val="l"/>
+          <dgm:param type="nodeHorzAlign" val="l"/>
+        </dgm:alg>
+      </dgm:if>
+      <dgm:else name="Name2">
+        <dgm:alg type="lin">
+          <dgm:param type="linDir" val="fromT"/>
+          <dgm:param type="vertAlign" val="mid"/>
+          <dgm:param type="horzAlign" val="r"/>
+          <dgm:param type="nodeHorzAlign" val="r"/>
+        </dgm:alg>
+      </dgm:else>
+    </dgm:choose>
+    <dgm:shape xmlns:r="http://schemas.openxmlformats.org/officeDocument/2006/relationships" r:blip="">
+      <dgm:adjLst/>
+    </dgm:shape>
+    <dgm:presOf/>
+    <dgm:constrLst>
+      <dgm:constr type="w" for="ch" forName="parentLin" refType="w"/>
+      <dgm:constr type="h" for="ch" forName="parentLin" val="INF"/>
+      <dgm:constr type="w" for="des" forName="parentLeftMargin" refType="w" fact="0.05"/>
+      <dgm:constr type="w" for="des" forName="parentText" refType="w" fact="0.7"/>
+      <dgm:constr type="h" for="des" forName="parentText" refType="primFontSz" refFor="des" refForName="parentText" fact="0.82"/>
+      <dgm:constr type="h" for="ch" forName="negativeSpace" refType="primFontSz" refFor="des" refForName="parentText" fact="-0.41"/>
+      <dgm:constr type="h" for="ch" forName="negativeSpace" refType="h" refFor="des" refForName="parentText" op="lte" fact="-0.82"/>
+      <dgm:constr type="h" for="ch" forName="negativeSpace" refType="h" refFor="des" refForName="parentText" op="gte" fact="-0.82"/>
+      <dgm:constr type="w" for="ch" forName="childText" refType="w"/>
+      <dgm:constr type="h" for="ch" forName="childText" refType="primFontSz" refFor="des" refForName="parentText" fact="0.7"/>
+      <dgm:constr type="primFontSz" for="des" forName="parentText" val="65"/>
+      <dgm:constr type="primFontSz" for="ch" forName="childText" refType="primFontSz" refFor="des" refForName="parentText"/>
+      <dgm:constr type="tMarg" for="ch" forName="childText" refType="primFontSz" refFor="des" refForName="parentText" fact="1.64"/>
+      <dgm:constr type="tMarg" for="ch" forName="childText" refType="h" refFor="des" refForName="parentText" op="lte" fact="3.28"/>
+      <dgm:constr type="tMarg" for="ch" forName="childText" refType="h" refFor="des" refForName="parentText" op="gte" fact="3.28"/>
+      <dgm:constr type="lMarg" for="ch" forName="childText" refType="w" fact="0.22"/>
+      <dgm:constr type="rMarg" for="ch" forName="childText" refType="lMarg" refFor="ch" refForName="childText"/>
+      <dgm:constr type="lMarg" for="des" forName="parentText" refType="w" fact="0.075"/>
+      <dgm:constr type="rMarg" for="des" forName="parentText" refType="lMarg" refFor="des" refForName="parentText"/>
+      <dgm:constr type="h" for="ch" forName="spaceBetweenRectangles" refType="primFontSz" refFor="des" refForName="parentText" fact="0.15"/>
+    </dgm:constrLst>
+    <dgm:ruleLst>
+      <dgm:rule type="primFontSz" for="des" forName="parentText" val="5" fact="NaN" max="NaN"/>
+    </dgm:ruleLst>
+    <dgm:forEach name="Name3" axis="ch" ptType="node">
+      <dgm:layoutNode name="parentLin">
+        <dgm:choose name="Name4">
+          <dgm:if name="Name5" func="var" arg="dir" op="equ" val="norm">
+            <dgm:alg type="lin">
+              <dgm:param type="linDir" val="fromL"/>
+              <dgm:param type="horzAlign" val="l"/>
+              <dgm:param type="nodeHorzAlign" val="l"/>
+            </dgm:alg>
+          </dgm:if>
+          <dgm:else name="Name6">
+            <dgm:alg type="lin">
+              <dgm:param type="linDir" val="fromR"/>
+              <dgm:param type="horzAlign" val="r"/>
+              <dgm:param type="nodeHorzAlign" val="r"/>
+            </dgm:alg>
+          </dgm:else>
+        </dgm:choose>
+        <dgm:shape xmlns:r="http://schemas.openxmlformats.org/officeDocument/2006/relationships" r:blip="">
+          <dgm:adjLst/>
+        </dgm:shape>
+        <dgm:presOf/>
+        <dgm:constrLst/>
+        <dgm:ruleLst/>
+        <dgm:layoutNode name="parentLeftMargin">
+          <dgm:alg type="sp"/>
+          <dgm:shape xmlns:r="http://schemas.openxmlformats.org/officeDocument/2006/relationships" type="rect" r:blip="" hideGeom="1">
+            <dgm:adjLst/>
+          </dgm:shape>
+          <dgm:presOf axis="self"/>
+          <dgm:constrLst>
+            <dgm:constr type="h"/>
+          </dgm:constrLst>
+          <dgm:ruleLst/>
+        </dgm:layoutNode>
+        <dgm:layoutNode name="parentText" styleLbl="node1">
+          <dgm:varLst>
+            <dgm:chMax val="0"/>
+            <dgm:bulletEnabled val="1"/>
+          </dgm:varLst>
+          <dgm:choose name="Name7">
+            <dgm:if name="Name8" func="var" arg="dir" op="equ" val="norm">
+              <dgm:alg type="tx">
+                <dgm:param type="parTxLTRAlign" val="l"/>
+                <dgm:param type="parTxRTLAlign" val="l"/>
+              </dgm:alg>
+            </dgm:if>
+            <dgm:else name="Name9">
+              <dgm:alg type="tx">
+                <dgm:param type="parTxLTRAlign" val="r"/>
+                <dgm:param type="parTxRTLAlign" val="r"/>
+              </dgm:alg>
+            </dgm:else>
+          </dgm:choose>
+          <dgm:shape xmlns:r="http://schemas.openxmlformats.org/officeDocument/2006/relationships" type="roundRect" r:blip="">
+            <dgm:adjLst/>
+          </dgm:shape>
+          <dgm:presOf axis="self" ptType="node"/>
+          <dgm:constrLst>
+            <dgm:constr type="tMarg"/>
+            <dgm:constr type="bMarg"/>
+          </dgm:constrLst>
+          <dgm:ruleLst/>
+        </dgm:layoutNode>
+      </dgm:layoutNode>
+      <dgm:layoutNode name="negativeSpace">
+        <dgm:alg type="sp"/>
+        <dgm:shape xmlns:r="http://schemas.openxmlformats.org/officeDocument/2006/relationships" r:blip="">
+          <dgm:adjLst/>
+        </dgm:shape>
+        <dgm:presOf/>
+        <dgm:constrLst/>
+        <dgm:ruleLst/>
+      </dgm:layoutNode>
+      <dgm:layoutNode name="childText" styleLbl="conFgAcc1">
+        <dgm:varLst>
+          <dgm:bulletEnabled val="1"/>
+        </dgm:varLst>
+        <dgm:alg type="tx">
+          <dgm:param type="stBulletLvl" val="1"/>
+        </dgm:alg>
+        <dgm:shape xmlns:r="http://schemas.openxmlformats.org/officeDocument/2006/relationships" type="rect" r:blip="" zOrderOff="-2">
+          <dgm:adjLst/>
+        </dgm:shape>
+        <dgm:presOf axis="des" ptType="node"/>
+        <dgm:constrLst>
+          <dgm:constr type="secFontSz" refType="primFontSz"/>
+        </dgm:constrLst>
+        <dgm:ruleLst>
+          <dgm:rule type="h" val="INF" fact="NaN" max="NaN"/>
+        </dgm:ruleLst>
+      </dgm:layoutNode>
+      <dgm:forEach name="Name10" axis="followSib" ptType="sibTrans" cnt="1">
+        <dgm:layoutNode name="spaceBetweenRectangles">
+          <dgm:alg type="sp"/>
+          <dgm:shape xmlns:r="http://schemas.openxmlformats.org/officeDocument/2006/relationships" r:blip="">
+            <dgm:adjLst/>
+          </dgm:shape>
+          <dgm:presOf/>
+          <dgm:constrLst/>
+          <dgm:ruleLst/>
+        </dgm:layoutNode>
+      </dgm:forEach>
+    </dgm:forEach>
+  </dgm:layoutNode>
+</dgm:layoutDef>
+</file>
+
 <file path=word/diagrams/quickStyle1.xml><?xml version="1.0" encoding="utf-8"?>
+<dgm:styleDef xmlns:dgm="http://schemas.openxmlformats.org/drawingml/2006/diagram" xmlns:a="http://schemas.openxmlformats.org/drawingml/2006/main" uniqueId="urn:microsoft.com/office/officeart/2005/8/quickstyle/simple4">
+  <dgm:title val=""/>
+  <dgm:desc val=""/>
+  <dgm:catLst>
+    <dgm:cat type="simple" pri="10400"/>
+  </dgm:catLst>
+  <dgm:scene3d>
+    <a:camera prst="orthographicFront"/>
+    <a:lightRig rig="threePt" dir="t"/>
+  </dgm:scene3d>
+  <dgm:styleLbl name="node0">
+    <dgm:scene3d>
+      <a:camera prst="orthographicFront"/>
+      <a:lightRig rig="threePt" dir="t"/>
+    </dgm:scene3d>
+    <dgm:sp3d/>
+    <dgm:txPr/>
+    <dgm:style>
+      <a:lnRef idx="0">
+        <a:scrgbClr r="0" g="0" b="0"/>
+      </a:lnRef>
+      <a:fillRef idx="3">
+        <a:scrgbClr r="0" g="0" b="0"/>
+      </a:fillRef>
+      <a:effectRef idx="2">
+        <a:scrgbClr r="0" g="0" b="0"/>
+      </a:effectRef>
+      <a:fontRef idx="minor">
+        <a:schemeClr val="lt1"/>
+      </a:fontRef>
+    </dgm:style>
+  </dgm:styleLbl>
+  <dgm:styleLbl name="lnNode1">
+    <dgm:scene3d>
+      <a:camera prst="orthographicFront"/>
+      <a:lightRig rig="threePt" dir="t"/>
+    </dgm:scene3d>
+    <dgm:sp3d/>
+    <dgm:txPr/>
+    <dgm:style>
+      <a:lnRef idx="1">
+        <a:scrgbClr r="0" g="0" b="0"/>
+      </a:lnRef>
+      <a:fillRef idx="3">
+        <a:scrgbClr r="0" g="0" b="0"/>
+      </a:fillRef>
+      <a:effectRef idx="2">
+        <a:scrgbClr r="0" g="0" b="0"/>
+      </a:effectRef>
+      <a:fontRef idx="minor">
+        <a:schemeClr val="lt1"/>
+      </a:fontRef>
+    </dgm:style>
+  </dgm:styleLbl>
+  <dgm:styleLbl name="vennNode1">
+    <dgm:scene3d>
+      <a:camera prst="orthographicFront"/>
+      <a:lightRig rig="threePt" dir="t"/>
+    </dgm:scene3d>
+    <dgm:sp3d/>
+    <dgm:txPr/>
+    <dgm:style>
+      <a:lnRef idx="0">
+        <a:scrgbClr r="0" g="0" b="0"/>
+      </a:lnRef>
+      <a:fillRef idx="3">
+        <a:scrgbClr r="0" g="0" b="0"/>
+      </a:fillRef>
+      <a:effectRef idx="0">
+        <a:scrgbClr r="0" g="0" b="0"/>
+      </a:effectRef>
+      <a:fontRef idx="minor">
+        <a:schemeClr val="tx1"/>
+      </a:fontRef>
+    </dgm:style>
+  </dgm:styleLbl>
+  <dgm:styleLbl name="alignNode1">
+    <dgm:scene3d>
+      <a:camera prst="orthographicFront"/>
+      <a:lightRig rig="threePt" dir="t"/>
+    </dgm:scene3d>
+    <dgm:sp3d/>
+    <dgm:txPr/>
+    <dgm:style>
+      <a:lnRef idx="1">
+        <a:scrgbClr r="0" g="0" b="0"/>
+      </a:lnRef>
+      <a:fillRef idx="3">
+        <a:scrgbClr r="0" g="0" b="0"/>
+      </a:fillRef>
+      <a:effectRef idx="2">
+        <a:scrgbClr r="0" g="0" b="0"/>
+      </a:effectRef>
+      <a:fontRef idx="minor">
+        <a:schemeClr val="lt1"/>
+      </a:fontRef>
+    </dgm:style>
+  </dgm:styleLbl>
+  <dgm:styleLbl name="node1">
+    <dgm:scene3d>
+      <a:camera prst="orthographicFront"/>
+      <a:lightRig rig="threePt" dir="t"/>
+    </dgm:scene3d>
+    <dgm:sp3d/>
+    <dgm:txPr/>
+    <dgm:style>
+      <a:lnRef idx="0">
+        <a:scrgbClr r="0" g="0" b="0"/>
+      </a:lnRef>
+      <a:fillRef idx="3">
+        <a:scrgbClr r="0" g="0" b="0"/>
+      </a:fillRef>
+      <a:effectRef idx="2">
+        <a:scrgbClr r="0" g="0" b="0"/>
+      </a:effectRef>
+      <a:fontRef idx="minor">
+        <a:schemeClr val="lt1"/>
+      </a:fontRef>
+    </dgm:style>
+  </dgm:styleLbl>
+  <dgm:styleLbl name="node2">
+    <dgm:scene3d>
+      <a:camera prst="orthographicFront"/>
+      <a:lightRig rig="threePt" dir="t"/>
+    </dgm:scene3d>
+    <dgm:sp3d/>
+    <dgm:txPr/>
+    <dgm:style>
+      <a:lnRef idx="0">
+        <a:scrgbClr r="0" g="0" b="0"/>
+      </a:lnRef>
+      <a:fillRef idx="3">
+        <a:scrgbClr r="0" g="0" b="0"/>
+      </a:fillRef>
+      <a:effectRef idx="2">
+        <a:scrgbClr r="0" g="0" b="0"/>
+      </a:effectRef>
+      <a:fontRef idx="minor">
+        <a:schemeClr val="lt1"/>
+      </a:fontRef>
+    </dgm:style>
+  </dgm:styleLbl>
+  <dgm:styleLbl name="node3">
+    <dgm:scene3d>
+      <a:camera prst="orthographicFront"/>
+      <a:lightRig rig="threePt" dir="t"/>
+    </dgm:scene3d>
+    <dgm:sp3d/>
+    <dgm:txPr/>
+    <dgm:style>
+      <a:lnRef idx="0">
+        <a:scrgbClr r="0" g="0" b="0"/>
+      </a:lnRef>
+      <a:fillRef idx="3">
+        <a:scrgbClr r="0" g="0" b="0"/>
+      </a:fillRef>
+      <a:effectRef idx="2">
+        <a:scrgbClr r="0" g="0" b="0"/>
+      </a:effectRef>
+      <a:fontRef idx="minor">
+        <a:schemeClr val="lt1"/>
+      </a:fontRef>
+    </dgm:style>
+  </dgm:styleLbl>
+  <dgm:styleLbl name="node4">
+    <dgm:scene3d>
+      <a:camera prst="orthographicFront"/>
+      <a:lightRig rig="threePt" dir="t"/>
+    </dgm:scene3d>
+    <dgm:sp3d/>
+    <dgm:txPr/>
+    <dgm:style>
+      <a:lnRef idx="0">
+        <a:scrgbClr r="0" g="0" b="0"/>
+      </a:lnRef>
+      <a:fillRef idx="3">
+        <a:scrgbClr r="0" g="0" b="0"/>
+      </a:fillRef>
+      <a:effectRef idx="2">
+        <a:scrgbClr r="0" g="0" b="0"/>
+      </a:effectRef>
+      <a:fontRef idx="minor">
+        <a:schemeClr val="lt1"/>
+      </a:fontRef>
+    </dgm:style>
+  </dgm:styleLbl>
+  <dgm:styleLbl name="fgImgPlace1">
+    <dgm:scene3d>
+      <a:camera prst="orthographicFront"/>
+      <a:lightRig rig="threePt" dir="t"/>
+    </dgm:scene3d>
+    <dgm:sp3d/>
+    <dgm:txPr/>
+    <dgm:style>
+      <a:lnRef idx="0">
+        <a:scrgbClr r="0" g="0" b="0"/>
+      </a:lnRef>
+      <a:fillRef idx="1">
+        <a:scrgbClr r="0" g="0" b="0"/>
+      </a:fillRef>
+      <a:effectRef idx="2">
+        <a:scrgbClr r="0" g="0" b="0"/>
+      </a:effectRef>
+      <a:fontRef idx="minor"/>
+    </dgm:style>
+  </dgm:styleLbl>
+  <dgm:styleLbl name="alignImgPlace1">
+    <dgm:scene3d>
+      <a:camera prst="orthographicFront"/>
+      <a:lightRig rig="threePt" dir="t"/>
+    </dgm:scene3d>
+    <dgm:sp3d/>
+    <dgm:txPr/>
+    <dgm:style>
+      <a:lnRef idx="0">
+        <a:scrgbClr r="0" g="0" b="0"/>
+      </a:lnRef>
+      <a:fillRef idx="1">
+        <a:scrgbClr r="0" g="0" b="0"/>
+      </a:fillRef>
+      <a:effectRef idx="2">
+        <a:scrgbClr r="0" g="0" b="0"/>
+      </a:effectRef>
+      <a:fontRef idx="minor"/>
+    </dgm:style>
+  </dgm:styleLbl>
+  <dgm:styleLbl name="bgImgPlace1">
+    <dgm:scene3d>
+      <a:camera prst="orthographicFront"/>
+      <a:lightRig rig="threePt" dir="t"/>
+    </dgm:scene3d>
+    <dgm:sp3d/>
+    <dgm:txPr/>
+    <dgm:style>
+      <a:lnRef idx="0">
+        <a:scrgbClr r="0" g="0" b="0"/>
+      </a:lnRef>
+      <a:fillRef idx="1">
+        <a:scrgbClr r="0" g="0" b="0"/>
+      </a:fillRef>
+      <a:effectRef idx="2">
+        <a:scrgbClr r="0" g="0" b="0"/>
+      </a:effectRef>
+      <a:fontRef idx="minor"/>
+    </dgm:style>
+  </dgm:styleLbl>
+  <dgm:styleLbl name="sibTrans2D1">
+    <dgm:scene3d>
+      <a:camera prst="orthographicFront"/>
+      <a:lightRig rig="threePt" dir="t"/>
+    </dgm:scene3d>
+    <dgm:sp3d/>
+    <dgm:txPr/>
+    <dgm:style>
+      <a:lnRef idx="0">
+        <a:scrgbClr r="0" g="0" b="0"/>
+      </a:lnRef>
+      <a:fillRef idx="3">
+        <a:scrgbClr r="0" g="0" b="0"/>
+      </a:fillRef>
+      <a:effectRef idx="2">
+        <a:scrgbClr r="0" g="0" b="0"/>
+      </a:effectRef>
+      <a:fontRef idx="minor">
+        <a:schemeClr val="lt1"/>
+      </a:fontRef>
+    </dgm:style>
+  </dgm:styleLbl>
+  <dgm:styleLbl name="fgSibTrans2D1">
+    <dgm:scene3d>
+      <a:camera prst="orthographicFront"/>
+      <a:lightRig rig="threePt" dir="t"/>
+    </dgm:scene3d>
+    <dgm:sp3d/>
+    <dgm:txPr/>
+    <dgm:style>
+      <a:lnRef idx="0">
+        <a:scrgbClr r="0" g="0" b="0"/>
+      </a:lnRef>
+      <a:fillRef idx="3">
+        <a:scrgbClr r="0" g="0" b="0"/>
+      </a:fillRef>
+      <a:effectRef idx="2">
+        <a:scrgbClr r="0" g="0" b="0"/>
+      </a:effectRef>
+      <a:fontRef idx="minor">
+        <a:schemeClr val="lt1"/>
+      </a:fontRef>
+    </dgm:style>
+  </dgm:styleLbl>
+  <dgm:styleLbl name="bgSibTrans2D1">
+    <dgm:scene3d>
+      <a:camera prst="orthographicFront"/>
+      <a:lightRig rig="threePt" dir="t"/>
+    </dgm:scene3d>
+    <dgm:sp3d/>
+    <dgm:txPr/>
+    <dgm:style>
+      <a:lnRef idx="0">
+        <a:scrgbClr r="0" g="0" b="0"/>
+      </a:lnRef>
+      <a:fillRef idx="3">
+        <a:scrgbClr r="0" g="0" b="0"/>
+      </a:fillRef>
+      <a:effectRef idx="2">
+        <a:scrgbClr r="0" g="0" b="0"/>
+      </a:effectRef>
+      <a:fontRef idx="minor">
+        <a:schemeClr val="lt1"/>
+      </a:fontRef>
+    </dgm:style>
+  </dgm:styleLbl>
+  <dgm:styleLbl name="sibTrans1D1">
+    <dgm:scene3d>
+      <a:camera prst="orthographicFront"/>
+      <a:lightRig rig="threePt" dir="t"/>
+    </dgm:scene3d>
+    <dgm:sp3d/>
+    <dgm:txPr/>
+    <dgm:style>
+      <a:lnRef idx="1">
+        <a:scrgbClr r="0" g="0" b="0"/>
+      </a:lnRef>
+      <a:fillRef idx="0">
+        <a:scrgbClr r="0" g="0" b="0"/>
+      </a:fillRef>
+      <a:effectRef idx="0">
+        <a:scrgbClr r="0" g="0" b="0"/>
+      </a:effectRef>
+      <a:fontRef idx="minor"/>
+    </dgm:style>
+  </dgm:styleLbl>
+  <dgm:styleLbl name="callout">
+    <dgm:scene3d>
+      <a:camera prst="orthographicFront"/>
+      <a:lightRig rig="threePt" dir="t"/>
+    </dgm:scene3d>
+    <dgm:sp3d/>
+    <dgm:txPr/>
+    <dgm:style>
+      <a:lnRef idx="2">
+        <a:scrgbClr r="0" g="0" b="0"/>
+      </a:lnRef>
+      <a:fillRef idx="1">
+        <a:scrgbClr r="0" g="0" b="0"/>
+      </a:fillRef>
+      <a:effectRef idx="1">
+        <a:scrgbClr r="0" g="0" b="0"/>
+      </a:effectRef>
+      <a:fontRef idx="minor"/>
+    </dgm:style>
+  </dgm:styleLbl>
+  <dgm:styleLbl name="asst0">
+    <dgm:scene3d>
+      <a:camera prst="orthographicFront"/>
+      <a:lightRig rig="threePt" dir="t"/>
+    </dgm:scene3d>
+    <dgm:sp3d/>
+    <dgm:txPr/>
+    <dgm:style>
+      <a:lnRef idx="0">
+        <a:scrgbClr r="0" g="0" b="0"/>
+      </a:lnRef>
+      <a:fillRef idx="3">
+        <a:scrgbClr r="0" g="0" b="0"/>
+      </a:fillRef>
+      <a:effectRef idx="2">
+        <a:scrgbClr r="0" g="0" b="0"/>
+      </a:effectRef>
+      <a:fontRef idx="minor">
+        <a:schemeClr val="lt1"/>
+      </a:fontRef>
+    </dgm:style>
+  </dgm:styleLbl>
+  <dgm:styleLbl name="asst1">
+    <dgm:scene3d>
+      <a:camera prst="orthographicFront"/>
+      <a:lightRig rig="threePt" dir="t"/>
+    </dgm:scene3d>
+    <dgm:sp3d/>
+    <dgm:txPr/>
+    <dgm:style>
+      <a:lnRef idx="0">
+        <a:scrgbClr r="0" g="0" b="0"/>
+      </a:lnRef>
+      <a:fillRef idx="3">
+        <a:scrgbClr r="0" g="0" b="0"/>
+      </a:fillRef>
+      <a:effectRef idx="2">
+        <a:scrgbClr r="0" g="0" b="0"/>
+      </a:effectRef>
+      <a:fontRef idx="minor">
+        <a:schemeClr val="lt1"/>
+      </a:fontRef>
+    </dgm:style>
+  </dgm:styleLbl>
+  <dgm:styleLbl name="asst2">
+    <dgm:scene3d>
+      <a:camera prst="orthographicFront"/>
+      <a:lightRig rig="threePt" dir="t"/>
+    </dgm:scene3d>
+    <dgm:sp3d/>
+    <dgm:txPr/>
+    <dgm:style>
+      <a:lnRef idx="0">
+        <a:scrgbClr r="0" g="0" b="0"/>
+      </a:lnRef>
+      <a:fillRef idx="3">
+        <a:scrgbClr r="0" g="0" b="0"/>
+      </a:fillRef>
+      <a:effectRef idx="2">
+        <a:scrgbClr r="0" g="0" b="0"/>
+      </a:effectRef>
+      <a:fontRef idx="minor">
+        <a:schemeClr val="lt1"/>
+      </a:fontRef>
+    </dgm:style>
+  </dgm:styleLbl>
+  <dgm:styleLbl name="asst3">
+    <dgm:scene3d>
+      <a:camera prst="orthographicFront"/>
+      <a:lightRig rig="threePt" dir="t"/>
+    </dgm:scene3d>
+    <dgm:sp3d/>
+    <dgm:txPr/>
+    <dgm:style>
+      <a:lnRef idx="0">
+        <a:scrgbClr r="0" g="0" b="0"/>
+      </a:lnRef>
+      <a:fillRef idx="3">
+        <a:scrgbClr r="0" g="0" b="0"/>
+      </a:fillRef>
+      <a:effectRef idx="2">
+        <a:scrgbClr r="0" g="0" b="0"/>
+      </a:effectRef>
+      <a:fontRef idx="minor">
+        <a:schemeClr val="lt1"/>
+      </a:fontRef>
+    </dgm:style>
+  </dgm:styleLbl>
+  <dgm:styleLbl name="asst4">
+    <dgm:scene3d>
+      <a:camera prst="orthographicFront"/>
+      <a:lightRig rig="threePt" dir="t"/>
+    </dgm:scene3d>
+    <dgm:sp3d/>
+    <dgm:txPr/>
+    <dgm:style>
+      <a:lnRef idx="0">
+        <a:scrgbClr r="0" g="0" b="0"/>
+      </a:lnRef>
+      <a:fillRef idx="3">
+        <a:scrgbClr r="0" g="0" b="0"/>
+      </a:fillRef>
+      <a:effectRef idx="2">
+        <a:scrgbClr r="0" g="0" b="0"/>
+      </a:effectRef>
+      <a:fontRef idx="minor">
+        <a:schemeClr val="lt1"/>
+      </a:fontRef>
+    </dgm:style>
+  </dgm:styleLbl>
+  <dgm:styleLbl name="parChTrans2D1">
+    <dgm:scene3d>
+      <a:camera prst="orthographicFront"/>
+      <a:lightRig rig="threePt" dir="t"/>
+    </dgm:scene3d>
+    <dgm:sp3d/>
+    <dgm:txPr/>
+    <dgm:style>
+      <a:lnRef idx="0">
+        <a:scrgbClr r="0" g="0" b="0"/>
+      </a:lnRef>
+      <a:fillRef idx="3">
+        <a:scrgbClr r="0" g="0" b="0"/>
+      </a:fillRef>
+      <a:effectRef idx="2">
+        <a:scrgbClr r="0" g="0" b="0"/>
+      </a:effectRef>
+      <a:fontRef idx="minor">
+        <a:schemeClr val="lt1"/>
+      </a:fontRef>
+    </dgm:style>
+  </dgm:styleLbl>
+  <dgm:styleLbl name="parChTrans2D2">
+    <dgm:scene3d>
+      <a:camera prst="orthographicFront"/>
+      <a:lightRig rig="threePt" dir="t"/>
+    </dgm:scene3d>
+    <dgm:sp3d/>
+    <dgm:txPr/>
+    <dgm:style>
+      <a:lnRef idx="0">
+        <a:scrgbClr r="0" g="0" b="0"/>
+      </a:lnRef>
+      <a:fillRef idx="3">
+        <a:scrgbClr r="0" g="0" b="0"/>
+      </a:fillRef>
+      <a:effectRef idx="2">
+        <a:scrgbClr r="0" g="0" b="0"/>
+      </a:effectRef>
+      <a:fontRef idx="minor">
+        <a:schemeClr val="lt1"/>
+      </a:fontRef>
+    </dgm:style>
+  </dgm:styleLbl>
+  <dgm:styleLbl name="parChTrans2D3">
+    <dgm:scene3d>
+      <a:camera prst="orthographicFront"/>
+      <a:lightRig rig="threePt" dir="t"/>
+    </dgm:scene3d>
+    <dgm:sp3d/>
+    <dgm:txPr/>
+    <dgm:style>
+      <a:lnRef idx="1">
+        <a:scrgbClr r="0" g="0" b="0"/>
+      </a:lnRef>
+      <a:fillRef idx="3">
+        <a:scrgbClr r="0" g="0" b="0"/>
+      </a:fillRef>
+      <a:effectRef idx="2">
+        <a:scrgbClr r="0" g="0" b="0"/>
+      </a:effectRef>
+      <a:fontRef idx="minor">
+        <a:schemeClr val="lt1"/>
+      </a:fontRef>
+    </dgm:style>
+  </dgm:styleLbl>
+  <dgm:styleLbl name="parChTrans2D4">
+    <dgm:scene3d>
+      <a:camera prst="orthographicFront"/>
+      <a:lightRig rig="threePt" dir="t"/>
+    </dgm:scene3d>
+    <dgm:sp3d/>
+    <dgm:txPr/>
+    <dgm:style>
+      <a:lnRef idx="1">
+        <a:scrgbClr r="0" g="0" b="0"/>
+      </a:lnRef>
+      <a:fillRef idx="3">
+        <a:scrgbClr r="0" g="0" b="0"/>
+      </a:fillRef>
+      <a:effectRef idx="2">
+        <a:scrgbClr r="0" g="0" b="0"/>
+      </a:effectRef>
+      <a:fontRef idx="minor">
+        <a:schemeClr val="lt1"/>
+      </a:fontRef>
+    </dgm:style>
+  </dgm:styleLbl>
+  <dgm:styleLbl name="parChTrans1D1">
+    <dgm:scene3d>
+      <a:camera prst="orthographicFront"/>
+      <a:lightRig rig="threePt" dir="t"/>
+    </dgm:scene3d>
+    <dgm:sp3d/>
+    <dgm:txPr/>
+    <dgm:style>
+      <a:lnRef idx="1">
+        <a:scrgbClr r="0" g="0" b="0"/>
+      </a:lnRef>
+      <a:fillRef idx="0">
+        <a:scrgbClr r="0" g="0" b="0"/>
+      </a:fillRef>
+      <a:effectRef idx="0">
+        <a:scrgbClr r="0" g="0" b="0"/>
+      </a:effectRef>
+      <a:fontRef idx="minor"/>
+    </dgm:style>
+  </dgm:styleLbl>
+  <dgm:styleLbl name="parChTrans1D2">
+    <dgm:scene3d>
+      <a:camera prst="orthographicFront"/>
+      <a:lightRig rig="threePt" dir="t"/>
+    </dgm:scene3d>
+    <dgm:sp3d/>
+    <dgm:txPr/>
+    <dgm:style>
+      <a:lnRef idx="1">
+        <a:scrgbClr r="0" g="0" b="0"/>
+      </a:lnRef>
+      <a:fillRef idx="0">
+        <a:scrgbClr r="0" g="0" b="0"/>
+      </a:fillRef>
+      <a:effectRef idx="0">
+        <a:scrgbClr r="0" g="0" b="0"/>
+      </a:effectRef>
+      <a:fontRef idx="minor"/>
+    </dgm:style>
+  </dgm:styleLbl>
+  <dgm:styleLbl name="parChTrans1D3">
+    <dgm:scene3d>
+      <a:camera prst="orthographicFront"/>
+      <a:lightRig rig="threePt" dir="t"/>
+    </dgm:scene3d>
+    <dgm:sp3d/>
+    <dgm:txPr/>
+    <dgm:style>
+      <a:lnRef idx="1">
+        <a:scrgbClr r="0" g="0" b="0"/>
+      </a:lnRef>
+      <a:fillRef idx="0">
+        <a:scrgbClr r="0" g="0" b="0"/>
+      </a:fillRef>
+      <a:effectRef idx="0">
+        <a:scrgbClr r="0" g="0" b="0"/>
+      </a:effectRef>
+      <a:fontRef idx="minor"/>
+    </dgm:style>
+  </dgm:styleLbl>
+  <dgm:styleLbl name="parChTrans1D4">
+    <dgm:scene3d>
+      <a:camera prst="orthographicFront"/>
+      <a:lightRig rig="threePt" dir="t"/>
+    </dgm:scene3d>
+    <dgm:sp3d/>
+    <dgm:txPr/>
+    <dgm:style>
+      <a:lnRef idx="1">
+        <a:scrgbClr r="0" g="0" b="0"/>
+      </a:lnRef>
+      <a:fillRef idx="0">
+        <a:scrgbClr r="0" g="0" b="0"/>
+      </a:fillRef>
+      <a:effectRef idx="0">
+        <a:scrgbClr r="0" g="0" b="0"/>
+      </a:effectRef>
+      <a:fontRef idx="minor"/>
+    </dgm:style>
+  </dgm:styleLbl>
+  <dgm:styleLbl name="fgAcc1">
+    <dgm:scene3d>
+      <a:camera prst="orthographicFront"/>
+      <a:lightRig rig="threePt" dir="t"/>
+    </dgm:scene3d>
+    <dgm:sp3d/>
+    <dgm:txPr/>
+    <dgm:style>
+      <a:lnRef idx="1">
+        <a:scrgbClr r="0" g="0" b="0"/>
+      </a:lnRef>
+      <a:fillRef idx="1">
+        <a:scrgbClr r="0" g="0" b="0"/>
+      </a:fillRef>
+      <a:effectRef idx="0">
+        <a:scrgbClr r="0" g="0" b="0"/>
+      </a:effectRef>
+      <a:fontRef idx="minor"/>
+    </dgm:style>
+  </dgm:styleLbl>
+  <dgm:styleLbl name="conFgAcc1">
+    <dgm:scene3d>
+      <a:camera prst="orthographicFront"/>
+      <a:lightRig rig="threePt" dir="t"/>
+    </dgm:scene3d>
+    <dgm:sp3d/>
+    <dgm:txPr/>
+    <dgm:style>
+      <a:lnRef idx="1">
+        <a:scrgbClr r="0" g="0" b="0"/>
+      </a:lnRef>
+      <a:fillRef idx="1">
+        <a:scrgbClr r="0" g="0" b="0"/>
+      </a:fillRef>
+      <a:effectRef idx="0">
+        <a:scrgbClr r="0" g="0" b="0"/>
+      </a:effectRef>
+      <a:fontRef idx="minor"/>
+    </dgm:style>
+  </dgm:styleLbl>
+  <dgm:styleLbl name="alignAcc1">
+    <dgm:scene3d>
+      <a:camera prst="orthographicFront"/>
+      <a:lightRig rig="threePt" dir="t"/>
+    </dgm:scene3d>
+    <dgm:sp3d/>
+    <dgm:txPr/>
+    <dgm:style>
+      <a:lnRef idx="1">
+        <a:scrgbClr r="0" g="0" b="0"/>
+      </a:lnRef>
+      <a:fillRef idx="1">
+        <a:scrgbClr r="0" g="0" b="0"/>
+      </a:fillRef>
+      <a:effectRef idx="0">
+        <a:scrgbClr r="0" g="0" b="0"/>
+      </a:effectRef>
+      <a:fontRef idx="minor"/>
+    </dgm:style>
+  </dgm:styleLbl>
+  <dgm:styleLbl name="trAlignAcc1">
+    <dgm:scene3d>
+      <a:camera prst="orthographicFront"/>
+      <a:lightRig rig="threePt" dir="t"/>
+    </dgm:scene3d>
+    <dgm:sp3d/>
+    <dgm:txPr/>
+    <dgm:style>
+      <a:lnRef idx="1">
+        <a:scrgbClr r="0" g="0" b="0"/>
+      </a:lnRef>
+      <a:fillRef idx="1">
+        <a:scrgbClr r="0" g="0" b="0"/>
+      </a:fillRef>
+      <a:effectRef idx="0">
+        <a:scrgbClr r="0" g="0" b="0"/>
+      </a:effectRef>
+      <a:fontRef idx="minor"/>
+    </dgm:style>
+  </dgm:styleLbl>
+  <dgm:styleLbl name="bgAcc1">
+    <dgm:scene3d>
+      <a:camera prst="orthographicFront"/>
+      <a:lightRig rig="threePt" dir="t"/>
+    </dgm:scene3d>
+    <dgm:sp3d/>
+    <dgm:txPr/>
+    <dgm:style>
+      <a:lnRef idx="1">
+        <a:scrgbClr r="0" g="0" b="0"/>
+      </a:lnRef>
+      <a:fillRef idx="1">
+        <a:scrgbClr r="0" g="0" b="0"/>
+      </a:fillRef>
+      <a:effectRef idx="0">
+        <a:scrgbClr r="0" g="0" b="0"/>
+      </a:effectRef>
+      <a:fontRef idx="minor"/>
+    </dgm:style>
+  </dgm:styleLbl>
+  <dgm:styleLbl name="solidFgAcc1">
+    <dgm:scene3d>
+      <a:camera prst="orthographicFront"/>
+      <a:lightRig rig="threePt" dir="t"/>
+    </dgm:scene3d>
+    <dgm:sp3d/>
+    <dgm:txPr/>
+    <dgm:style>
+      <a:lnRef idx="1">
+        <a:scrgbClr r="0" g="0" b="0"/>
+      </a:lnRef>
+      <a:fillRef idx="1">
+        <a:scrgbClr r="0" g="0" b="0"/>
+      </a:fillRef>
+      <a:effectRef idx="0">
+        <a:scrgbClr r="0" g="0" b="0"/>
+      </a:effectRef>
+      <a:fontRef idx="minor"/>
+    </dgm:style>
+  </dgm:styleLbl>
+  <dgm:styleLbl name="solidAlignAcc1">
+    <dgm:scene3d>
+      <a:camera prst="orthographicFront"/>
+      <a:lightRig rig="threePt" dir="t"/>
+    </dgm:scene3d>
+    <dgm:sp3d/>
+    <dgm:txPr/>
+    <dgm:style>
+      <a:lnRef idx="1">
+        <a:scrgbClr r="0" g="0" b="0"/>
+      </a:lnRef>
+      <a:fillRef idx="1">
+        <a:scrgbClr r="0" g="0" b="0"/>
+      </a:fillRef>
+      <a:effectRef idx="0">
+        <a:scrgbClr r="0" g="0" b="0"/>
+      </a:effectRef>
+      <a:fontRef idx="minor"/>
+    </dgm:style>
+  </dgm:styleLbl>
+  <dgm:styleLbl name="solidBgAcc1">
+    <dgm:scene3d>
+      <a:camera prst="orthographicFront"/>
+      <a:lightRig rig="threePt" dir="t"/>
+    </dgm:scene3d>
+    <dgm:sp3d/>
+    <dgm:txPr/>
+    <dgm:style>
+      <a:lnRef idx="1">
+        <a:scrgbClr r="0" g="0" b="0"/>
+      </a:lnRef>
+      <a:fillRef idx="1">
+        <a:scrgbClr r="0" g="0" b="0"/>
+      </a:fillRef>
+      <a:effectRef idx="0">
+        <a:scrgbClr r="0" g="0" b="0"/>
+      </a:effectRef>
+      <a:fontRef idx="minor"/>
+    </dgm:style>
+  </dgm:styleLbl>
+  <dgm:styleLbl name="fgAccFollowNode1">
+    <dgm:scene3d>
+      <a:camera prst="orthographicFront"/>
+      <a:lightRig rig="threePt" dir="t"/>
+    </dgm:scene3d>
+    <dgm:sp3d/>
+    <dgm:txPr/>
+    <dgm:style>
+      <a:lnRef idx="1">
+        <a:scrgbClr r="0" g="0" b="0"/>
+      </a:lnRef>
+      <a:fillRef idx="1">
+        <a:scrgbClr r="0" g="0" b="0"/>
+      </a:fillRef>
+      <a:effectRef idx="0">
+        <a:scrgbClr r="0" g="0" b="0"/>
+      </a:effectRef>
+      <a:fontRef idx="minor"/>
+    </dgm:style>
+  </dgm:styleLbl>
+  <dgm:styleLbl name="alignAccFollowNode1">
+    <dgm:scene3d>
+      <a:camera prst="orthographicFront"/>
+      <a:lightRig rig="threePt" dir="t"/>
+    </dgm:scene3d>
+    <dgm:sp3d/>
+    <dgm:txPr/>
+    <dgm:style>
+      <a:lnRef idx="1">
+        <a:scrgbClr r="0" g="0" b="0"/>
+      </a:lnRef>
+      <a:fillRef idx="1">
+        <a:scrgbClr r="0" g="0" b="0"/>
+      </a:fillRef>
+      <a:effectRef idx="0">
+        <a:scrgbClr r="0" g="0" b="0"/>
+      </a:effectRef>
+      <a:fontRef idx="minor"/>
+    </dgm:style>
+  </dgm:styleLbl>
+  <dgm:styleLbl name="bgAccFollowNode1">
+    <dgm:scene3d>
+      <a:camera prst="orthographicFront"/>
+      <a:lightRig rig="threePt" dir="t"/>
+    </dgm:scene3d>
+    <dgm:sp3d/>
+    <dgm:txPr/>
+    <dgm:style>
+      <a:lnRef idx="1">
+        <a:scrgbClr r="0" g="0" b="0"/>
+      </a:lnRef>
+      <a:fillRef idx="1">
+        <a:scrgbClr r="0" g="0" b="0"/>
+      </a:fillRef>
+      <a:effectRef idx="0">
+        <a:scrgbClr r="0" g="0" b="0"/>
+      </a:effectRef>
+      <a:fontRef idx="minor"/>
+    </dgm:style>
+  </dgm:styleLbl>
+  <dgm:styleLbl name="fgAcc0">
+    <dgm:scene3d>
+      <a:camera prst="orthographicFront"/>
+      <a:lightRig rig="threePt" dir="t"/>
+    </dgm:scene3d>
+    <dgm:sp3d/>
+    <dgm:txPr/>
+    <dgm:style>
+      <a:lnRef idx="1">
+        <a:scrgbClr r="0" g="0" b="0"/>
+      </a:lnRef>
+      <a:fillRef idx="1">
+        <a:scrgbClr r="0" g="0" b="0"/>
+      </a:fillRef>
+      <a:effectRef idx="0">
+        <a:scrgbClr r="0" g="0" b="0"/>
+      </a:effectRef>
+      <a:fontRef idx="minor"/>
+    </dgm:style>
+  </dgm:styleLbl>
+  <dgm:styleLbl name="fgAcc2">
+    <dgm:scene3d>
+      <a:camera prst="orthographicFront"/>
+      <a:lightRig rig="threePt" dir="t"/>
+    </dgm:scene3d>
+    <dgm:sp3d/>
+    <dgm:txPr/>
+    <dgm:style>
+      <a:lnRef idx="1">
+        <a:scrgbClr r="0" g="0" b="0"/>
+      </a:lnRef>
+      <a:fillRef idx="1">
+        <a:scrgbClr r="0" g="0" b="0"/>
+      </a:fillRef>
+      <a:effectRef idx="0">
+        <a:scrgbClr r="0" g="0" b="0"/>
+      </a:effectRef>
+      <a:fontRef idx="minor"/>
+    </dgm:style>
+  </dgm:styleLbl>
+  <dgm:styleLbl name="fgAcc3">
+    <dgm:scene3d>
+      <a:camera prst="orthographicFront"/>
+      <a:lightRig rig="threePt" dir="t"/>
+    </dgm:scene3d>
+    <dgm:sp3d/>
+    <dgm:txPr/>
+    <dgm:style>
+      <a:lnRef idx="1">
+        <a:scrgbClr r="0" g="0" b="0"/>
+      </a:lnRef>
+      <a:fillRef idx="1">
+        <a:scrgbClr r="0" g="0" b="0"/>
+      </a:fillRef>
+      <a:effectRef idx="0">
+        <a:scrgbClr r="0" g="0" b="0"/>
+      </a:effectRef>
+      <a:fontRef idx="minor"/>
+    </dgm:style>
+  </dgm:styleLbl>
+  <dgm:styleLbl name="fgAcc4">
+    <dgm:scene3d>
+      <a:camera prst="orthographicFront"/>
+      <a:lightRig rig="threePt" dir="t"/>
+    </dgm:scene3d>
+    <dgm:sp3d/>
+    <dgm:txPr/>
+    <dgm:style>
+      <a:lnRef idx="1">
+        <a:scrgbClr r="0" g="0" b="0"/>
+      </a:lnRef>
+      <a:fillRef idx="1">
+        <a:scrgbClr r="0" g="0" b="0"/>
+      </a:fillRef>
+      <a:effectRef idx="0">
+        <a:scrgbClr r="0" g="0" b="0"/>
+      </a:effectRef>
+      <a:fontRef idx="minor"/>
+    </dgm:style>
+  </dgm:styleLbl>
+  <dgm:styleLbl name="bgShp">
+    <dgm:scene3d>
+      <a:camera prst="orthographicFront"/>
+      <a:lightRig rig="threePt" dir="t"/>
+    </dgm:scene3d>
+    <dgm:sp3d/>
+    <dgm:txPr/>
+    <dgm:style>
+      <a:lnRef idx="0">
+        <a:scrgbClr r="0" g="0" b="0"/>
+      </a:lnRef>
+      <a:fillRef idx="1">
+        <a:scrgbClr r="0" g="0" b="0"/>
+      </a:fillRef>
+      <a:effectRef idx="2">
+        <a:scrgbClr r="0" g="0" b="0"/>
+      </a:effectRef>
+      <a:fontRef idx="minor"/>
+    </dgm:style>
+  </dgm:styleLbl>
+  <dgm:styleLbl name="dkBgShp">
+    <dgm:scene3d>
+      <a:camera prst="orthographicFront"/>
+      <a:lightRig rig="threePt" dir="t"/>
+    </dgm:scene3d>
+    <dgm:sp3d/>
+    <dgm:txPr/>
+    <dgm:style>
+      <a:lnRef idx="0">
+        <a:scrgbClr r="0" g="0" b="0"/>
+      </a:lnRef>
+      <a:fillRef idx="1">
+        <a:scrgbClr r="0" g="0" b="0"/>
+      </a:fillRef>
+      <a:effectRef idx="2">
+        <a:scrgbClr r="0" g="0" b="0"/>
+      </a:effectRef>
+      <a:fontRef idx="minor"/>
+    </dgm:style>
+  </dgm:styleLbl>
+  <dgm:styleLbl name="trBgShp">
+    <dgm:scene3d>
+      <a:camera prst="orthographicFront"/>
+      <a:lightRig rig="threePt" dir="t"/>
+    </dgm:scene3d>
+    <dgm:sp3d/>
+    <dgm:txPr/>
+    <dgm:style>
+      <a:lnRef idx="0">
+        <a:scrgbClr r="0" g="0" b="0"/>
+      </a:lnRef>
+      <a:fillRef idx="1">
+        <a:scrgbClr r="0" g="0" b="0"/>
+      </a:fillRef>
+      <a:effectRef idx="0">
+        <a:scrgbClr r="0" g="0" b="0"/>
+      </a:effectRef>
+      <a:fontRef idx="minor"/>
+    </dgm:style>
+  </dgm:styleLbl>
+  <dgm:styleLbl name="fgShp">
+    <dgm:scene3d>
+      <a:camera prst="orthographicFront"/>
+      <a:lightRig rig="threePt" dir="t"/>
+    </dgm:scene3d>
+    <dgm:sp3d/>
+    <dgm:txPr/>
+    <dgm:style>
+      <a:lnRef idx="0">
+        <a:scrgbClr r="0" g="0" b="0"/>
+      </a:lnRef>
+      <a:fillRef idx="3">
+        <a:scrgbClr r="0" g="0" b="0"/>
+      </a:fillRef>
+      <a:effectRef idx="2">
+        <a:scrgbClr r="0" g="0" b="0"/>
+      </a:effectRef>
+      <a:fontRef idx="minor"/>
+    </dgm:style>
+  </dgm:styleLbl>
+  <dgm:styleLbl name="revTx">
+    <dgm:scene3d>
+      <a:camera prst="orthographicFront"/>
+      <a:lightRig rig="threePt" dir="t"/>
+    </dgm:scene3d>
+    <dgm:sp3d/>
+    <dgm:txPr/>
+    <dgm:style>
+      <a:lnRef idx="0">
+        <a:scrgbClr r="0" g="0" b="0"/>
+      </a:lnRef>
+      <a:fillRef idx="0">
+        <a:scrgbClr r="0" g="0" b="0"/>
+      </a:fillRef>
+      <a:effectRef idx="0">
+        <a:scrgbClr r="0" g="0" b="0"/>
+      </a:effectRef>
+      <a:fontRef idx="minor"/>
+    </dgm:style>
+  </dgm:styleLbl>
+</dgm:styleDef>
+</file>
+
+<file path=word/diagrams/quickStyle2.xml><?xml version="1.0" encoding="utf-8"?>
 <dgm:styleDef xmlns:dgm="http://schemas.openxmlformats.org/drawingml/2006/diagram" xmlns:a="http://schemas.openxmlformats.org/drawingml/2006/main" uniqueId="urn:microsoft.com/office/officeart/2005/8/quickstyle/simple4">
   <dgm:title val=""/>
   <dgm:desc val=""/>

</xml_diff>

<commit_message>
broke out the next header field information
</commit_message>
<xml_diff>
--- a/Requirements/Uplink Preamble Discussion.docx
+++ b/Requirements/Uplink Preamble Discussion.docx
@@ -34,10 +34,25 @@
     </w:p>
     <w:p>
       <w:r>
-        <w:t xml:space="preserve">There are certain things we want the uplink signal to be or do. </w:t>
+        <w:t xml:space="preserve">There are certain things we </w:t>
       </w:r>
       <w:r>
-        <w:t>We want a constant envelope signal. We want reliable signal acquisition at the satellite. We want to reduce adjacent channel interference.</w:t>
+        <w:t>need from our uplink signal</w:t>
+      </w:r>
+      <w:r>
+        <w:t xml:space="preserve">. </w:t>
+      </w:r>
+      <w:r>
+        <w:t>We need</w:t>
+      </w:r>
+      <w:r>
+        <w:t xml:space="preserve"> a constant envelope signal. We </w:t>
+      </w:r>
+      <w:r>
+        <w:t>need</w:t>
+      </w:r>
+      <w:r>
+        <w:t xml:space="preserve"> reliable signal acquisition at the satellite. We want to reduce adjacent channel interference.</w:t>
       </w:r>
       <w:r>
         <w:t xml:space="preserve"> We do not want to spend more power than necessary. </w:t>
@@ -75,18 +90,13 @@
         <w:t>earth</w:t>
       </w:r>
       <w:r>
-        <w:t xml:space="preserve">, obtain symbol timing, </w:t>
+        <w:t>, obtain symbol timing,</w:t>
       </w:r>
-      <w:proofErr w:type="gramStart"/>
-      <w:r>
-        <w:t>then</w:t>
-      </w:r>
-      <w:proofErr w:type="gramEnd"/>
       <w:r>
         <w:t xml:space="preserve"> obtain frame timing</w:t>
       </w:r>
       <w:r>
-        <w:t xml:space="preserve">. </w:t>
+        <w:t>, and then set the modulation, coding, and data rate for the transmission that follows.</w:t>
       </w:r>
     </w:p>
     <w:p>
@@ -97,7 +107,10 @@
         <w:t xml:space="preserve">resent. </w:t>
       </w:r>
       <w:r>
-        <w:t>For cases where there are uplink-only stations, such as emergency operations, automated operations, or equipment failure, another mechanism must be constructed</w:t>
+        <w:t xml:space="preserve">For cases where there are uplink-only stations, such as emergency operations, automated operations, or equipment failure, another mechanism must be </w:t>
+      </w:r>
+      <w:r>
+        <w:t>required</w:t>
       </w:r>
       <w:r>
         <w:t xml:space="preserve"> that forces resynchronization. </w:t>
@@ -106,10 +119,7 @@
         <w:br w:type="page"/>
       </w:r>
     </w:p>
-    <w:p>
-      <w:bookmarkStart w:id="0" w:name="_GoBack"/>
-    </w:p>
-    <w:bookmarkEnd w:id="0"/>
+    <w:p/>
     <w:p>
       <w:r>
         <w:t xml:space="preserve">Below are the </w:t>
@@ -151,6 +161,9 @@
         <w:t xml:space="preserve">is </w:t>
       </w:r>
       <w:r>
+        <w:t xml:space="preserve">then </w:t>
+      </w:r>
+      <w:r>
         <w:t>sent at the lowest modulation rate</w:t>
       </w:r>
       <w:r>
@@ -167,7 +180,7 @@
           <w:lang w:eastAsia="en-US"/>
         </w:rPr>
         <w:drawing>
-          <wp:inline distT="0" distB="0" distL="0" distR="0" wp14:anchorId="6356BEA7" wp14:editId="5DC02567">
+          <wp:inline distT="0" distB="0" distL="0" distR="0" wp14:anchorId="6356BEA7" wp14:editId="14906355">
             <wp:extent cx="5486400" cy="3200400"/>
             <wp:effectExtent l="0" t="0" r="25400" b="0"/>
             <wp:docPr id="4" name="Diagram 4"/>
@@ -175,6 +188,37 @@
             <a:graphic xmlns:a="http://schemas.openxmlformats.org/drawingml/2006/main">
               <a:graphicData uri="http://schemas.openxmlformats.org/drawingml/2006/diagram">
                 <dgm:relIds xmlns:dgm="http://schemas.openxmlformats.org/drawingml/2006/diagram" xmlns:r="http://schemas.openxmlformats.org/officeDocument/2006/relationships" r:dm="rId10" r:lo="rId11" r:qs="rId12" r:cs="rId13"/>
+              </a:graphicData>
+            </a:graphic>
+          </wp:inline>
+        </w:drawing>
+      </w:r>
+    </w:p>
+    <w:p>
+      <w:r>
+        <w:t xml:space="preserve">The next header field contains the following information. The </w:t>
+      </w:r>
+      <w:r>
+        <w:t xml:space="preserve">modulation, coding, and data rate combinations may be encoded in order to make them as compact as possible. </w:t>
+      </w:r>
+      <w:bookmarkStart w:id="0" w:name="_GoBack"/>
+      <w:bookmarkEnd w:id="0"/>
+    </w:p>
+    <w:p>
+      <w:r>
+        <w:rPr>
+          <w:noProof/>
+          <w:lang w:eastAsia="en-US"/>
+        </w:rPr>
+        <w:drawing>
+          <wp:inline distT="0" distB="0" distL="0" distR="0" wp14:anchorId="1E1FF22D" wp14:editId="23E32356">
+            <wp:extent cx="5486400" cy="3200400"/>
+            <wp:effectExtent l="0" t="0" r="25400" b="0"/>
+            <wp:docPr id="1" name="Diagram 1"/>
+            <wp:cNvGraphicFramePr/>
+            <a:graphic xmlns:a="http://schemas.openxmlformats.org/drawingml/2006/main">
+              <a:graphicData uri="http://schemas.openxmlformats.org/drawingml/2006/diagram">
+                <dgm:relIds xmlns:dgm="http://schemas.openxmlformats.org/drawingml/2006/diagram" xmlns:r="http://schemas.openxmlformats.org/officeDocument/2006/relationships" r:dm="rId15" r:lo="rId16" r:qs="rId17" r:cs="rId18"/>
               </a:graphicData>
             </a:graphic>
           </wp:inline>
@@ -2202,6 +2246,753 @@
 </dgm:colorsDef>
 </file>
 
+<file path=word/diagrams/colors3.xml><?xml version="1.0" encoding="utf-8"?>
+<dgm:colorsDef xmlns:dgm="http://schemas.openxmlformats.org/drawingml/2006/diagram" xmlns:a="http://schemas.openxmlformats.org/drawingml/2006/main" uniqueId="urn:microsoft.com/office/officeart/2005/8/colors/accent1_2">
+  <dgm:title val=""/>
+  <dgm:desc val=""/>
+  <dgm:catLst>
+    <dgm:cat type="accent1" pri="11200"/>
+  </dgm:catLst>
+  <dgm:styleLbl name="node0">
+    <dgm:fillClrLst meth="repeat">
+      <a:schemeClr val="accent1"/>
+    </dgm:fillClrLst>
+    <dgm:linClrLst meth="repeat">
+      <a:schemeClr val="lt1"/>
+    </dgm:linClrLst>
+    <dgm:effectClrLst/>
+    <dgm:txLinClrLst/>
+    <dgm:txFillClrLst/>
+    <dgm:txEffectClrLst/>
+  </dgm:styleLbl>
+  <dgm:styleLbl name="alignNode1">
+    <dgm:fillClrLst meth="repeat">
+      <a:schemeClr val="accent1"/>
+    </dgm:fillClrLst>
+    <dgm:linClrLst meth="repeat">
+      <a:schemeClr val="accent1"/>
+    </dgm:linClrLst>
+    <dgm:effectClrLst/>
+    <dgm:txLinClrLst/>
+    <dgm:txFillClrLst/>
+    <dgm:txEffectClrLst/>
+  </dgm:styleLbl>
+  <dgm:styleLbl name="node1">
+    <dgm:fillClrLst meth="repeat">
+      <a:schemeClr val="accent1"/>
+    </dgm:fillClrLst>
+    <dgm:linClrLst meth="repeat">
+      <a:schemeClr val="lt1"/>
+    </dgm:linClrLst>
+    <dgm:effectClrLst/>
+    <dgm:txLinClrLst/>
+    <dgm:txFillClrLst/>
+    <dgm:txEffectClrLst/>
+  </dgm:styleLbl>
+  <dgm:styleLbl name="lnNode1">
+    <dgm:fillClrLst meth="repeat">
+      <a:schemeClr val="accent1"/>
+    </dgm:fillClrLst>
+    <dgm:linClrLst meth="repeat">
+      <a:schemeClr val="lt1"/>
+    </dgm:linClrLst>
+    <dgm:effectClrLst/>
+    <dgm:txLinClrLst/>
+    <dgm:txFillClrLst/>
+    <dgm:txEffectClrLst/>
+  </dgm:styleLbl>
+  <dgm:styleLbl name="vennNode1">
+    <dgm:fillClrLst meth="repeat">
+      <a:schemeClr val="accent1">
+        <a:alpha val="50000"/>
+      </a:schemeClr>
+    </dgm:fillClrLst>
+    <dgm:linClrLst meth="repeat">
+      <a:schemeClr val="lt1"/>
+    </dgm:linClrLst>
+    <dgm:effectClrLst/>
+    <dgm:txLinClrLst/>
+    <dgm:txFillClrLst/>
+    <dgm:txEffectClrLst/>
+  </dgm:styleLbl>
+  <dgm:styleLbl name="node2">
+    <dgm:fillClrLst meth="repeat">
+      <a:schemeClr val="accent1"/>
+    </dgm:fillClrLst>
+    <dgm:linClrLst meth="repeat">
+      <a:schemeClr val="lt1"/>
+    </dgm:linClrLst>
+    <dgm:effectClrLst/>
+    <dgm:txLinClrLst/>
+    <dgm:txFillClrLst/>
+    <dgm:txEffectClrLst/>
+  </dgm:styleLbl>
+  <dgm:styleLbl name="node3">
+    <dgm:fillClrLst meth="repeat">
+      <a:schemeClr val="accent1"/>
+    </dgm:fillClrLst>
+    <dgm:linClrLst meth="repeat">
+      <a:schemeClr val="lt1"/>
+    </dgm:linClrLst>
+    <dgm:effectClrLst/>
+    <dgm:txLinClrLst/>
+    <dgm:txFillClrLst/>
+    <dgm:txEffectClrLst/>
+  </dgm:styleLbl>
+  <dgm:styleLbl name="node4">
+    <dgm:fillClrLst meth="repeat">
+      <a:schemeClr val="accent1"/>
+    </dgm:fillClrLst>
+    <dgm:linClrLst meth="repeat">
+      <a:schemeClr val="lt1"/>
+    </dgm:linClrLst>
+    <dgm:effectClrLst/>
+    <dgm:txLinClrLst/>
+    <dgm:txFillClrLst/>
+    <dgm:txEffectClrLst/>
+  </dgm:styleLbl>
+  <dgm:styleLbl name="fgImgPlace1">
+    <dgm:fillClrLst meth="repeat">
+      <a:schemeClr val="accent1">
+        <a:tint val="50000"/>
+      </a:schemeClr>
+    </dgm:fillClrLst>
+    <dgm:linClrLst meth="repeat">
+      <a:schemeClr val="lt1"/>
+    </dgm:linClrLst>
+    <dgm:effectClrLst/>
+    <dgm:txLinClrLst/>
+    <dgm:txFillClrLst meth="repeat">
+      <a:schemeClr val="lt1"/>
+    </dgm:txFillClrLst>
+    <dgm:txEffectClrLst/>
+  </dgm:styleLbl>
+  <dgm:styleLbl name="alignImgPlace1">
+    <dgm:fillClrLst meth="repeat">
+      <a:schemeClr val="accent1">
+        <a:tint val="50000"/>
+      </a:schemeClr>
+    </dgm:fillClrLst>
+    <dgm:linClrLst meth="repeat">
+      <a:schemeClr val="lt1"/>
+    </dgm:linClrLst>
+    <dgm:effectClrLst/>
+    <dgm:txLinClrLst/>
+    <dgm:txFillClrLst meth="repeat">
+      <a:schemeClr val="lt1"/>
+    </dgm:txFillClrLst>
+    <dgm:txEffectClrLst/>
+  </dgm:styleLbl>
+  <dgm:styleLbl name="bgImgPlace1">
+    <dgm:fillClrLst meth="repeat">
+      <a:schemeClr val="accent1">
+        <a:tint val="50000"/>
+      </a:schemeClr>
+    </dgm:fillClrLst>
+    <dgm:linClrLst meth="repeat">
+      <a:schemeClr val="lt1"/>
+    </dgm:linClrLst>
+    <dgm:effectClrLst/>
+    <dgm:txLinClrLst/>
+    <dgm:txFillClrLst meth="repeat">
+      <a:schemeClr val="lt1"/>
+    </dgm:txFillClrLst>
+    <dgm:txEffectClrLst/>
+  </dgm:styleLbl>
+  <dgm:styleLbl name="sibTrans2D1">
+    <dgm:fillClrLst meth="repeat">
+      <a:schemeClr val="accent1">
+        <a:tint val="60000"/>
+      </a:schemeClr>
+    </dgm:fillClrLst>
+    <dgm:linClrLst meth="repeat">
+      <a:schemeClr val="accent1">
+        <a:tint val="60000"/>
+      </a:schemeClr>
+    </dgm:linClrLst>
+    <dgm:effectClrLst/>
+    <dgm:txLinClrLst/>
+    <dgm:txFillClrLst/>
+    <dgm:txEffectClrLst/>
+  </dgm:styleLbl>
+  <dgm:styleLbl name="fgSibTrans2D1">
+    <dgm:fillClrLst meth="repeat">
+      <a:schemeClr val="accent1">
+        <a:tint val="60000"/>
+      </a:schemeClr>
+    </dgm:fillClrLst>
+    <dgm:linClrLst meth="repeat">
+      <a:schemeClr val="accent1">
+        <a:tint val="60000"/>
+      </a:schemeClr>
+    </dgm:linClrLst>
+    <dgm:effectClrLst/>
+    <dgm:txLinClrLst/>
+    <dgm:txFillClrLst/>
+    <dgm:txEffectClrLst/>
+  </dgm:styleLbl>
+  <dgm:styleLbl name="bgSibTrans2D1">
+    <dgm:fillClrLst meth="repeat">
+      <a:schemeClr val="accent1">
+        <a:tint val="60000"/>
+      </a:schemeClr>
+    </dgm:fillClrLst>
+    <dgm:linClrLst meth="repeat">
+      <a:schemeClr val="accent1">
+        <a:tint val="60000"/>
+      </a:schemeClr>
+    </dgm:linClrLst>
+    <dgm:effectClrLst/>
+    <dgm:txLinClrLst/>
+    <dgm:txFillClrLst/>
+    <dgm:txEffectClrLst/>
+  </dgm:styleLbl>
+  <dgm:styleLbl name="sibTrans1D1">
+    <dgm:fillClrLst meth="repeat">
+      <a:schemeClr val="accent1"/>
+    </dgm:fillClrLst>
+    <dgm:linClrLst meth="repeat">
+      <a:schemeClr val="accent1"/>
+    </dgm:linClrLst>
+    <dgm:effectClrLst/>
+    <dgm:txLinClrLst/>
+    <dgm:txFillClrLst meth="repeat">
+      <a:schemeClr val="tx1"/>
+    </dgm:txFillClrLst>
+    <dgm:txEffectClrLst/>
+  </dgm:styleLbl>
+  <dgm:styleLbl name="callout">
+    <dgm:fillClrLst meth="repeat">
+      <a:schemeClr val="accent1"/>
+    </dgm:fillClrLst>
+    <dgm:linClrLst meth="repeat">
+      <a:schemeClr val="accent1">
+        <a:tint val="50000"/>
+      </a:schemeClr>
+    </dgm:linClrLst>
+    <dgm:effectClrLst/>
+    <dgm:txLinClrLst/>
+    <dgm:txFillClrLst meth="repeat">
+      <a:schemeClr val="tx1"/>
+    </dgm:txFillClrLst>
+    <dgm:txEffectClrLst/>
+  </dgm:styleLbl>
+  <dgm:styleLbl name="asst0">
+    <dgm:fillClrLst meth="repeat">
+      <a:schemeClr val="accent1"/>
+    </dgm:fillClrLst>
+    <dgm:linClrLst meth="repeat">
+      <a:schemeClr val="lt1"/>
+    </dgm:linClrLst>
+    <dgm:effectClrLst/>
+    <dgm:txLinClrLst/>
+    <dgm:txFillClrLst/>
+    <dgm:txEffectClrLst/>
+  </dgm:styleLbl>
+  <dgm:styleLbl name="asst1">
+    <dgm:fillClrLst meth="repeat">
+      <a:schemeClr val="accent1"/>
+    </dgm:fillClrLst>
+    <dgm:linClrLst meth="repeat">
+      <a:schemeClr val="lt1"/>
+    </dgm:linClrLst>
+    <dgm:effectClrLst/>
+    <dgm:txLinClrLst/>
+    <dgm:txFillClrLst/>
+    <dgm:txEffectClrLst/>
+  </dgm:styleLbl>
+  <dgm:styleLbl name="asst2">
+    <dgm:fillClrLst meth="repeat">
+      <a:schemeClr val="accent1"/>
+    </dgm:fillClrLst>
+    <dgm:linClrLst meth="repeat">
+      <a:schemeClr val="lt1"/>
+    </dgm:linClrLst>
+    <dgm:effectClrLst/>
+    <dgm:txLinClrLst/>
+    <dgm:txFillClrLst/>
+    <dgm:txEffectClrLst/>
+  </dgm:styleLbl>
+  <dgm:styleLbl name="asst3">
+    <dgm:fillClrLst meth="repeat">
+      <a:schemeClr val="accent1"/>
+    </dgm:fillClrLst>
+    <dgm:linClrLst meth="repeat">
+      <a:schemeClr val="lt1"/>
+    </dgm:linClrLst>
+    <dgm:effectClrLst/>
+    <dgm:txLinClrLst/>
+    <dgm:txFillClrLst/>
+    <dgm:txEffectClrLst/>
+  </dgm:styleLbl>
+  <dgm:styleLbl name="asst4">
+    <dgm:fillClrLst meth="repeat">
+      <a:schemeClr val="accent1"/>
+    </dgm:fillClrLst>
+    <dgm:linClrLst meth="repeat">
+      <a:schemeClr val="lt1"/>
+    </dgm:linClrLst>
+    <dgm:effectClrLst/>
+    <dgm:txLinClrLst/>
+    <dgm:txFillClrLst/>
+    <dgm:txEffectClrLst/>
+  </dgm:styleLbl>
+  <dgm:styleLbl name="parChTrans2D1">
+    <dgm:fillClrLst meth="repeat">
+      <a:schemeClr val="accent1">
+        <a:tint val="60000"/>
+      </a:schemeClr>
+    </dgm:fillClrLst>
+    <dgm:linClrLst meth="repeat">
+      <a:schemeClr val="accent1">
+        <a:tint val="60000"/>
+      </a:schemeClr>
+    </dgm:linClrLst>
+    <dgm:effectClrLst/>
+    <dgm:txLinClrLst/>
+    <dgm:txFillClrLst meth="repeat">
+      <a:schemeClr val="lt1"/>
+    </dgm:txFillClrLst>
+    <dgm:txEffectClrLst/>
+  </dgm:styleLbl>
+  <dgm:styleLbl name="parChTrans2D2">
+    <dgm:fillClrLst meth="repeat">
+      <a:schemeClr val="accent1"/>
+    </dgm:fillClrLst>
+    <dgm:linClrLst meth="repeat">
+      <a:schemeClr val="accent1"/>
+    </dgm:linClrLst>
+    <dgm:effectClrLst/>
+    <dgm:txLinClrLst/>
+    <dgm:txFillClrLst meth="repeat">
+      <a:schemeClr val="lt1"/>
+    </dgm:txFillClrLst>
+    <dgm:txEffectClrLst/>
+  </dgm:styleLbl>
+  <dgm:styleLbl name="parChTrans2D3">
+    <dgm:fillClrLst meth="repeat">
+      <a:schemeClr val="accent1"/>
+    </dgm:fillClrLst>
+    <dgm:linClrLst meth="repeat">
+      <a:schemeClr val="accent1"/>
+    </dgm:linClrLst>
+    <dgm:effectClrLst/>
+    <dgm:txLinClrLst/>
+    <dgm:txFillClrLst meth="repeat">
+      <a:schemeClr val="lt1"/>
+    </dgm:txFillClrLst>
+    <dgm:txEffectClrLst/>
+  </dgm:styleLbl>
+  <dgm:styleLbl name="parChTrans2D4">
+    <dgm:fillClrLst meth="repeat">
+      <a:schemeClr val="accent1"/>
+    </dgm:fillClrLst>
+    <dgm:linClrLst meth="repeat">
+      <a:schemeClr val="accent1"/>
+    </dgm:linClrLst>
+    <dgm:effectClrLst/>
+    <dgm:txLinClrLst/>
+    <dgm:txFillClrLst meth="repeat">
+      <a:schemeClr val="lt1"/>
+    </dgm:txFillClrLst>
+    <dgm:txEffectClrLst/>
+  </dgm:styleLbl>
+  <dgm:styleLbl name="parChTrans1D1">
+    <dgm:fillClrLst meth="repeat">
+      <a:schemeClr val="accent1"/>
+    </dgm:fillClrLst>
+    <dgm:linClrLst meth="repeat">
+      <a:schemeClr val="accent1">
+        <a:shade val="60000"/>
+      </a:schemeClr>
+    </dgm:linClrLst>
+    <dgm:effectClrLst/>
+    <dgm:txLinClrLst/>
+    <dgm:txFillClrLst meth="repeat">
+      <a:schemeClr val="tx1"/>
+    </dgm:txFillClrLst>
+    <dgm:txEffectClrLst/>
+  </dgm:styleLbl>
+  <dgm:styleLbl name="parChTrans1D2">
+    <dgm:fillClrLst meth="repeat">
+      <a:schemeClr val="accent1"/>
+    </dgm:fillClrLst>
+    <dgm:linClrLst meth="repeat">
+      <a:schemeClr val="accent1">
+        <a:shade val="60000"/>
+      </a:schemeClr>
+    </dgm:linClrLst>
+    <dgm:effectClrLst/>
+    <dgm:txLinClrLst/>
+    <dgm:txFillClrLst meth="repeat">
+      <a:schemeClr val="tx1"/>
+    </dgm:txFillClrLst>
+    <dgm:txEffectClrLst/>
+  </dgm:styleLbl>
+  <dgm:styleLbl name="parChTrans1D3">
+    <dgm:fillClrLst meth="repeat">
+      <a:schemeClr val="accent1"/>
+    </dgm:fillClrLst>
+    <dgm:linClrLst meth="repeat">
+      <a:schemeClr val="accent1">
+        <a:shade val="80000"/>
+      </a:schemeClr>
+    </dgm:linClrLst>
+    <dgm:effectClrLst/>
+    <dgm:txLinClrLst/>
+    <dgm:txFillClrLst meth="repeat">
+      <a:schemeClr val="tx1"/>
+    </dgm:txFillClrLst>
+    <dgm:txEffectClrLst/>
+  </dgm:styleLbl>
+  <dgm:styleLbl name="parChTrans1D4">
+    <dgm:fillClrLst meth="repeat">
+      <a:schemeClr val="accent1"/>
+    </dgm:fillClrLst>
+    <dgm:linClrLst meth="repeat">
+      <a:schemeClr val="accent1">
+        <a:shade val="80000"/>
+      </a:schemeClr>
+    </dgm:linClrLst>
+    <dgm:effectClrLst/>
+    <dgm:txLinClrLst/>
+    <dgm:txFillClrLst meth="repeat">
+      <a:schemeClr val="tx1"/>
+    </dgm:txFillClrLst>
+    <dgm:txEffectClrLst/>
+  </dgm:styleLbl>
+  <dgm:styleLbl name="fgAcc1">
+    <dgm:fillClrLst meth="repeat">
+      <a:schemeClr val="lt1">
+        <a:alpha val="90000"/>
+      </a:schemeClr>
+    </dgm:fillClrLst>
+    <dgm:linClrLst meth="repeat">
+      <a:schemeClr val="accent1"/>
+    </dgm:linClrLst>
+    <dgm:effectClrLst/>
+    <dgm:txLinClrLst/>
+    <dgm:txFillClrLst meth="repeat">
+      <a:schemeClr val="dk1"/>
+    </dgm:txFillClrLst>
+    <dgm:txEffectClrLst/>
+  </dgm:styleLbl>
+  <dgm:styleLbl name="conFgAcc1">
+    <dgm:fillClrLst meth="repeat">
+      <a:schemeClr val="lt1">
+        <a:alpha val="90000"/>
+      </a:schemeClr>
+    </dgm:fillClrLst>
+    <dgm:linClrLst meth="repeat">
+      <a:schemeClr val="accent1"/>
+    </dgm:linClrLst>
+    <dgm:effectClrLst/>
+    <dgm:txLinClrLst/>
+    <dgm:txFillClrLst meth="repeat">
+      <a:schemeClr val="dk1"/>
+    </dgm:txFillClrLst>
+    <dgm:txEffectClrLst/>
+  </dgm:styleLbl>
+  <dgm:styleLbl name="alignAcc1">
+    <dgm:fillClrLst meth="repeat">
+      <a:schemeClr val="lt1">
+        <a:alpha val="90000"/>
+      </a:schemeClr>
+    </dgm:fillClrLst>
+    <dgm:linClrLst meth="repeat">
+      <a:schemeClr val="accent1"/>
+    </dgm:linClrLst>
+    <dgm:effectClrLst/>
+    <dgm:txLinClrLst/>
+    <dgm:txFillClrLst meth="repeat">
+      <a:schemeClr val="dk1"/>
+    </dgm:txFillClrLst>
+    <dgm:txEffectClrLst/>
+  </dgm:styleLbl>
+  <dgm:styleLbl name="trAlignAcc1">
+    <dgm:fillClrLst meth="repeat">
+      <a:schemeClr val="lt1">
+        <a:alpha val="40000"/>
+      </a:schemeClr>
+    </dgm:fillClrLst>
+    <dgm:linClrLst meth="repeat">
+      <a:schemeClr val="accent1"/>
+    </dgm:linClrLst>
+    <dgm:effectClrLst/>
+    <dgm:txLinClrLst/>
+    <dgm:txFillClrLst meth="repeat">
+      <a:schemeClr val="dk1"/>
+    </dgm:txFillClrLst>
+    <dgm:txEffectClrLst/>
+  </dgm:styleLbl>
+  <dgm:styleLbl name="bgAcc1">
+    <dgm:fillClrLst meth="repeat">
+      <a:schemeClr val="lt1">
+        <a:alpha val="90000"/>
+      </a:schemeClr>
+    </dgm:fillClrLst>
+    <dgm:linClrLst meth="repeat">
+      <a:schemeClr val="accent1"/>
+    </dgm:linClrLst>
+    <dgm:effectClrLst/>
+    <dgm:txLinClrLst/>
+    <dgm:txFillClrLst meth="repeat">
+      <a:schemeClr val="dk1"/>
+    </dgm:txFillClrLst>
+    <dgm:txEffectClrLst/>
+  </dgm:styleLbl>
+  <dgm:styleLbl name="solidFgAcc1">
+    <dgm:fillClrLst meth="repeat">
+      <a:schemeClr val="lt1"/>
+    </dgm:fillClrLst>
+    <dgm:linClrLst meth="repeat">
+      <a:schemeClr val="accent1"/>
+    </dgm:linClrLst>
+    <dgm:effectClrLst/>
+    <dgm:txLinClrLst/>
+    <dgm:txFillClrLst meth="repeat">
+      <a:schemeClr val="dk1"/>
+    </dgm:txFillClrLst>
+    <dgm:txEffectClrLst/>
+  </dgm:styleLbl>
+  <dgm:styleLbl name="solidAlignAcc1">
+    <dgm:fillClrLst meth="repeat">
+      <a:schemeClr val="lt1"/>
+    </dgm:fillClrLst>
+    <dgm:linClrLst meth="repeat">
+      <a:schemeClr val="accent1"/>
+    </dgm:linClrLst>
+    <dgm:effectClrLst/>
+    <dgm:txLinClrLst/>
+    <dgm:txFillClrLst meth="repeat">
+      <a:schemeClr val="dk1"/>
+    </dgm:txFillClrLst>
+    <dgm:txEffectClrLst/>
+  </dgm:styleLbl>
+  <dgm:styleLbl name="solidBgAcc1">
+    <dgm:fillClrLst meth="repeat">
+      <a:schemeClr val="lt1"/>
+    </dgm:fillClrLst>
+    <dgm:linClrLst meth="repeat">
+      <a:schemeClr val="accent1"/>
+    </dgm:linClrLst>
+    <dgm:effectClrLst/>
+    <dgm:txLinClrLst/>
+    <dgm:txFillClrLst meth="repeat">
+      <a:schemeClr val="dk1"/>
+    </dgm:txFillClrLst>
+    <dgm:txEffectClrLst/>
+  </dgm:styleLbl>
+  <dgm:styleLbl name="fgAccFollowNode1">
+    <dgm:fillClrLst meth="repeat">
+      <a:schemeClr val="accent1">
+        <a:alpha val="90000"/>
+        <a:tint val="40000"/>
+      </a:schemeClr>
+    </dgm:fillClrLst>
+    <dgm:linClrLst meth="repeat">
+      <a:schemeClr val="accent1">
+        <a:alpha val="90000"/>
+        <a:tint val="40000"/>
+      </a:schemeClr>
+    </dgm:linClrLst>
+    <dgm:effectClrLst/>
+    <dgm:txLinClrLst/>
+    <dgm:txFillClrLst meth="repeat">
+      <a:schemeClr val="dk1"/>
+    </dgm:txFillClrLst>
+    <dgm:txEffectClrLst/>
+  </dgm:styleLbl>
+  <dgm:styleLbl name="alignAccFollowNode1">
+    <dgm:fillClrLst meth="repeat">
+      <a:schemeClr val="accent1">
+        <a:alpha val="90000"/>
+        <a:tint val="40000"/>
+      </a:schemeClr>
+    </dgm:fillClrLst>
+    <dgm:linClrLst meth="repeat">
+      <a:schemeClr val="accent1">
+        <a:alpha val="90000"/>
+        <a:tint val="40000"/>
+      </a:schemeClr>
+    </dgm:linClrLst>
+    <dgm:effectClrLst/>
+    <dgm:txLinClrLst/>
+    <dgm:txFillClrLst meth="repeat">
+      <a:schemeClr val="dk1"/>
+    </dgm:txFillClrLst>
+    <dgm:txEffectClrLst/>
+  </dgm:styleLbl>
+  <dgm:styleLbl name="bgAccFollowNode1">
+    <dgm:fillClrLst meth="repeat">
+      <a:schemeClr val="accent1">
+        <a:alpha val="90000"/>
+        <a:tint val="40000"/>
+      </a:schemeClr>
+    </dgm:fillClrLst>
+    <dgm:linClrLst meth="repeat">
+      <a:schemeClr val="accent1">
+        <a:alpha val="90000"/>
+        <a:tint val="40000"/>
+      </a:schemeClr>
+    </dgm:linClrLst>
+    <dgm:effectClrLst/>
+    <dgm:txLinClrLst/>
+    <dgm:txFillClrLst meth="repeat">
+      <a:schemeClr val="dk1"/>
+    </dgm:txFillClrLst>
+    <dgm:txEffectClrLst/>
+  </dgm:styleLbl>
+  <dgm:styleLbl name="fgAcc0">
+    <dgm:fillClrLst meth="repeat">
+      <a:schemeClr val="lt1">
+        <a:alpha val="90000"/>
+      </a:schemeClr>
+    </dgm:fillClrLst>
+    <dgm:linClrLst meth="repeat">
+      <a:schemeClr val="accent1"/>
+    </dgm:linClrLst>
+    <dgm:effectClrLst/>
+    <dgm:txLinClrLst/>
+    <dgm:txFillClrLst meth="repeat">
+      <a:schemeClr val="dk1"/>
+    </dgm:txFillClrLst>
+    <dgm:txEffectClrLst/>
+  </dgm:styleLbl>
+  <dgm:styleLbl name="fgAcc2">
+    <dgm:fillClrLst meth="repeat">
+      <a:schemeClr val="lt1">
+        <a:alpha val="90000"/>
+      </a:schemeClr>
+    </dgm:fillClrLst>
+    <dgm:linClrLst meth="repeat">
+      <a:schemeClr val="accent1"/>
+    </dgm:linClrLst>
+    <dgm:effectClrLst/>
+    <dgm:txLinClrLst/>
+    <dgm:txFillClrLst meth="repeat">
+      <a:schemeClr val="dk1"/>
+    </dgm:txFillClrLst>
+    <dgm:txEffectClrLst/>
+  </dgm:styleLbl>
+  <dgm:styleLbl name="fgAcc3">
+    <dgm:fillClrLst meth="repeat">
+      <a:schemeClr val="lt1">
+        <a:alpha val="90000"/>
+      </a:schemeClr>
+    </dgm:fillClrLst>
+    <dgm:linClrLst meth="repeat">
+      <a:schemeClr val="accent1"/>
+    </dgm:linClrLst>
+    <dgm:effectClrLst/>
+    <dgm:txLinClrLst/>
+    <dgm:txFillClrLst meth="repeat">
+      <a:schemeClr val="dk1"/>
+    </dgm:txFillClrLst>
+    <dgm:txEffectClrLst/>
+  </dgm:styleLbl>
+  <dgm:styleLbl name="fgAcc4">
+    <dgm:fillClrLst meth="repeat">
+      <a:schemeClr val="lt1">
+        <a:alpha val="90000"/>
+      </a:schemeClr>
+    </dgm:fillClrLst>
+    <dgm:linClrLst meth="repeat">
+      <a:schemeClr val="accent1"/>
+    </dgm:linClrLst>
+    <dgm:effectClrLst/>
+    <dgm:txLinClrLst/>
+    <dgm:txFillClrLst meth="repeat">
+      <a:schemeClr val="dk1"/>
+    </dgm:txFillClrLst>
+    <dgm:txEffectClrLst/>
+  </dgm:styleLbl>
+  <dgm:styleLbl name="bgShp">
+    <dgm:fillClrLst meth="repeat">
+      <a:schemeClr val="accent1">
+        <a:tint val="40000"/>
+      </a:schemeClr>
+    </dgm:fillClrLst>
+    <dgm:linClrLst meth="repeat">
+      <a:schemeClr val="accent1"/>
+    </dgm:linClrLst>
+    <dgm:effectClrLst/>
+    <dgm:txLinClrLst/>
+    <dgm:txFillClrLst meth="repeat">
+      <a:schemeClr val="dk1"/>
+    </dgm:txFillClrLst>
+    <dgm:txEffectClrLst/>
+  </dgm:styleLbl>
+  <dgm:styleLbl name="dkBgShp">
+    <dgm:fillClrLst meth="repeat">
+      <a:schemeClr val="accent1">
+        <a:shade val="80000"/>
+      </a:schemeClr>
+    </dgm:fillClrLst>
+    <dgm:linClrLst meth="repeat">
+      <a:schemeClr val="accent1"/>
+    </dgm:linClrLst>
+    <dgm:effectClrLst/>
+    <dgm:txLinClrLst/>
+    <dgm:txFillClrLst meth="repeat">
+      <a:schemeClr val="lt1"/>
+    </dgm:txFillClrLst>
+    <dgm:txEffectClrLst/>
+  </dgm:styleLbl>
+  <dgm:styleLbl name="trBgShp">
+    <dgm:fillClrLst meth="repeat">
+      <a:schemeClr val="accent1">
+        <a:tint val="50000"/>
+        <a:alpha val="40000"/>
+      </a:schemeClr>
+    </dgm:fillClrLst>
+    <dgm:linClrLst meth="repeat">
+      <a:schemeClr val="accent1"/>
+    </dgm:linClrLst>
+    <dgm:effectClrLst/>
+    <dgm:txLinClrLst/>
+    <dgm:txFillClrLst meth="repeat">
+      <a:schemeClr val="lt1"/>
+    </dgm:txFillClrLst>
+    <dgm:txEffectClrLst/>
+  </dgm:styleLbl>
+  <dgm:styleLbl name="fgShp">
+    <dgm:fillClrLst meth="repeat">
+      <a:schemeClr val="accent1">
+        <a:tint val="60000"/>
+      </a:schemeClr>
+    </dgm:fillClrLst>
+    <dgm:linClrLst meth="repeat">
+      <a:schemeClr val="lt1"/>
+    </dgm:linClrLst>
+    <dgm:effectClrLst/>
+    <dgm:txLinClrLst/>
+    <dgm:txFillClrLst meth="repeat">
+      <a:schemeClr val="dk1"/>
+    </dgm:txFillClrLst>
+    <dgm:txEffectClrLst/>
+  </dgm:styleLbl>
+  <dgm:styleLbl name="revTx">
+    <dgm:fillClrLst meth="repeat">
+      <a:schemeClr val="lt1">
+        <a:alpha val="0"/>
+      </a:schemeClr>
+    </dgm:fillClrLst>
+    <dgm:linClrLst meth="repeat">
+      <a:schemeClr val="dk1">
+        <a:alpha val="0"/>
+      </a:schemeClr>
+    </dgm:linClrLst>
+    <dgm:effectClrLst/>
+    <dgm:txLinClrLst/>
+    <dgm:txFillClrLst meth="repeat">
+      <a:schemeClr val="tx1"/>
+    </dgm:txFillClrLst>
+    <dgm:txEffectClrLst/>
+  </dgm:styleLbl>
+</dgm:colorsDef>
+</file>
+
 <file path=word/diagrams/data1.xml><?xml version="1.0" encoding="utf-8"?>
 <dgm:dataModel xmlns:dgm="http://schemas.openxmlformats.org/drawingml/2006/diagram" xmlns:a="http://schemas.openxmlformats.org/drawingml/2006/main">
   <dgm:ptLst>
@@ -2621,6 +3412,13 @@
         </dgm:presLayoutVars>
       </dgm:prSet>
       <dgm:spPr/>
+      <dgm:t>
+        <a:bodyPr/>
+        <a:lstStyle/>
+        <a:p>
+          <a:endParaRPr lang="en-US"/>
+        </a:p>
+      </dgm:t>
     </dgm:pt>
     <dgm:pt modelId="{42F99426-8FF0-D14A-85D9-93CFBC766B40}" type="pres">
       <dgm:prSet presAssocID="{3956EF87-1FB4-0248-8E81-1F7F0A1C44F2}" presName="parentLin" presStyleCnt="0"/>
@@ -2629,6 +3427,13 @@
     <dgm:pt modelId="{8945A6BC-BC77-564F-8548-3795AF595003}" type="pres">
       <dgm:prSet presAssocID="{3956EF87-1FB4-0248-8E81-1F7F0A1C44F2}" presName="parentLeftMargin" presStyleLbl="node1" presStyleIdx="0" presStyleCnt="3"/>
       <dgm:spPr/>
+      <dgm:t>
+        <a:bodyPr/>
+        <a:lstStyle/>
+        <a:p>
+          <a:endParaRPr lang="en-US"/>
+        </a:p>
+      </dgm:t>
     </dgm:pt>
     <dgm:pt modelId="{E16381AB-15D8-F445-AC18-294C8F0D32DD}" type="pres">
       <dgm:prSet presAssocID="{3956EF87-1FB4-0248-8E81-1F7F0A1C44F2}" presName="parentText" presStyleLbl="node1" presStyleIdx="0" presStyleCnt="3">
@@ -2676,6 +3481,13 @@
     <dgm:pt modelId="{132D6BDB-B6A8-B24E-95F9-C03D610378B2}" type="pres">
       <dgm:prSet presAssocID="{642604E1-F913-2E40-83DF-6DDB1BAC96D4}" presName="parentLeftMargin" presStyleLbl="node1" presStyleIdx="0" presStyleCnt="3"/>
       <dgm:spPr/>
+      <dgm:t>
+        <a:bodyPr/>
+        <a:lstStyle/>
+        <a:p>
+          <a:endParaRPr lang="en-US"/>
+        </a:p>
+      </dgm:t>
     </dgm:pt>
     <dgm:pt modelId="{EFD967CF-84EC-F648-B5D2-203DC61AADB4}" type="pres">
       <dgm:prSet presAssocID="{642604E1-F913-2E40-83DF-6DDB1BAC96D4}" presName="parentText" presStyleLbl="node1" presStyleIdx="1" presStyleCnt="3">
@@ -2723,6 +3535,13 @@
     <dgm:pt modelId="{38CCD804-8F5B-484C-861C-8BC41EA43119}" type="pres">
       <dgm:prSet presAssocID="{C1246001-E9C1-484C-B1E5-E8C5A9335F6B}" presName="parentLeftMargin" presStyleLbl="node1" presStyleIdx="1" presStyleCnt="3"/>
       <dgm:spPr/>
+      <dgm:t>
+        <a:bodyPr/>
+        <a:lstStyle/>
+        <a:p>
+          <a:endParaRPr lang="en-US"/>
+        </a:p>
+      </dgm:t>
     </dgm:pt>
     <dgm:pt modelId="{2B7A1C2C-3F8F-6B45-9076-B61E7B1CDE90}" type="pres">
       <dgm:prSet presAssocID="{C1246001-E9C1-484C-B1E5-E8C5A9335F6B}" presName="parentText" presStyleLbl="node1" presStyleIdx="2" presStyleCnt="3">
@@ -2761,32 +3580,32 @@
     </dgm:pt>
   </dgm:ptLst>
   <dgm:cxnLst>
-    <dgm:cxn modelId="{7ADFA5D6-FE05-074A-AD3B-C8CC4AEF54A0}" type="presOf" srcId="{10E895E9-1D48-C744-B86D-82FDA8149570}" destId="{8D954B33-1F07-1640-BABC-2F73259DB681}" srcOrd="0" destOrd="1" presId="urn:microsoft.com/office/officeart/2005/8/layout/list1"/>
+    <dgm:cxn modelId="{9D659CDB-97B0-2347-A19C-ECC30135D98F}" type="presOf" srcId="{AE678755-34D9-7E4A-915C-FC2C63231EBB}" destId="{454CF7E0-0A36-5E4B-8969-4201E5A24B94}" srcOrd="0" destOrd="0" presId="urn:microsoft.com/office/officeart/2005/8/layout/list1"/>
+    <dgm:cxn modelId="{F5FEEE27-C902-B240-B247-240D2D633C67}" type="presOf" srcId="{C1246001-E9C1-484C-B1E5-E8C5A9335F6B}" destId="{38CCD804-8F5B-484C-861C-8BC41EA43119}" srcOrd="0" destOrd="0" presId="urn:microsoft.com/office/officeart/2005/8/layout/list1"/>
     <dgm:cxn modelId="{CF04BB27-159F-1243-AD9D-104D3D4960F6}" srcId="{642604E1-F913-2E40-83DF-6DDB1BAC96D4}" destId="{AE678755-34D9-7E4A-915C-FC2C63231EBB}" srcOrd="0" destOrd="0" parTransId="{E60EE9F5-82D1-0649-AAAB-FF9F331161C5}" sibTransId="{EB01B92E-DF20-EF43-B1F5-8D2E8DCA29CD}"/>
-    <dgm:cxn modelId="{9D659CDB-97B0-2347-A19C-ECC30135D98F}" type="presOf" srcId="{AE678755-34D9-7E4A-915C-FC2C63231EBB}" destId="{454CF7E0-0A36-5E4B-8969-4201E5A24B94}" srcOrd="0" destOrd="0" presId="urn:microsoft.com/office/officeart/2005/8/layout/list1"/>
-    <dgm:cxn modelId="{4AE1066B-8222-3C4A-91FF-FB6F13C4D285}" srcId="{642604E1-F913-2E40-83DF-6DDB1BAC96D4}" destId="{DD8F5D97-B609-FD4B-BEAE-4A0D65577485}" srcOrd="1" destOrd="0" parTransId="{B07317E0-C287-AD46-93A3-AA93BD862BCB}" sibTransId="{84608136-4719-7B49-A220-F796F7B0C916}"/>
-    <dgm:cxn modelId="{7302E069-BCD5-E848-AB4D-6FAB55AFE916}" srcId="{3956EF87-1FB4-0248-8E81-1F7F0A1C44F2}" destId="{10E895E9-1D48-C744-B86D-82FDA8149570}" srcOrd="1" destOrd="0" parTransId="{08EC74B8-12DE-5D4F-AF04-68ADC0FB6828}" sibTransId="{C26C1A16-C02A-9C41-8168-A057F3A10CDB}"/>
-    <dgm:cxn modelId="{29E77F48-8F60-C04D-AB10-4A4D7B47189E}" srcId="{43AACC1D-6F5B-8146-B673-48B509B05035}" destId="{642604E1-F913-2E40-83DF-6DDB1BAC96D4}" srcOrd="1" destOrd="0" parTransId="{CDBEF173-BBE8-6345-B070-6AAA122D7F01}" sibTransId="{5567C965-D5B9-F244-9A50-616F6B76B46F}"/>
+    <dgm:cxn modelId="{0A991DD8-E64A-CD4B-A10D-99718ECB88D3}" type="presOf" srcId="{642604E1-F913-2E40-83DF-6DDB1BAC96D4}" destId="{132D6BDB-B6A8-B24E-95F9-C03D610378B2}" srcOrd="0" destOrd="0" presId="urn:microsoft.com/office/officeart/2005/8/layout/list1"/>
+    <dgm:cxn modelId="{89362626-391D-7A44-B64C-A7A205C199EA}" type="presOf" srcId="{FAB95D5D-69F5-7F48-A871-BC063A1EF591}" destId="{8D954B33-1F07-1640-BABC-2F73259DB681}" srcOrd="0" destOrd="2" presId="urn:microsoft.com/office/officeart/2005/8/layout/list1"/>
+    <dgm:cxn modelId="{81631C93-3EFA-2147-A5E7-35B798922A7F}" type="presOf" srcId="{DD8F5D97-B609-FD4B-BEAE-4A0D65577485}" destId="{454CF7E0-0A36-5E4B-8969-4201E5A24B94}" srcOrd="0" destOrd="1" presId="urn:microsoft.com/office/officeart/2005/8/layout/list1"/>
+    <dgm:cxn modelId="{37D97B86-F491-DD46-B979-97C19A719A33}" type="presOf" srcId="{17A62F63-5FE3-5143-A872-F3C175C30110}" destId="{8D954B33-1F07-1640-BABC-2F73259DB681}" srcOrd="0" destOrd="0" presId="urn:microsoft.com/office/officeart/2005/8/layout/list1"/>
+    <dgm:cxn modelId="{6E464882-B4E9-E347-A543-AB74DFE6DA94}" type="presOf" srcId="{642604E1-F913-2E40-83DF-6DDB1BAC96D4}" destId="{EFD967CF-84EC-F648-B5D2-203DC61AADB4}" srcOrd="1" destOrd="0" presId="urn:microsoft.com/office/officeart/2005/8/layout/list1"/>
+    <dgm:cxn modelId="{B50AE044-91A4-EB4E-843C-8DF72B2012A8}" srcId="{C1246001-E9C1-484C-B1E5-E8C5A9335F6B}" destId="{FC90DDFE-9D11-AB48-9901-6960A0161B9A}" srcOrd="0" destOrd="0" parTransId="{26071C56-A602-0441-9939-B1EB76E48577}" sibTransId="{2D2F31AA-F41E-374F-8C4A-D29D55FF1987}"/>
     <dgm:cxn modelId="{18FACF75-CB7A-E149-9B9F-3390340B88AA}" srcId="{3956EF87-1FB4-0248-8E81-1F7F0A1C44F2}" destId="{FAB95D5D-69F5-7F48-A871-BC063A1EF591}" srcOrd="2" destOrd="0" parTransId="{C3600EAB-D95F-1943-983D-3DA2B5E37AE3}" sibTransId="{42A7B93E-6623-8A41-A5C7-FB114EDC9E38}"/>
+    <dgm:cxn modelId="{BBA6F6E3-1781-614E-AEA5-C5C1270D8E89}" srcId="{43AACC1D-6F5B-8146-B673-48B509B05035}" destId="{C1246001-E9C1-484C-B1E5-E8C5A9335F6B}" srcOrd="2" destOrd="0" parTransId="{71204C26-03B1-7B42-B19A-8C1DA0191B3C}" sibTransId="{BD1028C8-44E4-4443-A33C-FE2D30C41723}"/>
+    <dgm:cxn modelId="{D16B866B-9FCE-EC43-88FA-80B0F3F62981}" srcId="{43AACC1D-6F5B-8146-B673-48B509B05035}" destId="{3956EF87-1FB4-0248-8E81-1F7F0A1C44F2}" srcOrd="0" destOrd="0" parTransId="{8C8B3416-DF81-A040-A0AE-71C44D615E84}" sibTransId="{8D26E07E-F2D2-E740-9429-BB3F9DBE2770}"/>
+    <dgm:cxn modelId="{25EB75A3-C0A6-AD4F-A71A-45313620C445}" type="presOf" srcId="{3956EF87-1FB4-0248-8E81-1F7F0A1C44F2}" destId="{E16381AB-15D8-F445-AC18-294C8F0D32DD}" srcOrd="1" destOrd="0" presId="urn:microsoft.com/office/officeart/2005/8/layout/list1"/>
+    <dgm:cxn modelId="{95555D0A-2D46-BE43-BD78-9673C8CA06CC}" type="presOf" srcId="{C1246001-E9C1-484C-B1E5-E8C5A9335F6B}" destId="{2B7A1C2C-3F8F-6B45-9076-B61E7B1CDE90}" srcOrd="1" destOrd="0" presId="urn:microsoft.com/office/officeart/2005/8/layout/list1"/>
+    <dgm:cxn modelId="{EE7AE5AA-578F-A846-9D2F-EC2D4FFEA48E}" type="presOf" srcId="{3956EF87-1FB4-0248-8E81-1F7F0A1C44F2}" destId="{8945A6BC-BC77-564F-8548-3795AF595003}" srcOrd="0" destOrd="0" presId="urn:microsoft.com/office/officeart/2005/8/layout/list1"/>
+    <dgm:cxn modelId="{97F528AA-E922-1341-832E-33CD03B57296}" type="presOf" srcId="{7DA90015-0604-1449-B99D-50AA37196E0E}" destId="{96989650-ADA7-124E-9358-E6D67E2D21AC}" srcOrd="0" destOrd="2" presId="urn:microsoft.com/office/officeart/2005/8/layout/list1"/>
+    <dgm:cxn modelId="{DCF9CA5C-8396-4247-A1C1-99C168F0BF44}" type="presOf" srcId="{7295F607-8437-7E4B-944F-3B8570FC5543}" destId="{96989650-ADA7-124E-9358-E6D67E2D21AC}" srcOrd="0" destOrd="1" presId="urn:microsoft.com/office/officeart/2005/8/layout/list1"/>
     <dgm:cxn modelId="{6A4E34C9-CD4F-1145-B72B-90ECC5C5C46A}" type="presOf" srcId="{FC90DDFE-9D11-AB48-9901-6960A0161B9A}" destId="{96989650-ADA7-124E-9358-E6D67E2D21AC}" srcOrd="0" destOrd="0" presId="urn:microsoft.com/office/officeart/2005/8/layout/list1"/>
     <dgm:cxn modelId="{684254B9-FA05-8040-9AC4-B7B7C09CE34E}" srcId="{C1246001-E9C1-484C-B1E5-E8C5A9335F6B}" destId="{7DA90015-0604-1449-B99D-50AA37196E0E}" srcOrd="2" destOrd="0" parTransId="{7C5067C1-229A-0D40-B432-B58A59B5FAF0}" sibTransId="{BD7EC4B4-D13B-1B4A-9CA3-CCF7EEBA77A2}"/>
-    <dgm:cxn modelId="{0A991DD8-E64A-CD4B-A10D-99718ECB88D3}" type="presOf" srcId="{642604E1-F913-2E40-83DF-6DDB1BAC96D4}" destId="{132D6BDB-B6A8-B24E-95F9-C03D610378B2}" srcOrd="0" destOrd="0" presId="urn:microsoft.com/office/officeart/2005/8/layout/list1"/>
-    <dgm:cxn modelId="{6E464882-B4E9-E347-A543-AB74DFE6DA94}" type="presOf" srcId="{642604E1-F913-2E40-83DF-6DDB1BAC96D4}" destId="{EFD967CF-84EC-F648-B5D2-203DC61AADB4}" srcOrd="1" destOrd="0" presId="urn:microsoft.com/office/officeart/2005/8/layout/list1"/>
-    <dgm:cxn modelId="{25EB75A3-C0A6-AD4F-A71A-45313620C445}" type="presOf" srcId="{3956EF87-1FB4-0248-8E81-1F7F0A1C44F2}" destId="{E16381AB-15D8-F445-AC18-294C8F0D32DD}" srcOrd="1" destOrd="0" presId="urn:microsoft.com/office/officeart/2005/8/layout/list1"/>
-    <dgm:cxn modelId="{97F528AA-E922-1341-832E-33CD03B57296}" type="presOf" srcId="{7DA90015-0604-1449-B99D-50AA37196E0E}" destId="{96989650-ADA7-124E-9358-E6D67E2D21AC}" srcOrd="0" destOrd="2" presId="urn:microsoft.com/office/officeart/2005/8/layout/list1"/>
+    <dgm:cxn modelId="{29E77F48-8F60-C04D-AB10-4A4D7B47189E}" srcId="{43AACC1D-6F5B-8146-B673-48B509B05035}" destId="{642604E1-F913-2E40-83DF-6DDB1BAC96D4}" srcOrd="1" destOrd="0" parTransId="{CDBEF173-BBE8-6345-B070-6AAA122D7F01}" sibTransId="{5567C965-D5B9-F244-9A50-616F6B76B46F}"/>
+    <dgm:cxn modelId="{7ADFA5D6-FE05-074A-AD3B-C8CC4AEF54A0}" type="presOf" srcId="{10E895E9-1D48-C744-B86D-82FDA8149570}" destId="{8D954B33-1F07-1640-BABC-2F73259DB681}" srcOrd="0" destOrd="1" presId="urn:microsoft.com/office/officeart/2005/8/layout/list1"/>
+    <dgm:cxn modelId="{4AE1066B-8222-3C4A-91FF-FB6F13C4D285}" srcId="{642604E1-F913-2E40-83DF-6DDB1BAC96D4}" destId="{DD8F5D97-B609-FD4B-BEAE-4A0D65577485}" srcOrd="1" destOrd="0" parTransId="{B07317E0-C287-AD46-93A3-AA93BD862BCB}" sibTransId="{84608136-4719-7B49-A220-F796F7B0C916}"/>
+    <dgm:cxn modelId="{E4666D4B-1BD3-E44D-92F1-B8AA117CB826}" srcId="{3956EF87-1FB4-0248-8E81-1F7F0A1C44F2}" destId="{17A62F63-5FE3-5143-A872-F3C175C30110}" srcOrd="0" destOrd="0" parTransId="{213324C6-F059-8842-A997-58133E173CA0}" sibTransId="{DE649928-B10B-CD46-B1A8-511A68E73BCF}"/>
     <dgm:cxn modelId="{CC4E6A59-5EDF-F24D-B590-BA2C365B25E9}" type="presOf" srcId="{43AACC1D-6F5B-8146-B673-48B509B05035}" destId="{3D1795AF-BF6B-934D-9AAC-7B3342AB7163}" srcOrd="0" destOrd="0" presId="urn:microsoft.com/office/officeart/2005/8/layout/list1"/>
-    <dgm:cxn modelId="{37D97B86-F491-DD46-B979-97C19A719A33}" type="presOf" srcId="{17A62F63-5FE3-5143-A872-F3C175C30110}" destId="{8D954B33-1F07-1640-BABC-2F73259DB681}" srcOrd="0" destOrd="0" presId="urn:microsoft.com/office/officeart/2005/8/layout/list1"/>
-    <dgm:cxn modelId="{F5FEEE27-C902-B240-B247-240D2D633C67}" type="presOf" srcId="{C1246001-E9C1-484C-B1E5-E8C5A9335F6B}" destId="{38CCD804-8F5B-484C-861C-8BC41EA43119}" srcOrd="0" destOrd="0" presId="urn:microsoft.com/office/officeart/2005/8/layout/list1"/>
-    <dgm:cxn modelId="{81631C93-3EFA-2147-A5E7-35B798922A7F}" type="presOf" srcId="{DD8F5D97-B609-FD4B-BEAE-4A0D65577485}" destId="{454CF7E0-0A36-5E4B-8969-4201E5A24B94}" srcOrd="0" destOrd="1" presId="urn:microsoft.com/office/officeart/2005/8/layout/list1"/>
-    <dgm:cxn modelId="{E4666D4B-1BD3-E44D-92F1-B8AA117CB826}" srcId="{3956EF87-1FB4-0248-8E81-1F7F0A1C44F2}" destId="{17A62F63-5FE3-5143-A872-F3C175C30110}" srcOrd="0" destOrd="0" parTransId="{213324C6-F059-8842-A997-58133E173CA0}" sibTransId="{DE649928-B10B-CD46-B1A8-511A68E73BCF}"/>
-    <dgm:cxn modelId="{EE7AE5AA-578F-A846-9D2F-EC2D4FFEA48E}" type="presOf" srcId="{3956EF87-1FB4-0248-8E81-1F7F0A1C44F2}" destId="{8945A6BC-BC77-564F-8548-3795AF595003}" srcOrd="0" destOrd="0" presId="urn:microsoft.com/office/officeart/2005/8/layout/list1"/>
+    <dgm:cxn modelId="{7302E069-BCD5-E848-AB4D-6FAB55AFE916}" srcId="{3956EF87-1FB4-0248-8E81-1F7F0A1C44F2}" destId="{10E895E9-1D48-C744-B86D-82FDA8149570}" srcOrd="1" destOrd="0" parTransId="{08EC74B8-12DE-5D4F-AF04-68ADC0FB6828}" sibTransId="{C26C1A16-C02A-9C41-8168-A057F3A10CDB}"/>
     <dgm:cxn modelId="{794DD02A-BD58-B743-AF2D-3634E06DAC01}" srcId="{C1246001-E9C1-484C-B1E5-E8C5A9335F6B}" destId="{7295F607-8437-7E4B-944F-3B8570FC5543}" srcOrd="1" destOrd="0" parTransId="{C37A35C9-C2D6-9649-A10B-48A90DDEB236}" sibTransId="{A22A101A-5BB4-1042-B755-301DCDE7EF37}"/>
-    <dgm:cxn modelId="{89362626-391D-7A44-B64C-A7A205C199EA}" type="presOf" srcId="{FAB95D5D-69F5-7F48-A871-BC063A1EF591}" destId="{8D954B33-1F07-1640-BABC-2F73259DB681}" srcOrd="0" destOrd="2" presId="urn:microsoft.com/office/officeart/2005/8/layout/list1"/>
-    <dgm:cxn modelId="{95555D0A-2D46-BE43-BD78-9673C8CA06CC}" type="presOf" srcId="{C1246001-E9C1-484C-B1E5-E8C5A9335F6B}" destId="{2B7A1C2C-3F8F-6B45-9076-B61E7B1CDE90}" srcOrd="1" destOrd="0" presId="urn:microsoft.com/office/officeart/2005/8/layout/list1"/>
-    <dgm:cxn modelId="{DCF9CA5C-8396-4247-A1C1-99C168F0BF44}" type="presOf" srcId="{7295F607-8437-7E4B-944F-3B8570FC5543}" destId="{96989650-ADA7-124E-9358-E6D67E2D21AC}" srcOrd="0" destOrd="1" presId="urn:microsoft.com/office/officeart/2005/8/layout/list1"/>
-    <dgm:cxn modelId="{B50AE044-91A4-EB4E-843C-8DF72B2012A8}" srcId="{C1246001-E9C1-484C-B1E5-E8C5A9335F6B}" destId="{FC90DDFE-9D11-AB48-9901-6960A0161B9A}" srcOrd="0" destOrd="0" parTransId="{26071C56-A602-0441-9939-B1EB76E48577}" sibTransId="{2D2F31AA-F41E-374F-8C4A-D29D55FF1987}"/>
-    <dgm:cxn modelId="{D16B866B-9FCE-EC43-88FA-80B0F3F62981}" srcId="{43AACC1D-6F5B-8146-B673-48B509B05035}" destId="{3956EF87-1FB4-0248-8E81-1F7F0A1C44F2}" srcOrd="0" destOrd="0" parTransId="{8C8B3416-DF81-A040-A0AE-71C44D615E84}" sibTransId="{8D26E07E-F2D2-E740-9429-BB3F9DBE2770}"/>
-    <dgm:cxn modelId="{BBA6F6E3-1781-614E-AEA5-C5C1270D8E89}" srcId="{43AACC1D-6F5B-8146-B673-48B509B05035}" destId="{C1246001-E9C1-484C-B1E5-E8C5A9335F6B}" srcOrd="2" destOrd="0" parTransId="{71204C26-03B1-7B42-B19A-8C1DA0191B3C}" sibTransId="{BD1028C8-44E4-4443-A33C-FE2D30C41723}"/>
     <dgm:cxn modelId="{8603F6A0-8ECC-0745-87A7-A1F4B9EFE750}" type="presParOf" srcId="{3D1795AF-BF6B-934D-9AAC-7B3342AB7163}" destId="{42F99426-8FF0-D14A-85D9-93CFBC766B40}" srcOrd="0" destOrd="0" presId="urn:microsoft.com/office/officeart/2005/8/layout/list1"/>
     <dgm:cxn modelId="{A3DDD97B-DE66-3E4B-8CF7-4A2F8AE400D3}" type="presParOf" srcId="{42F99426-8FF0-D14A-85D9-93CFBC766B40}" destId="{8945A6BC-BC77-564F-8548-3795AF595003}" srcOrd="0" destOrd="0" presId="urn:microsoft.com/office/officeart/2005/8/layout/list1"/>
     <dgm:cxn modelId="{3B1CFA23-AD58-7B4F-AD9B-D8C1661E4CD2}" type="presParOf" srcId="{42F99426-8FF0-D14A-85D9-93CFBC766B40}" destId="{E16381AB-15D8-F445-AC18-294C8F0D32DD}" srcOrd="1" destOrd="0" presId="urn:microsoft.com/office/officeart/2005/8/layout/list1"/>
@@ -2865,78 +3684,6 @@
         </a:p>
       </dgm:t>
     </dgm:pt>
-    <dgm:pt modelId="{642604E1-F913-2E40-83DF-6DDB1BAC96D4}">
-      <dgm:prSet phldrT="[Text]"/>
-      <dgm:spPr/>
-      <dgm:t>
-        <a:bodyPr/>
-        <a:lstStyle/>
-        <a:p>
-          <a:r>
-            <a:rPr lang="en-US"/>
-            <a:t>modulation</a:t>
-          </a:r>
-        </a:p>
-      </dgm:t>
-    </dgm:pt>
-    <dgm:pt modelId="{CDBEF173-BBE8-6345-B070-6AAA122D7F01}" type="parTrans" cxnId="{29E77F48-8F60-C04D-AB10-4A4D7B47189E}">
-      <dgm:prSet/>
-      <dgm:spPr/>
-      <dgm:t>
-        <a:bodyPr/>
-        <a:lstStyle/>
-        <a:p>
-          <a:endParaRPr lang="en-US"/>
-        </a:p>
-      </dgm:t>
-    </dgm:pt>
-    <dgm:pt modelId="{5567C965-D5B9-F244-9A50-616F6B76B46F}" type="sibTrans" cxnId="{29E77F48-8F60-C04D-AB10-4A4D7B47189E}">
-      <dgm:prSet/>
-      <dgm:spPr/>
-      <dgm:t>
-        <a:bodyPr/>
-        <a:lstStyle/>
-        <a:p>
-          <a:endParaRPr lang="en-US"/>
-        </a:p>
-      </dgm:t>
-    </dgm:pt>
-    <dgm:pt modelId="{C1246001-E9C1-484C-B1E5-E8C5A9335F6B}">
-      <dgm:prSet phldrT="[Text]"/>
-      <dgm:spPr/>
-      <dgm:t>
-        <a:bodyPr/>
-        <a:lstStyle/>
-        <a:p>
-          <a:r>
-            <a:rPr lang="en-US"/>
-            <a:t>coding</a:t>
-          </a:r>
-        </a:p>
-      </dgm:t>
-    </dgm:pt>
-    <dgm:pt modelId="{71204C26-03B1-7B42-B19A-8C1DA0191B3C}" type="parTrans" cxnId="{BBA6F6E3-1781-614E-AEA5-C5C1270D8E89}">
-      <dgm:prSet/>
-      <dgm:spPr/>
-      <dgm:t>
-        <a:bodyPr/>
-        <a:lstStyle/>
-        <a:p>
-          <a:endParaRPr lang="en-US"/>
-        </a:p>
-      </dgm:t>
-    </dgm:pt>
-    <dgm:pt modelId="{BD1028C8-44E4-4443-A33C-FE2D30C41723}" type="sibTrans" cxnId="{BBA6F6E3-1781-614E-AEA5-C5C1270D8E89}">
-      <dgm:prSet/>
-      <dgm:spPr/>
-      <dgm:t>
-        <a:bodyPr/>
-        <a:lstStyle/>
-        <a:p>
-          <a:endParaRPr lang="en-US"/>
-        </a:p>
-      </dgm:t>
-    </dgm:pt>
     <dgm:pt modelId="{9E86E22E-ECF8-E24A-99AC-866CFFAA6D85}">
       <dgm:prSet phldrT="[Text]"/>
       <dgm:spPr/>
@@ -2954,10 +3701,24 @@
     <dgm:pt modelId="{DEC6DC8D-51BA-134B-B216-B37A0A6F69CA}" type="parTrans" cxnId="{0C0A59F1-59CD-B34A-8443-59695ED529C2}">
       <dgm:prSet/>
       <dgm:spPr/>
+      <dgm:t>
+        <a:bodyPr/>
+        <a:lstStyle/>
+        <a:p>
+          <a:endParaRPr lang="en-US"/>
+        </a:p>
+      </dgm:t>
     </dgm:pt>
     <dgm:pt modelId="{87C571C1-7A55-4E42-979D-E7A1A71A3CB9}" type="sibTrans" cxnId="{0C0A59F1-59CD-B34A-8443-59695ED529C2}">
       <dgm:prSet/>
       <dgm:spPr/>
+      <dgm:t>
+        <a:bodyPr/>
+        <a:lstStyle/>
+        <a:p>
+          <a:endParaRPr lang="en-US"/>
+        </a:p>
+      </dgm:t>
     </dgm:pt>
     <dgm:pt modelId="{D74F872D-E195-8F42-A612-9959D846D40C}">
       <dgm:prSet phldrT="[Text]"/>
@@ -2968,7 +3729,7 @@
         <a:p>
           <a:r>
             <a:rPr lang="en-US"/>
-            <a:t>provides details on how to demodulate what follows the header</a:t>
+            <a:t>provides details on how to demodulate what follows</a:t>
           </a:r>
         </a:p>
       </dgm:t>
@@ -2976,10 +3737,24 @@
     <dgm:pt modelId="{882FDF82-4256-924B-90C9-3536D75CF1A2}" type="parTrans" cxnId="{6F65A5D5-7E02-DF48-8A50-9F61FEB3F2A1}">
       <dgm:prSet/>
       <dgm:spPr/>
+      <dgm:t>
+        <a:bodyPr/>
+        <a:lstStyle/>
+        <a:p>
+          <a:endParaRPr lang="en-US"/>
+        </a:p>
+      </dgm:t>
     </dgm:pt>
     <dgm:pt modelId="{C6A741C5-53E4-CC40-921B-980770345CEC}" type="sibTrans" cxnId="{6F65A5D5-7E02-DF48-8A50-9F61FEB3F2A1}">
       <dgm:prSet/>
       <dgm:spPr/>
+      <dgm:t>
+        <a:bodyPr/>
+        <a:lstStyle/>
+        <a:p>
+          <a:endParaRPr lang="en-US"/>
+        </a:p>
+      </dgm:t>
     </dgm:pt>
     <dgm:pt modelId="{AC9509FB-E11E-E249-B8E3-CF97BE77938E}">
       <dgm:prSet phldrT="[Text]"/>
@@ -2998,98 +3773,24 @@
     <dgm:pt modelId="{C4C4DFB0-7585-C64E-AA90-1BFF4BC79690}" type="parTrans" cxnId="{79BBE25C-3EFC-F641-80E4-CDC729F9DA4A}">
       <dgm:prSet/>
       <dgm:spPr/>
+      <dgm:t>
+        <a:bodyPr/>
+        <a:lstStyle/>
+        <a:p>
+          <a:endParaRPr lang="en-US"/>
+        </a:p>
+      </dgm:t>
     </dgm:pt>
     <dgm:pt modelId="{9F470A9D-8674-FF42-B72E-CDED00652B76}" type="sibTrans" cxnId="{79BBE25C-3EFC-F641-80E4-CDC729F9DA4A}">
       <dgm:prSet/>
       <dgm:spPr/>
-    </dgm:pt>
-    <dgm:pt modelId="{9A061970-8347-B240-9AC8-93F67EBE9598}">
-      <dgm:prSet phldrT="[Text]"/>
-      <dgm:spPr/>
       <dgm:t>
         <a:bodyPr/>
         <a:lstStyle/>
         <a:p>
-          <a:r>
-            <a:rPr lang="en-US"/>
-            <a:t>defines the symbol set used for this transmission</a:t>
-          </a:r>
+          <a:endParaRPr lang="en-US"/>
         </a:p>
       </dgm:t>
-    </dgm:pt>
-    <dgm:pt modelId="{8A1EC711-B6DF-BD4E-8FF7-0ADAC4B91593}" type="parTrans" cxnId="{CEEDE072-BDE1-D640-96DF-5D9E85F2EA58}">
-      <dgm:prSet/>
-      <dgm:spPr/>
-    </dgm:pt>
-    <dgm:pt modelId="{8EA211F8-074F-DD42-96F3-D30060B81832}" type="sibTrans" cxnId="{CEEDE072-BDE1-D640-96DF-5D9E85F2EA58}">
-      <dgm:prSet/>
-      <dgm:spPr/>
-    </dgm:pt>
-    <dgm:pt modelId="{1DA8385C-83AB-8F40-A780-DA29B9449723}">
-      <dgm:prSet phldrT="[Text]"/>
-      <dgm:spPr/>
-      <dgm:t>
-        <a:bodyPr/>
-        <a:lstStyle/>
-        <a:p>
-          <a:r>
-            <a:rPr lang="en-US"/>
-            <a:t>data rate</a:t>
-          </a:r>
-        </a:p>
-      </dgm:t>
-    </dgm:pt>
-    <dgm:pt modelId="{0C3797C0-7E87-3044-BA19-0D402740A8F3}" type="parTrans" cxnId="{4622EA12-D26B-1241-BF40-6E34401C6FEA}">
-      <dgm:prSet/>
-      <dgm:spPr/>
-    </dgm:pt>
-    <dgm:pt modelId="{5E4DE7DE-9689-A64B-B0CA-F8A9B2F29D6A}" type="sibTrans" cxnId="{4622EA12-D26B-1241-BF40-6E34401C6FEA}">
-      <dgm:prSet/>
-      <dgm:spPr/>
-    </dgm:pt>
-    <dgm:pt modelId="{CE92BC50-9F20-9849-A031-7A61AF079D3F}">
-      <dgm:prSet phldrT="[Text]"/>
-      <dgm:spPr/>
-      <dgm:t>
-        <a:bodyPr/>
-        <a:lstStyle/>
-        <a:p>
-          <a:r>
-            <a:rPr lang="en-US"/>
-            <a:t>defines what each symbol means</a:t>
-          </a:r>
-        </a:p>
-      </dgm:t>
-    </dgm:pt>
-    <dgm:pt modelId="{A85CA51F-C25E-3249-BB2B-1C052CB0673F}" type="parTrans" cxnId="{CB159E46-2707-8645-84CE-45411DDA0C70}">
-      <dgm:prSet/>
-      <dgm:spPr/>
-    </dgm:pt>
-    <dgm:pt modelId="{397441BD-F23F-4741-B315-350D5D22063F}" type="sibTrans" cxnId="{CB159E46-2707-8645-84CE-45411DDA0C70}">
-      <dgm:prSet/>
-      <dgm:spPr/>
-    </dgm:pt>
-    <dgm:pt modelId="{3AB8EB17-7C29-8F43-9A30-EA5FAD697F79}">
-      <dgm:prSet phldrT="[Text]"/>
-      <dgm:spPr/>
-      <dgm:t>
-        <a:bodyPr/>
-        <a:lstStyle/>
-        <a:p>
-          <a:r>
-            <a:rPr lang="en-US"/>
-            <a:t>defines the data rate used by this transmission</a:t>
-          </a:r>
-        </a:p>
-      </dgm:t>
-    </dgm:pt>
-    <dgm:pt modelId="{146D8500-7E23-E945-BAB9-2AA7858BDC4C}" type="parTrans" cxnId="{023E555B-7F3D-B64A-817D-7CACB42FC698}">
-      <dgm:prSet/>
-      <dgm:spPr/>
-    </dgm:pt>
-    <dgm:pt modelId="{0B267949-AAD9-C841-8131-F7FBAFC84FEC}" type="sibTrans" cxnId="{023E555B-7F3D-B64A-817D-7CACB42FC698}">
-      <dgm:prSet/>
-      <dgm:spPr/>
     </dgm:pt>
     <dgm:pt modelId="{3D1795AF-BF6B-934D-9AAC-7B3342AB7163}" type="pres">
       <dgm:prSet presAssocID="{43AACC1D-6F5B-8146-B673-48B509B05035}" presName="linear" presStyleCnt="0">
@@ -3100,17 +3801,31 @@
         </dgm:presLayoutVars>
       </dgm:prSet>
       <dgm:spPr/>
+      <dgm:t>
+        <a:bodyPr/>
+        <a:lstStyle/>
+        <a:p>
+          <a:endParaRPr lang="en-US"/>
+        </a:p>
+      </dgm:t>
     </dgm:pt>
     <dgm:pt modelId="{42F99426-8FF0-D14A-85D9-93CFBC766B40}" type="pres">
       <dgm:prSet presAssocID="{3956EF87-1FB4-0248-8E81-1F7F0A1C44F2}" presName="parentLin" presStyleCnt="0"/>
       <dgm:spPr/>
     </dgm:pt>
     <dgm:pt modelId="{8945A6BC-BC77-564F-8548-3795AF595003}" type="pres">
-      <dgm:prSet presAssocID="{3956EF87-1FB4-0248-8E81-1F7F0A1C44F2}" presName="parentLeftMargin" presStyleLbl="node1" presStyleIdx="0" presStyleCnt="5"/>
-      <dgm:spPr/>
+      <dgm:prSet presAssocID="{3956EF87-1FB4-0248-8E81-1F7F0A1C44F2}" presName="parentLeftMargin" presStyleLbl="node1" presStyleIdx="0" presStyleCnt="2"/>
+      <dgm:spPr/>
+      <dgm:t>
+        <a:bodyPr/>
+        <a:lstStyle/>
+        <a:p>
+          <a:endParaRPr lang="en-US"/>
+        </a:p>
+      </dgm:t>
     </dgm:pt>
     <dgm:pt modelId="{E16381AB-15D8-F445-AC18-294C8F0D32DD}" type="pres">
-      <dgm:prSet presAssocID="{3956EF87-1FB4-0248-8E81-1F7F0A1C44F2}" presName="parentText" presStyleLbl="node1" presStyleIdx="0" presStyleCnt="5">
+      <dgm:prSet presAssocID="{3956EF87-1FB4-0248-8E81-1F7F0A1C44F2}" presName="parentText" presStyleLbl="node1" presStyleIdx="0" presStyleCnt="2">
         <dgm:presLayoutVars>
           <dgm:chMax val="0"/>
           <dgm:bulletEnabled val="1"/>
@@ -3130,7 +3845,7 @@
       <dgm:spPr/>
     </dgm:pt>
     <dgm:pt modelId="{8D954B33-1F07-1640-BABC-2F73259DB681}" type="pres">
-      <dgm:prSet presAssocID="{3956EF87-1FB4-0248-8E81-1F7F0A1C44F2}" presName="childText" presStyleLbl="conFgAcc1" presStyleIdx="0" presStyleCnt="5">
+      <dgm:prSet presAssocID="{3956EF87-1FB4-0248-8E81-1F7F0A1C44F2}" presName="childText" presStyleLbl="conFgAcc1" presStyleIdx="0" presStyleCnt="2">
         <dgm:presLayoutVars>
           <dgm:bulletEnabled val="1"/>
         </dgm:presLayoutVars>
@@ -3153,11 +3868,18 @@
       <dgm:spPr/>
     </dgm:pt>
     <dgm:pt modelId="{504A7E33-3AC2-BA4A-A9D2-3FC0A26FB52C}" type="pres">
-      <dgm:prSet presAssocID="{9E86E22E-ECF8-E24A-99AC-866CFFAA6D85}" presName="parentLeftMargin" presStyleLbl="node1" presStyleIdx="0" presStyleCnt="5"/>
-      <dgm:spPr/>
+      <dgm:prSet presAssocID="{9E86E22E-ECF8-E24A-99AC-866CFFAA6D85}" presName="parentLeftMargin" presStyleLbl="node1" presStyleIdx="0" presStyleCnt="2"/>
+      <dgm:spPr/>
+      <dgm:t>
+        <a:bodyPr/>
+        <a:lstStyle/>
+        <a:p>
+          <a:endParaRPr lang="en-US"/>
+        </a:p>
+      </dgm:t>
     </dgm:pt>
     <dgm:pt modelId="{B3A934E0-4DC2-AE4B-AF39-73A594A1198C}" type="pres">
-      <dgm:prSet presAssocID="{9E86E22E-ECF8-E24A-99AC-866CFFAA6D85}" presName="parentText" presStyleLbl="node1" presStyleIdx="1" presStyleCnt="5">
+      <dgm:prSet presAssocID="{9E86E22E-ECF8-E24A-99AC-866CFFAA6D85}" presName="parentText" presStyleLbl="node1" presStyleIdx="1" presStyleCnt="2">
         <dgm:presLayoutVars>
           <dgm:chMax val="0"/>
           <dgm:bulletEnabled val="1"/>
@@ -3177,7 +3899,7 @@
       <dgm:spPr/>
     </dgm:pt>
     <dgm:pt modelId="{47B15D63-8B13-AE4F-BB9E-958608ECE3BF}" type="pres">
-      <dgm:prSet presAssocID="{9E86E22E-ECF8-E24A-99AC-866CFFAA6D85}" presName="childText" presStyleLbl="conFgAcc1" presStyleIdx="1" presStyleCnt="5">
+      <dgm:prSet presAssocID="{9E86E22E-ECF8-E24A-99AC-866CFFAA6D85}" presName="childText" presStyleLbl="conFgAcc1" presStyleIdx="1" presStyleCnt="2">
         <dgm:presLayoutVars>
           <dgm:bulletEnabled val="1"/>
         </dgm:presLayoutVars>
@@ -3191,175 +3913,19 @@
         </a:p>
       </dgm:t>
     </dgm:pt>
-    <dgm:pt modelId="{74264EB3-8265-024F-89E1-9B74E981A931}" type="pres">
-      <dgm:prSet presAssocID="{87C571C1-7A55-4E42-979D-E7A1A71A3CB9}" presName="spaceBetweenRectangles" presStyleCnt="0"/>
-      <dgm:spPr/>
-    </dgm:pt>
-    <dgm:pt modelId="{10605AB3-D164-CE4A-A614-FDFC80BF9CC7}" type="pres">
-      <dgm:prSet presAssocID="{642604E1-F913-2E40-83DF-6DDB1BAC96D4}" presName="parentLin" presStyleCnt="0"/>
-      <dgm:spPr/>
-    </dgm:pt>
-    <dgm:pt modelId="{132D6BDB-B6A8-B24E-95F9-C03D610378B2}" type="pres">
-      <dgm:prSet presAssocID="{642604E1-F913-2E40-83DF-6DDB1BAC96D4}" presName="parentLeftMargin" presStyleLbl="node1" presStyleIdx="1" presStyleCnt="5"/>
-      <dgm:spPr/>
-    </dgm:pt>
-    <dgm:pt modelId="{EFD967CF-84EC-F648-B5D2-203DC61AADB4}" type="pres">
-      <dgm:prSet presAssocID="{642604E1-F913-2E40-83DF-6DDB1BAC96D4}" presName="parentText" presStyleLbl="node1" presStyleIdx="2" presStyleCnt="5">
-        <dgm:presLayoutVars>
-          <dgm:chMax val="0"/>
-          <dgm:bulletEnabled val="1"/>
-        </dgm:presLayoutVars>
-      </dgm:prSet>
-      <dgm:spPr/>
-      <dgm:t>
-        <a:bodyPr/>
-        <a:lstStyle/>
-        <a:p>
-          <a:endParaRPr lang="en-US"/>
-        </a:p>
-      </dgm:t>
-    </dgm:pt>
-    <dgm:pt modelId="{1E7ACB98-92BF-0340-9C98-3D3012D837EB}" type="pres">
-      <dgm:prSet presAssocID="{642604E1-F913-2E40-83DF-6DDB1BAC96D4}" presName="negativeSpace" presStyleCnt="0"/>
-      <dgm:spPr/>
-    </dgm:pt>
-    <dgm:pt modelId="{454CF7E0-0A36-5E4B-8969-4201E5A24B94}" type="pres">
-      <dgm:prSet presAssocID="{642604E1-F913-2E40-83DF-6DDB1BAC96D4}" presName="childText" presStyleLbl="conFgAcc1" presStyleIdx="2" presStyleCnt="5">
-        <dgm:presLayoutVars>
-          <dgm:bulletEnabled val="1"/>
-        </dgm:presLayoutVars>
-      </dgm:prSet>
-      <dgm:spPr/>
-      <dgm:t>
-        <a:bodyPr/>
-        <a:lstStyle/>
-        <a:p>
-          <a:endParaRPr lang="en-US"/>
-        </a:p>
-      </dgm:t>
-    </dgm:pt>
-    <dgm:pt modelId="{CFE57042-C5CF-4F4B-9F5D-BE9977D99151}" type="pres">
-      <dgm:prSet presAssocID="{5567C965-D5B9-F244-9A50-616F6B76B46F}" presName="spaceBetweenRectangles" presStyleCnt="0"/>
-      <dgm:spPr/>
-    </dgm:pt>
-    <dgm:pt modelId="{233ECD62-CA3B-DB47-BF41-06CF8DAC9DC5}" type="pres">
-      <dgm:prSet presAssocID="{C1246001-E9C1-484C-B1E5-E8C5A9335F6B}" presName="parentLin" presStyleCnt="0"/>
-      <dgm:spPr/>
-    </dgm:pt>
-    <dgm:pt modelId="{38CCD804-8F5B-484C-861C-8BC41EA43119}" type="pres">
-      <dgm:prSet presAssocID="{C1246001-E9C1-484C-B1E5-E8C5A9335F6B}" presName="parentLeftMargin" presStyleLbl="node1" presStyleIdx="2" presStyleCnt="5"/>
-      <dgm:spPr/>
-    </dgm:pt>
-    <dgm:pt modelId="{2B7A1C2C-3F8F-6B45-9076-B61E7B1CDE90}" type="pres">
-      <dgm:prSet presAssocID="{C1246001-E9C1-484C-B1E5-E8C5A9335F6B}" presName="parentText" presStyleLbl="node1" presStyleIdx="3" presStyleCnt="5">
-        <dgm:presLayoutVars>
-          <dgm:chMax val="0"/>
-          <dgm:bulletEnabled val="1"/>
-        </dgm:presLayoutVars>
-      </dgm:prSet>
-      <dgm:spPr/>
-      <dgm:t>
-        <a:bodyPr/>
-        <a:lstStyle/>
-        <a:p>
-          <a:endParaRPr lang="en-US"/>
-        </a:p>
-      </dgm:t>
-    </dgm:pt>
-    <dgm:pt modelId="{74113B25-44B9-424D-94F8-E6F9696C869B}" type="pres">
-      <dgm:prSet presAssocID="{C1246001-E9C1-484C-B1E5-E8C5A9335F6B}" presName="negativeSpace" presStyleCnt="0"/>
-      <dgm:spPr/>
-    </dgm:pt>
-    <dgm:pt modelId="{96989650-ADA7-124E-9358-E6D67E2D21AC}" type="pres">
-      <dgm:prSet presAssocID="{C1246001-E9C1-484C-B1E5-E8C5A9335F6B}" presName="childText" presStyleLbl="conFgAcc1" presStyleIdx="3" presStyleCnt="5">
-        <dgm:presLayoutVars>
-          <dgm:bulletEnabled val="1"/>
-        </dgm:presLayoutVars>
-      </dgm:prSet>
-      <dgm:spPr/>
-      <dgm:t>
-        <a:bodyPr/>
-        <a:lstStyle/>
-        <a:p>
-          <a:endParaRPr lang="en-US"/>
-        </a:p>
-      </dgm:t>
-    </dgm:pt>
-    <dgm:pt modelId="{186DA145-49BE-734A-9F44-6DE9E150C1C6}" type="pres">
-      <dgm:prSet presAssocID="{BD1028C8-44E4-4443-A33C-FE2D30C41723}" presName="spaceBetweenRectangles" presStyleCnt="0"/>
-      <dgm:spPr/>
-    </dgm:pt>
-    <dgm:pt modelId="{AC6317F7-F241-F046-BAC2-FF3C904E2DBB}" type="pres">
-      <dgm:prSet presAssocID="{1DA8385C-83AB-8F40-A780-DA29B9449723}" presName="parentLin" presStyleCnt="0"/>
-      <dgm:spPr/>
-    </dgm:pt>
-    <dgm:pt modelId="{CD022285-025F-B34A-83CC-9706CB1F1CF7}" type="pres">
-      <dgm:prSet presAssocID="{1DA8385C-83AB-8F40-A780-DA29B9449723}" presName="parentLeftMargin" presStyleLbl="node1" presStyleIdx="3" presStyleCnt="5"/>
-      <dgm:spPr/>
-    </dgm:pt>
-    <dgm:pt modelId="{5CF170A6-7660-0F44-BE0A-203BC93C0C11}" type="pres">
-      <dgm:prSet presAssocID="{1DA8385C-83AB-8F40-A780-DA29B9449723}" presName="parentText" presStyleLbl="node1" presStyleIdx="4" presStyleCnt="5">
-        <dgm:presLayoutVars>
-          <dgm:chMax val="0"/>
-          <dgm:bulletEnabled val="1"/>
-        </dgm:presLayoutVars>
-      </dgm:prSet>
-      <dgm:spPr/>
-      <dgm:t>
-        <a:bodyPr/>
-        <a:lstStyle/>
-        <a:p>
-          <a:endParaRPr lang="en-US"/>
-        </a:p>
-      </dgm:t>
-    </dgm:pt>
-    <dgm:pt modelId="{67B1CEF2-CF35-1A45-9722-90A54F31EA98}" type="pres">
-      <dgm:prSet presAssocID="{1DA8385C-83AB-8F40-A780-DA29B9449723}" presName="negativeSpace" presStyleCnt="0"/>
-      <dgm:spPr/>
-    </dgm:pt>
-    <dgm:pt modelId="{65A17B57-1E10-8247-B1C2-C86D9F867462}" type="pres">
-      <dgm:prSet presAssocID="{1DA8385C-83AB-8F40-A780-DA29B9449723}" presName="childText" presStyleLbl="conFgAcc1" presStyleIdx="4" presStyleCnt="5">
-        <dgm:presLayoutVars>
-          <dgm:bulletEnabled val="1"/>
-        </dgm:presLayoutVars>
-      </dgm:prSet>
-      <dgm:spPr/>
-      <dgm:t>
-        <a:bodyPr/>
-        <a:lstStyle/>
-        <a:p>
-          <a:endParaRPr lang="en-US"/>
-        </a:p>
-      </dgm:t>
-    </dgm:pt>
   </dgm:ptLst>
   <dgm:cxnLst>
-    <dgm:cxn modelId="{528D110B-F925-7248-92E5-524233C85ACD}" type="presOf" srcId="{CE92BC50-9F20-9849-A031-7A61AF079D3F}" destId="{96989650-ADA7-124E-9358-E6D67E2D21AC}" srcOrd="0" destOrd="0" presId="urn:microsoft.com/office/officeart/2005/8/layout/list1"/>
-    <dgm:cxn modelId="{0C0A59F1-59CD-B34A-8443-59695ED529C2}" srcId="{43AACC1D-6F5B-8146-B673-48B509B05035}" destId="{9E86E22E-ECF8-E24A-99AC-866CFFAA6D85}" srcOrd="1" destOrd="0" parTransId="{DEC6DC8D-51BA-134B-B216-B37A0A6F69CA}" sibTransId="{87C571C1-7A55-4E42-979D-E7A1A71A3CB9}"/>
-    <dgm:cxn modelId="{BED29969-B0C4-1A47-B47C-14A73EC4C0ED}" type="presOf" srcId="{9A061970-8347-B240-9AC8-93F67EBE9598}" destId="{454CF7E0-0A36-5E4B-8969-4201E5A24B94}" srcOrd="0" destOrd="0" presId="urn:microsoft.com/office/officeart/2005/8/layout/list1"/>
-    <dgm:cxn modelId="{29388C41-A573-A040-A3B4-AFCC711719E3}" type="presOf" srcId="{1DA8385C-83AB-8F40-A780-DA29B9449723}" destId="{5CF170A6-7660-0F44-BE0A-203BC93C0C11}" srcOrd="1" destOrd="0" presId="urn:microsoft.com/office/officeart/2005/8/layout/list1"/>
+    <dgm:cxn modelId="{325699BE-12D2-2C45-8512-A71E7F3D16F3}" type="presOf" srcId="{AC9509FB-E11E-E249-B8E3-CF97BE77938E}" destId="{8D954B33-1F07-1640-BABC-2F73259DB681}" srcOrd="0" destOrd="0" presId="urn:microsoft.com/office/officeart/2005/8/layout/list1"/>
+    <dgm:cxn modelId="{79BBE25C-3EFC-F641-80E4-CDC729F9DA4A}" srcId="{3956EF87-1FB4-0248-8E81-1F7F0A1C44F2}" destId="{AC9509FB-E11E-E249-B8E3-CF97BE77938E}" srcOrd="0" destOrd="0" parTransId="{C4C4DFB0-7585-C64E-AA90-1BFF4BC79690}" sibTransId="{9F470A9D-8674-FF42-B72E-CDED00652B76}"/>
     <dgm:cxn modelId="{473C9A2A-5340-4B48-AF99-D3E8D514BC13}" type="presOf" srcId="{D74F872D-E195-8F42-A612-9959D846D40C}" destId="{47B15D63-8B13-AE4F-BB9E-958608ECE3BF}" srcOrd="0" destOrd="0" presId="urn:microsoft.com/office/officeart/2005/8/layout/list1"/>
-    <dgm:cxn modelId="{F70CF10C-E30E-BD48-865B-49E452FED024}" type="presOf" srcId="{3AB8EB17-7C29-8F43-9A30-EA5FAD697F79}" destId="{65A17B57-1E10-8247-B1C2-C86D9F867462}" srcOrd="0" destOrd="0" presId="urn:microsoft.com/office/officeart/2005/8/layout/list1"/>
-    <dgm:cxn modelId="{4F06EECA-B5D4-A74F-8F8C-D3CA0A61763A}" type="presOf" srcId="{9E86E22E-ECF8-E24A-99AC-866CFFAA6D85}" destId="{B3A934E0-4DC2-AE4B-AF39-73A594A1198C}" srcOrd="1" destOrd="0" presId="urn:microsoft.com/office/officeart/2005/8/layout/list1"/>
-    <dgm:cxn modelId="{6F65A5D5-7E02-DF48-8A50-9F61FEB3F2A1}" srcId="{9E86E22E-ECF8-E24A-99AC-866CFFAA6D85}" destId="{D74F872D-E195-8F42-A612-9959D846D40C}" srcOrd="0" destOrd="0" parTransId="{882FDF82-4256-924B-90C9-3536D75CF1A2}" sibTransId="{C6A741C5-53E4-CC40-921B-980770345CEC}"/>
-    <dgm:cxn modelId="{E45FB2D9-EF30-5647-8D02-B2D9959FF72D}" type="presOf" srcId="{642604E1-F913-2E40-83DF-6DDB1BAC96D4}" destId="{132D6BDB-B6A8-B24E-95F9-C03D610378B2}" srcOrd="0" destOrd="0" presId="urn:microsoft.com/office/officeart/2005/8/layout/list1"/>
-    <dgm:cxn modelId="{BCE75D82-D1F7-8047-98E7-5590E4A5D61A}" type="presOf" srcId="{C1246001-E9C1-484C-B1E5-E8C5A9335F6B}" destId="{38CCD804-8F5B-484C-861C-8BC41EA43119}" srcOrd="0" destOrd="0" presId="urn:microsoft.com/office/officeart/2005/8/layout/list1"/>
-    <dgm:cxn modelId="{325699BE-12D2-2C45-8512-A71E7F3D16F3}" type="presOf" srcId="{AC9509FB-E11E-E249-B8E3-CF97BE77938E}" destId="{8D954B33-1F07-1640-BABC-2F73259DB681}" srcOrd="0" destOrd="0" presId="urn:microsoft.com/office/officeart/2005/8/layout/list1"/>
-    <dgm:cxn modelId="{BBA6F6E3-1781-614E-AEA5-C5C1270D8E89}" srcId="{43AACC1D-6F5B-8146-B673-48B509B05035}" destId="{C1246001-E9C1-484C-B1E5-E8C5A9335F6B}" srcOrd="3" destOrd="0" parTransId="{71204C26-03B1-7B42-B19A-8C1DA0191B3C}" sibTransId="{BD1028C8-44E4-4443-A33C-FE2D30C41723}"/>
-    <dgm:cxn modelId="{4622EA12-D26B-1241-BF40-6E34401C6FEA}" srcId="{43AACC1D-6F5B-8146-B673-48B509B05035}" destId="{1DA8385C-83AB-8F40-A780-DA29B9449723}" srcOrd="4" destOrd="0" parTransId="{0C3797C0-7E87-3044-BA19-0D402740A8F3}" sibTransId="{5E4DE7DE-9689-A64B-B0CA-F8A9B2F29D6A}"/>
+    <dgm:cxn modelId="{23D17EC7-C885-0E46-A1CE-9D4033F81776}" type="presOf" srcId="{3956EF87-1FB4-0248-8E81-1F7F0A1C44F2}" destId="{8945A6BC-BC77-564F-8548-3795AF595003}" srcOrd="0" destOrd="0" presId="urn:microsoft.com/office/officeart/2005/8/layout/list1"/>
     <dgm:cxn modelId="{D16B866B-9FCE-EC43-88FA-80B0F3F62981}" srcId="{43AACC1D-6F5B-8146-B673-48B509B05035}" destId="{3956EF87-1FB4-0248-8E81-1F7F0A1C44F2}" srcOrd="0" destOrd="0" parTransId="{8C8B3416-DF81-A040-A0AE-71C44D615E84}" sibTransId="{8D26E07E-F2D2-E740-9429-BB3F9DBE2770}"/>
     <dgm:cxn modelId="{4C476D18-4D83-9F4F-9A07-E3A78A0239D4}" type="presOf" srcId="{43AACC1D-6F5B-8146-B673-48B509B05035}" destId="{3D1795AF-BF6B-934D-9AAC-7B3342AB7163}" srcOrd="0" destOrd="0" presId="urn:microsoft.com/office/officeart/2005/8/layout/list1"/>
-    <dgm:cxn modelId="{023E555B-7F3D-B64A-817D-7CACB42FC698}" srcId="{1DA8385C-83AB-8F40-A780-DA29B9449723}" destId="{3AB8EB17-7C29-8F43-9A30-EA5FAD697F79}" srcOrd="0" destOrd="0" parTransId="{146D8500-7E23-E945-BAB9-2AA7858BDC4C}" sibTransId="{0B267949-AAD9-C841-8131-F7FBAFC84FEC}"/>
+    <dgm:cxn modelId="{81E8FA60-81DC-4F44-9EE9-3CA5C5416C9D}" type="presOf" srcId="{3956EF87-1FB4-0248-8E81-1F7F0A1C44F2}" destId="{E16381AB-15D8-F445-AC18-294C8F0D32DD}" srcOrd="1" destOrd="0" presId="urn:microsoft.com/office/officeart/2005/8/layout/list1"/>
     <dgm:cxn modelId="{F0E58D3C-E6E6-F649-8EE4-21D87D882425}" type="presOf" srcId="{9E86E22E-ECF8-E24A-99AC-866CFFAA6D85}" destId="{504A7E33-3AC2-BA4A-A9D2-3FC0A26FB52C}" srcOrd="0" destOrd="0" presId="urn:microsoft.com/office/officeart/2005/8/layout/list1"/>
-    <dgm:cxn modelId="{79BBE25C-3EFC-F641-80E4-CDC729F9DA4A}" srcId="{3956EF87-1FB4-0248-8E81-1F7F0A1C44F2}" destId="{AC9509FB-E11E-E249-B8E3-CF97BE77938E}" srcOrd="0" destOrd="0" parTransId="{C4C4DFB0-7585-C64E-AA90-1BFF4BC79690}" sibTransId="{9F470A9D-8674-FF42-B72E-CDED00652B76}"/>
-    <dgm:cxn modelId="{81E8FA60-81DC-4F44-9EE9-3CA5C5416C9D}" type="presOf" srcId="{3956EF87-1FB4-0248-8E81-1F7F0A1C44F2}" destId="{E16381AB-15D8-F445-AC18-294C8F0D32DD}" srcOrd="1" destOrd="0" presId="urn:microsoft.com/office/officeart/2005/8/layout/list1"/>
-    <dgm:cxn modelId="{23D17EC7-C885-0E46-A1CE-9D4033F81776}" type="presOf" srcId="{3956EF87-1FB4-0248-8E81-1F7F0A1C44F2}" destId="{8945A6BC-BC77-564F-8548-3795AF595003}" srcOrd="0" destOrd="0" presId="urn:microsoft.com/office/officeart/2005/8/layout/list1"/>
-    <dgm:cxn modelId="{D866442B-CFCE-554D-B4A6-AFFF1C38C685}" type="presOf" srcId="{642604E1-F913-2E40-83DF-6DDB1BAC96D4}" destId="{EFD967CF-84EC-F648-B5D2-203DC61AADB4}" srcOrd="1" destOrd="0" presId="urn:microsoft.com/office/officeart/2005/8/layout/list1"/>
-    <dgm:cxn modelId="{29E77F48-8F60-C04D-AB10-4A4D7B47189E}" srcId="{43AACC1D-6F5B-8146-B673-48B509B05035}" destId="{642604E1-F913-2E40-83DF-6DDB1BAC96D4}" srcOrd="2" destOrd="0" parTransId="{CDBEF173-BBE8-6345-B070-6AAA122D7F01}" sibTransId="{5567C965-D5B9-F244-9A50-616F6B76B46F}"/>
-    <dgm:cxn modelId="{CEEDE072-BDE1-D640-96DF-5D9E85F2EA58}" srcId="{642604E1-F913-2E40-83DF-6DDB1BAC96D4}" destId="{9A061970-8347-B240-9AC8-93F67EBE9598}" srcOrd="0" destOrd="0" parTransId="{8A1EC711-B6DF-BD4E-8FF7-0ADAC4B91593}" sibTransId="{8EA211F8-074F-DD42-96F3-D30060B81832}"/>
-    <dgm:cxn modelId="{0370F84B-BDB3-FB4C-9323-B7867DF317E2}" type="presOf" srcId="{C1246001-E9C1-484C-B1E5-E8C5A9335F6B}" destId="{2B7A1C2C-3F8F-6B45-9076-B61E7B1CDE90}" srcOrd="1" destOrd="0" presId="urn:microsoft.com/office/officeart/2005/8/layout/list1"/>
-    <dgm:cxn modelId="{CB159E46-2707-8645-84CE-45411DDA0C70}" srcId="{C1246001-E9C1-484C-B1E5-E8C5A9335F6B}" destId="{CE92BC50-9F20-9849-A031-7A61AF079D3F}" srcOrd="0" destOrd="0" parTransId="{A85CA51F-C25E-3249-BB2B-1C052CB0673F}" sibTransId="{397441BD-F23F-4741-B315-350D5D22063F}"/>
-    <dgm:cxn modelId="{A323294E-CB0F-AE47-99B6-84622FA7FED6}" type="presOf" srcId="{1DA8385C-83AB-8F40-A780-DA29B9449723}" destId="{CD022285-025F-B34A-83CC-9706CB1F1CF7}" srcOrd="0" destOrd="0" presId="urn:microsoft.com/office/officeart/2005/8/layout/list1"/>
+    <dgm:cxn modelId="{6F65A5D5-7E02-DF48-8A50-9F61FEB3F2A1}" srcId="{9E86E22E-ECF8-E24A-99AC-866CFFAA6D85}" destId="{D74F872D-E195-8F42-A612-9959D846D40C}" srcOrd="0" destOrd="0" parTransId="{882FDF82-4256-924B-90C9-3536D75CF1A2}" sibTransId="{C6A741C5-53E4-CC40-921B-980770345CEC}"/>
+    <dgm:cxn modelId="{0C0A59F1-59CD-B34A-8443-59695ED529C2}" srcId="{43AACC1D-6F5B-8146-B673-48B509B05035}" destId="{9E86E22E-ECF8-E24A-99AC-866CFFAA6D85}" srcOrd="1" destOrd="0" parTransId="{DEC6DC8D-51BA-134B-B216-B37A0A6F69CA}" sibTransId="{87C571C1-7A55-4E42-979D-E7A1A71A3CB9}"/>
+    <dgm:cxn modelId="{4F06EECA-B5D4-A74F-8F8C-D3CA0A61763A}" type="presOf" srcId="{9E86E22E-ECF8-E24A-99AC-866CFFAA6D85}" destId="{B3A934E0-4DC2-AE4B-AF39-73A594A1198C}" srcOrd="1" destOrd="0" presId="urn:microsoft.com/office/officeart/2005/8/layout/list1"/>
     <dgm:cxn modelId="{595E4583-6C6B-E747-BA42-C5B255D89760}" type="presParOf" srcId="{3D1795AF-BF6B-934D-9AAC-7B3342AB7163}" destId="{42F99426-8FF0-D14A-85D9-93CFBC766B40}" srcOrd="0" destOrd="0" presId="urn:microsoft.com/office/officeart/2005/8/layout/list1"/>
     <dgm:cxn modelId="{A719B4CC-7188-E546-AA76-047FE5E2E534}" type="presParOf" srcId="{42F99426-8FF0-D14A-85D9-93CFBC766B40}" destId="{8945A6BC-BC77-564F-8548-3795AF595003}" srcOrd="0" destOrd="0" presId="urn:microsoft.com/office/officeart/2005/8/layout/list1"/>
     <dgm:cxn modelId="{82F27A36-663B-9B46-81CA-E057472548D6}" type="presParOf" srcId="{42F99426-8FF0-D14A-85D9-93CFBC766B40}" destId="{E16381AB-15D8-F445-AC18-294C8F0D32DD}" srcOrd="1" destOrd="0" presId="urn:microsoft.com/office/officeart/2005/8/layout/list1"/>
@@ -3371,30 +3937,457 @@
     <dgm:cxn modelId="{E10CDBE8-32E8-B545-B0C0-443E225BA4D6}" type="presParOf" srcId="{2D790F4A-4BB9-7741-BB6F-218ACC27AE6F}" destId="{B3A934E0-4DC2-AE4B-AF39-73A594A1198C}" srcOrd="1" destOrd="0" presId="urn:microsoft.com/office/officeart/2005/8/layout/list1"/>
     <dgm:cxn modelId="{AA63A362-2550-AB46-96D9-8BCEFA96C343}" type="presParOf" srcId="{3D1795AF-BF6B-934D-9AAC-7B3342AB7163}" destId="{CD157C77-F11F-EF42-989A-9363B5DFCB07}" srcOrd="5" destOrd="0" presId="urn:microsoft.com/office/officeart/2005/8/layout/list1"/>
     <dgm:cxn modelId="{1A7DA7D3-B263-A34F-BD08-0BC09F4E3FE9}" type="presParOf" srcId="{3D1795AF-BF6B-934D-9AAC-7B3342AB7163}" destId="{47B15D63-8B13-AE4F-BB9E-958608ECE3BF}" srcOrd="6" destOrd="0" presId="urn:microsoft.com/office/officeart/2005/8/layout/list1"/>
-    <dgm:cxn modelId="{0B42CC16-7FB2-5F4E-AB0F-49C848039AA9}" type="presParOf" srcId="{3D1795AF-BF6B-934D-9AAC-7B3342AB7163}" destId="{74264EB3-8265-024F-89E1-9B74E981A931}" srcOrd="7" destOrd="0" presId="urn:microsoft.com/office/officeart/2005/8/layout/list1"/>
-    <dgm:cxn modelId="{C0504D1F-EF01-A948-920D-D6F6A5370D06}" type="presParOf" srcId="{3D1795AF-BF6B-934D-9AAC-7B3342AB7163}" destId="{10605AB3-D164-CE4A-A614-FDFC80BF9CC7}" srcOrd="8" destOrd="0" presId="urn:microsoft.com/office/officeart/2005/8/layout/list1"/>
-    <dgm:cxn modelId="{044616E9-8469-BA47-AF2E-23C7F7697B15}" type="presParOf" srcId="{10605AB3-D164-CE4A-A614-FDFC80BF9CC7}" destId="{132D6BDB-B6A8-B24E-95F9-C03D610378B2}" srcOrd="0" destOrd="0" presId="urn:microsoft.com/office/officeart/2005/8/layout/list1"/>
-    <dgm:cxn modelId="{7E508A6A-7DC0-774C-B2E6-2C41D1741B1D}" type="presParOf" srcId="{10605AB3-D164-CE4A-A614-FDFC80BF9CC7}" destId="{EFD967CF-84EC-F648-B5D2-203DC61AADB4}" srcOrd="1" destOrd="0" presId="urn:microsoft.com/office/officeart/2005/8/layout/list1"/>
-    <dgm:cxn modelId="{1602C796-6199-BD49-989E-E27EC61501A3}" type="presParOf" srcId="{3D1795AF-BF6B-934D-9AAC-7B3342AB7163}" destId="{1E7ACB98-92BF-0340-9C98-3D3012D837EB}" srcOrd="9" destOrd="0" presId="urn:microsoft.com/office/officeart/2005/8/layout/list1"/>
-    <dgm:cxn modelId="{F6EEE77E-8093-B448-8532-E255E91FB556}" type="presParOf" srcId="{3D1795AF-BF6B-934D-9AAC-7B3342AB7163}" destId="{454CF7E0-0A36-5E4B-8969-4201E5A24B94}" srcOrd="10" destOrd="0" presId="urn:microsoft.com/office/officeart/2005/8/layout/list1"/>
-    <dgm:cxn modelId="{E8AEC4D5-281A-2C4D-B18C-BC4AF8D64386}" type="presParOf" srcId="{3D1795AF-BF6B-934D-9AAC-7B3342AB7163}" destId="{CFE57042-C5CF-4F4B-9F5D-BE9977D99151}" srcOrd="11" destOrd="0" presId="urn:microsoft.com/office/officeart/2005/8/layout/list1"/>
-    <dgm:cxn modelId="{EDEF20FD-F190-1F4F-A717-F9A7A16FB4FA}" type="presParOf" srcId="{3D1795AF-BF6B-934D-9AAC-7B3342AB7163}" destId="{233ECD62-CA3B-DB47-BF41-06CF8DAC9DC5}" srcOrd="12" destOrd="0" presId="urn:microsoft.com/office/officeart/2005/8/layout/list1"/>
-    <dgm:cxn modelId="{37368C12-7AEB-7E45-983E-40ACA0D5A5AF}" type="presParOf" srcId="{233ECD62-CA3B-DB47-BF41-06CF8DAC9DC5}" destId="{38CCD804-8F5B-484C-861C-8BC41EA43119}" srcOrd="0" destOrd="0" presId="urn:microsoft.com/office/officeart/2005/8/layout/list1"/>
-    <dgm:cxn modelId="{3F44F0CC-7A55-7040-AA58-165F096C1819}" type="presParOf" srcId="{233ECD62-CA3B-DB47-BF41-06CF8DAC9DC5}" destId="{2B7A1C2C-3F8F-6B45-9076-B61E7B1CDE90}" srcOrd="1" destOrd="0" presId="urn:microsoft.com/office/officeart/2005/8/layout/list1"/>
-    <dgm:cxn modelId="{665009D4-2687-F944-9DFE-9F363BF309FA}" type="presParOf" srcId="{3D1795AF-BF6B-934D-9AAC-7B3342AB7163}" destId="{74113B25-44B9-424D-94F8-E6F9696C869B}" srcOrd="13" destOrd="0" presId="urn:microsoft.com/office/officeart/2005/8/layout/list1"/>
-    <dgm:cxn modelId="{32113FB2-C720-654A-8408-B44F64A720C8}" type="presParOf" srcId="{3D1795AF-BF6B-934D-9AAC-7B3342AB7163}" destId="{96989650-ADA7-124E-9358-E6D67E2D21AC}" srcOrd="14" destOrd="0" presId="urn:microsoft.com/office/officeart/2005/8/layout/list1"/>
-    <dgm:cxn modelId="{36D73255-6BDE-3847-ABC5-1C76DE8B29B9}" type="presParOf" srcId="{3D1795AF-BF6B-934D-9AAC-7B3342AB7163}" destId="{186DA145-49BE-734A-9F44-6DE9E150C1C6}" srcOrd="15" destOrd="0" presId="urn:microsoft.com/office/officeart/2005/8/layout/list1"/>
-    <dgm:cxn modelId="{91F34829-E8EC-6546-8A9A-E8C86088E8E1}" type="presParOf" srcId="{3D1795AF-BF6B-934D-9AAC-7B3342AB7163}" destId="{AC6317F7-F241-F046-BAC2-FF3C904E2DBB}" srcOrd="16" destOrd="0" presId="urn:microsoft.com/office/officeart/2005/8/layout/list1"/>
-    <dgm:cxn modelId="{1F8923F8-44FC-7A48-905B-9AECEF2B7FAE}" type="presParOf" srcId="{AC6317F7-F241-F046-BAC2-FF3C904E2DBB}" destId="{CD022285-025F-B34A-83CC-9706CB1F1CF7}" srcOrd="0" destOrd="0" presId="urn:microsoft.com/office/officeart/2005/8/layout/list1"/>
-    <dgm:cxn modelId="{8143B574-441B-FD46-A290-D6F9903D8CE0}" type="presParOf" srcId="{AC6317F7-F241-F046-BAC2-FF3C904E2DBB}" destId="{5CF170A6-7660-0F44-BE0A-203BC93C0C11}" srcOrd="1" destOrd="0" presId="urn:microsoft.com/office/officeart/2005/8/layout/list1"/>
-    <dgm:cxn modelId="{7F31F538-77CA-DD4A-B413-4DD13A8DC90A}" type="presParOf" srcId="{3D1795AF-BF6B-934D-9AAC-7B3342AB7163}" destId="{67B1CEF2-CF35-1A45-9722-90A54F31EA98}" srcOrd="17" destOrd="0" presId="urn:microsoft.com/office/officeart/2005/8/layout/list1"/>
-    <dgm:cxn modelId="{1853370B-8FCA-C541-BA3C-4205872437F4}" type="presParOf" srcId="{3D1795AF-BF6B-934D-9AAC-7B3342AB7163}" destId="{65A17B57-1E10-8247-B1C2-C86D9F867462}" srcOrd="18" destOrd="0" presId="urn:microsoft.com/office/officeart/2005/8/layout/list1"/>
   </dgm:cxnLst>
   <dgm:bg/>
   <dgm:whole/>
   <dgm:extLst>
     <a:ext uri="http://schemas.microsoft.com/office/drawing/2008/diagram">
       <dsp:dataModelExt xmlns:dsp="http://schemas.microsoft.com/office/drawing/2008/diagram" relId="rId14" minVer="http://schemas.openxmlformats.org/drawingml/2006/diagram"/>
+    </a:ext>
+  </dgm:extLst>
+</dgm:dataModel>
+</file>
+
+<file path=word/diagrams/data3.xml><?xml version="1.0" encoding="utf-8"?>
+<dgm:dataModel xmlns:dgm="http://schemas.openxmlformats.org/drawingml/2006/diagram" xmlns:a="http://schemas.openxmlformats.org/drawingml/2006/main">
+  <dgm:ptLst>
+    <dgm:pt modelId="{D48E0EB1-97AE-8140-AD1D-C43DF025171E}" type="doc">
+      <dgm:prSet loTypeId="urn:microsoft.com/office/officeart/2005/8/layout/list1" loCatId="" qsTypeId="urn:microsoft.com/office/officeart/2005/8/quickstyle/simple4" qsCatId="simple" csTypeId="urn:microsoft.com/office/officeart/2005/8/colors/accent1_2" csCatId="accent1" phldr="1"/>
+      <dgm:spPr/>
+      <dgm:t>
+        <a:bodyPr/>
+        <a:lstStyle/>
+        <a:p>
+          <a:endParaRPr lang="en-US"/>
+        </a:p>
+      </dgm:t>
+    </dgm:pt>
+    <dgm:pt modelId="{A0B4CDA9-EAAF-054D-B0A3-A53491DE6E8A}">
+      <dgm:prSet phldrT="[Text]"/>
+      <dgm:spPr/>
+      <dgm:t>
+        <a:bodyPr/>
+        <a:lstStyle/>
+        <a:p>
+          <a:r>
+            <a:rPr lang="en-US"/>
+            <a:t>modulation</a:t>
+          </a:r>
+          <a:endParaRPr lang="en-US"/>
+        </a:p>
+      </dgm:t>
+    </dgm:pt>
+    <dgm:pt modelId="{F7114D4C-FC03-2B4D-9BC3-6B039E8438E2}" type="parTrans" cxnId="{360B65DD-5220-2E4D-A2B1-DEB0D3D0D894}">
+      <dgm:prSet/>
+      <dgm:spPr/>
+      <dgm:t>
+        <a:bodyPr/>
+        <a:lstStyle/>
+        <a:p>
+          <a:endParaRPr lang="en-US"/>
+        </a:p>
+      </dgm:t>
+    </dgm:pt>
+    <dgm:pt modelId="{F6EB2555-B71E-3842-88B2-6F5D7CE1BE93}" type="sibTrans" cxnId="{360B65DD-5220-2E4D-A2B1-DEB0D3D0D894}">
+      <dgm:prSet/>
+      <dgm:spPr/>
+      <dgm:t>
+        <a:bodyPr/>
+        <a:lstStyle/>
+        <a:p>
+          <a:endParaRPr lang="en-US"/>
+        </a:p>
+      </dgm:t>
+    </dgm:pt>
+    <dgm:pt modelId="{1DCC08C4-2722-E240-86D6-F790EDD5F99C}">
+      <dgm:prSet phldrT="[Text]"/>
+      <dgm:spPr/>
+      <dgm:t>
+        <a:bodyPr/>
+        <a:lstStyle/>
+        <a:p>
+          <a:r>
+            <a:rPr lang="en-US"/>
+            <a:t>defines the symbol set used for this transmission</a:t>
+          </a:r>
+        </a:p>
+      </dgm:t>
+    </dgm:pt>
+    <dgm:pt modelId="{23CE7628-1421-CC46-938D-5C6D92425E33}" type="parTrans" cxnId="{15695461-9A11-834C-8490-CBB364FFC705}">
+      <dgm:prSet/>
+      <dgm:spPr/>
+      <dgm:t>
+        <a:bodyPr/>
+        <a:lstStyle/>
+        <a:p>
+          <a:endParaRPr lang="en-US"/>
+        </a:p>
+      </dgm:t>
+    </dgm:pt>
+    <dgm:pt modelId="{CC8613FF-1493-6D4C-9E84-AF52470EA395}" type="sibTrans" cxnId="{15695461-9A11-834C-8490-CBB364FFC705}">
+      <dgm:prSet/>
+      <dgm:spPr/>
+      <dgm:t>
+        <a:bodyPr/>
+        <a:lstStyle/>
+        <a:p>
+          <a:endParaRPr lang="en-US"/>
+        </a:p>
+      </dgm:t>
+    </dgm:pt>
+    <dgm:pt modelId="{DC8E80C8-40F4-8D42-B70D-C58960E5F01C}">
+      <dgm:prSet phldrT="[Text]"/>
+      <dgm:spPr/>
+      <dgm:t>
+        <a:bodyPr/>
+        <a:lstStyle/>
+        <a:p>
+          <a:r>
+            <a:rPr lang="en-US"/>
+            <a:t>coding</a:t>
+          </a:r>
+        </a:p>
+      </dgm:t>
+    </dgm:pt>
+    <dgm:pt modelId="{6CC77D5A-6AAC-3D4A-AB3E-0433FB87300A}" type="parTrans" cxnId="{B9C3AFFC-DD20-3A41-B56E-1EC1A4E51D14}">
+      <dgm:prSet/>
+      <dgm:spPr/>
+      <dgm:t>
+        <a:bodyPr/>
+        <a:lstStyle/>
+        <a:p>
+          <a:endParaRPr lang="en-US"/>
+        </a:p>
+      </dgm:t>
+    </dgm:pt>
+    <dgm:pt modelId="{D6616737-90DA-4F41-AD98-03FA2299DA78}" type="sibTrans" cxnId="{B9C3AFFC-DD20-3A41-B56E-1EC1A4E51D14}">
+      <dgm:prSet/>
+      <dgm:spPr/>
+      <dgm:t>
+        <a:bodyPr/>
+        <a:lstStyle/>
+        <a:p>
+          <a:endParaRPr lang="en-US"/>
+        </a:p>
+      </dgm:t>
+    </dgm:pt>
+    <dgm:pt modelId="{9925A379-769D-EC40-8DE2-6D11987E3C79}">
+      <dgm:prSet phldrT="[Text]"/>
+      <dgm:spPr/>
+      <dgm:t>
+        <a:bodyPr/>
+        <a:lstStyle/>
+        <a:p>
+          <a:r>
+            <a:rPr lang="en-US"/>
+            <a:t>defines what each symbol means</a:t>
+          </a:r>
+        </a:p>
+      </dgm:t>
+    </dgm:pt>
+    <dgm:pt modelId="{C71C05A8-A03C-D04C-BFE6-3DDABA39548B}" type="parTrans" cxnId="{0980D865-0E27-CE4E-A899-0B6500C6805C}">
+      <dgm:prSet/>
+      <dgm:spPr/>
+      <dgm:t>
+        <a:bodyPr/>
+        <a:lstStyle/>
+        <a:p>
+          <a:endParaRPr lang="en-US"/>
+        </a:p>
+      </dgm:t>
+    </dgm:pt>
+    <dgm:pt modelId="{0A1F4903-7A05-C046-86B2-365DB94FDD82}" type="sibTrans" cxnId="{0980D865-0E27-CE4E-A899-0B6500C6805C}">
+      <dgm:prSet/>
+      <dgm:spPr/>
+      <dgm:t>
+        <a:bodyPr/>
+        <a:lstStyle/>
+        <a:p>
+          <a:endParaRPr lang="en-US"/>
+        </a:p>
+      </dgm:t>
+    </dgm:pt>
+    <dgm:pt modelId="{DD8AA7B8-68BF-D74C-B470-096D76EA8531}">
+      <dgm:prSet phldrT="[Text]"/>
+      <dgm:spPr/>
+      <dgm:t>
+        <a:bodyPr/>
+        <a:lstStyle/>
+        <a:p>
+          <a:r>
+            <a:rPr lang="en-US"/>
+            <a:t>data rate</a:t>
+          </a:r>
+        </a:p>
+      </dgm:t>
+    </dgm:pt>
+    <dgm:pt modelId="{5F0F9F19-7232-9B47-99F9-531EDBCE9790}" type="parTrans" cxnId="{CE48D26D-CC48-5345-869B-B8E989608155}">
+      <dgm:prSet/>
+      <dgm:spPr/>
+      <dgm:t>
+        <a:bodyPr/>
+        <a:lstStyle/>
+        <a:p>
+          <a:endParaRPr lang="en-US"/>
+        </a:p>
+      </dgm:t>
+    </dgm:pt>
+    <dgm:pt modelId="{9E2611A2-71C3-894C-B3DE-F1A111583052}" type="sibTrans" cxnId="{CE48D26D-CC48-5345-869B-B8E989608155}">
+      <dgm:prSet/>
+      <dgm:spPr/>
+      <dgm:t>
+        <a:bodyPr/>
+        <a:lstStyle/>
+        <a:p>
+          <a:endParaRPr lang="en-US"/>
+        </a:p>
+      </dgm:t>
+    </dgm:pt>
+    <dgm:pt modelId="{5C7F60D6-A905-7347-82C9-7B023EEC90ED}">
+      <dgm:prSet phldrT="[Text]"/>
+      <dgm:spPr/>
+      <dgm:t>
+        <a:bodyPr/>
+        <a:lstStyle/>
+        <a:p>
+          <a:r>
+            <a:rPr lang="en-US"/>
+            <a:t>defines the data rate used by this transmission</a:t>
+          </a:r>
+        </a:p>
+      </dgm:t>
+    </dgm:pt>
+    <dgm:pt modelId="{86ADA4DC-12B8-8A44-B637-4428967CC29A}" type="parTrans" cxnId="{6F206EA6-9A4C-4F4E-944B-2C18D114D483}">
+      <dgm:prSet/>
+      <dgm:spPr/>
+      <dgm:t>
+        <a:bodyPr/>
+        <a:lstStyle/>
+        <a:p>
+          <a:endParaRPr lang="en-US"/>
+        </a:p>
+      </dgm:t>
+    </dgm:pt>
+    <dgm:pt modelId="{E77D06CD-7F4F-DF41-A1EE-A4713B07C50A}" type="sibTrans" cxnId="{6F206EA6-9A4C-4F4E-944B-2C18D114D483}">
+      <dgm:prSet/>
+      <dgm:spPr/>
+      <dgm:t>
+        <a:bodyPr/>
+        <a:lstStyle/>
+        <a:p>
+          <a:endParaRPr lang="en-US"/>
+        </a:p>
+      </dgm:t>
+    </dgm:pt>
+    <dgm:pt modelId="{8E1E8428-674E-A549-8358-418591F328A8}" type="pres">
+      <dgm:prSet presAssocID="{D48E0EB1-97AE-8140-AD1D-C43DF025171E}" presName="linear" presStyleCnt="0">
+        <dgm:presLayoutVars>
+          <dgm:dir/>
+          <dgm:animLvl val="lvl"/>
+          <dgm:resizeHandles val="exact"/>
+        </dgm:presLayoutVars>
+      </dgm:prSet>
+      <dgm:spPr/>
+    </dgm:pt>
+    <dgm:pt modelId="{01B536BD-800F-3943-A753-3853BCC2BC2C}" type="pres">
+      <dgm:prSet presAssocID="{A0B4CDA9-EAAF-054D-B0A3-A53491DE6E8A}" presName="parentLin" presStyleCnt="0"/>
+      <dgm:spPr/>
+    </dgm:pt>
+    <dgm:pt modelId="{2D40204E-2F61-C742-AA34-E815AC13EF04}" type="pres">
+      <dgm:prSet presAssocID="{A0B4CDA9-EAAF-054D-B0A3-A53491DE6E8A}" presName="parentLeftMargin" presStyleLbl="node1" presStyleIdx="0" presStyleCnt="3"/>
+      <dgm:spPr/>
+      <dgm:t>
+        <a:bodyPr/>
+        <a:lstStyle/>
+        <a:p>
+          <a:endParaRPr lang="en-US"/>
+        </a:p>
+      </dgm:t>
+    </dgm:pt>
+    <dgm:pt modelId="{6F698DE6-B5B1-054D-A329-6A42616523DC}" type="pres">
+      <dgm:prSet presAssocID="{A0B4CDA9-EAAF-054D-B0A3-A53491DE6E8A}" presName="parentText" presStyleLbl="node1" presStyleIdx="0" presStyleCnt="3">
+        <dgm:presLayoutVars>
+          <dgm:chMax val="0"/>
+          <dgm:bulletEnabled val="1"/>
+        </dgm:presLayoutVars>
+      </dgm:prSet>
+      <dgm:spPr/>
+      <dgm:t>
+        <a:bodyPr/>
+        <a:lstStyle/>
+        <a:p>
+          <a:endParaRPr lang="en-US"/>
+        </a:p>
+      </dgm:t>
+    </dgm:pt>
+    <dgm:pt modelId="{A26DBE55-F47C-8D42-9B1F-AAA430650258}" type="pres">
+      <dgm:prSet presAssocID="{A0B4CDA9-EAAF-054D-B0A3-A53491DE6E8A}" presName="negativeSpace" presStyleCnt="0"/>
+      <dgm:spPr/>
+    </dgm:pt>
+    <dgm:pt modelId="{EE808AEE-D325-EF46-A073-9089B39B9D25}" type="pres">
+      <dgm:prSet presAssocID="{A0B4CDA9-EAAF-054D-B0A3-A53491DE6E8A}" presName="childText" presStyleLbl="conFgAcc1" presStyleIdx="0" presStyleCnt="3">
+        <dgm:presLayoutVars>
+          <dgm:bulletEnabled val="1"/>
+        </dgm:presLayoutVars>
+      </dgm:prSet>
+      <dgm:spPr/>
+      <dgm:t>
+        <a:bodyPr/>
+        <a:lstStyle/>
+        <a:p>
+          <a:endParaRPr lang="en-US"/>
+        </a:p>
+      </dgm:t>
+    </dgm:pt>
+    <dgm:pt modelId="{137C75BE-1D9C-4D48-976C-5280320D9739}" type="pres">
+      <dgm:prSet presAssocID="{F6EB2555-B71E-3842-88B2-6F5D7CE1BE93}" presName="spaceBetweenRectangles" presStyleCnt="0"/>
+      <dgm:spPr/>
+    </dgm:pt>
+    <dgm:pt modelId="{C2DB4BBF-8C99-7A4C-A707-5141DCFD8700}" type="pres">
+      <dgm:prSet presAssocID="{DC8E80C8-40F4-8D42-B70D-C58960E5F01C}" presName="parentLin" presStyleCnt="0"/>
+      <dgm:spPr/>
+    </dgm:pt>
+    <dgm:pt modelId="{4B9C98D4-8D5D-5349-9BC2-C1A27605BFFB}" type="pres">
+      <dgm:prSet presAssocID="{DC8E80C8-40F4-8D42-B70D-C58960E5F01C}" presName="parentLeftMargin" presStyleLbl="node1" presStyleIdx="0" presStyleCnt="3"/>
+      <dgm:spPr/>
+      <dgm:t>
+        <a:bodyPr/>
+        <a:lstStyle/>
+        <a:p>
+          <a:endParaRPr lang="en-US"/>
+        </a:p>
+      </dgm:t>
+    </dgm:pt>
+    <dgm:pt modelId="{38A62B4C-9396-A84F-984A-D5179BB17AC5}" type="pres">
+      <dgm:prSet presAssocID="{DC8E80C8-40F4-8D42-B70D-C58960E5F01C}" presName="parentText" presStyleLbl="node1" presStyleIdx="1" presStyleCnt="3">
+        <dgm:presLayoutVars>
+          <dgm:chMax val="0"/>
+          <dgm:bulletEnabled val="1"/>
+        </dgm:presLayoutVars>
+      </dgm:prSet>
+      <dgm:spPr/>
+      <dgm:t>
+        <a:bodyPr/>
+        <a:lstStyle/>
+        <a:p>
+          <a:endParaRPr lang="en-US"/>
+        </a:p>
+      </dgm:t>
+    </dgm:pt>
+    <dgm:pt modelId="{B245E29D-18DB-7C4B-BB46-A123AF353479}" type="pres">
+      <dgm:prSet presAssocID="{DC8E80C8-40F4-8D42-B70D-C58960E5F01C}" presName="negativeSpace" presStyleCnt="0"/>
+      <dgm:spPr/>
+    </dgm:pt>
+    <dgm:pt modelId="{D1CE88ED-2522-2E41-84AD-ED695DFC26CC}" type="pres">
+      <dgm:prSet presAssocID="{DC8E80C8-40F4-8D42-B70D-C58960E5F01C}" presName="childText" presStyleLbl="conFgAcc1" presStyleIdx="1" presStyleCnt="3">
+        <dgm:presLayoutVars>
+          <dgm:bulletEnabled val="1"/>
+        </dgm:presLayoutVars>
+      </dgm:prSet>
+      <dgm:spPr/>
+      <dgm:t>
+        <a:bodyPr/>
+        <a:lstStyle/>
+        <a:p>
+          <a:endParaRPr lang="en-US"/>
+        </a:p>
+      </dgm:t>
+    </dgm:pt>
+    <dgm:pt modelId="{015F58EE-72FD-6046-A3B2-0383AFD0D223}" type="pres">
+      <dgm:prSet presAssocID="{D6616737-90DA-4F41-AD98-03FA2299DA78}" presName="spaceBetweenRectangles" presStyleCnt="0"/>
+      <dgm:spPr/>
+    </dgm:pt>
+    <dgm:pt modelId="{52DC8C31-98A5-5549-87F8-75A34176C676}" type="pres">
+      <dgm:prSet presAssocID="{DD8AA7B8-68BF-D74C-B470-096D76EA8531}" presName="parentLin" presStyleCnt="0"/>
+      <dgm:spPr/>
+    </dgm:pt>
+    <dgm:pt modelId="{E75381EB-A056-474E-8B9A-8B981BD969F0}" type="pres">
+      <dgm:prSet presAssocID="{DD8AA7B8-68BF-D74C-B470-096D76EA8531}" presName="parentLeftMargin" presStyleLbl="node1" presStyleIdx="1" presStyleCnt="3"/>
+      <dgm:spPr/>
+      <dgm:t>
+        <a:bodyPr/>
+        <a:lstStyle/>
+        <a:p>
+          <a:endParaRPr lang="en-US"/>
+        </a:p>
+      </dgm:t>
+    </dgm:pt>
+    <dgm:pt modelId="{1BC2A23D-E5BA-B749-8146-90C1EEADAA0E}" type="pres">
+      <dgm:prSet presAssocID="{DD8AA7B8-68BF-D74C-B470-096D76EA8531}" presName="parentText" presStyleLbl="node1" presStyleIdx="2" presStyleCnt="3">
+        <dgm:presLayoutVars>
+          <dgm:chMax val="0"/>
+          <dgm:bulletEnabled val="1"/>
+        </dgm:presLayoutVars>
+      </dgm:prSet>
+      <dgm:spPr/>
+      <dgm:t>
+        <a:bodyPr/>
+        <a:lstStyle/>
+        <a:p>
+          <a:endParaRPr lang="en-US"/>
+        </a:p>
+      </dgm:t>
+    </dgm:pt>
+    <dgm:pt modelId="{D559FEC0-3810-E447-BA35-88EEE48F0461}" type="pres">
+      <dgm:prSet presAssocID="{DD8AA7B8-68BF-D74C-B470-096D76EA8531}" presName="negativeSpace" presStyleCnt="0"/>
+      <dgm:spPr/>
+    </dgm:pt>
+    <dgm:pt modelId="{AE7F4BB5-7428-E84F-A060-E8EE658FBA90}" type="pres">
+      <dgm:prSet presAssocID="{DD8AA7B8-68BF-D74C-B470-096D76EA8531}" presName="childText" presStyleLbl="conFgAcc1" presStyleIdx="2" presStyleCnt="3">
+        <dgm:presLayoutVars>
+          <dgm:bulletEnabled val="1"/>
+        </dgm:presLayoutVars>
+      </dgm:prSet>
+      <dgm:spPr/>
+      <dgm:t>
+        <a:bodyPr/>
+        <a:lstStyle/>
+        <a:p>
+          <a:endParaRPr lang="en-US"/>
+        </a:p>
+      </dgm:t>
+    </dgm:pt>
+  </dgm:ptLst>
+  <dgm:cxnLst>
+    <dgm:cxn modelId="{0980D865-0E27-CE4E-A899-0B6500C6805C}" srcId="{DC8E80C8-40F4-8D42-B70D-C58960E5F01C}" destId="{9925A379-769D-EC40-8DE2-6D11987E3C79}" srcOrd="0" destOrd="0" parTransId="{C71C05A8-A03C-D04C-BFE6-3DDABA39548B}" sibTransId="{0A1F4903-7A05-C046-86B2-365DB94FDD82}"/>
+    <dgm:cxn modelId="{CE48D26D-CC48-5345-869B-B8E989608155}" srcId="{D48E0EB1-97AE-8140-AD1D-C43DF025171E}" destId="{DD8AA7B8-68BF-D74C-B470-096D76EA8531}" srcOrd="2" destOrd="0" parTransId="{5F0F9F19-7232-9B47-99F9-531EDBCE9790}" sibTransId="{9E2611A2-71C3-894C-B3DE-F1A111583052}"/>
+    <dgm:cxn modelId="{9BA45A8E-BA8C-4442-9289-9AA4FBE123F1}" type="presOf" srcId="{1DCC08C4-2722-E240-86D6-F790EDD5F99C}" destId="{EE808AEE-D325-EF46-A073-9089B39B9D25}" srcOrd="0" destOrd="0" presId="urn:microsoft.com/office/officeart/2005/8/layout/list1"/>
+    <dgm:cxn modelId="{911F6DA3-E57F-C448-87E4-371730466974}" type="presOf" srcId="{DD8AA7B8-68BF-D74C-B470-096D76EA8531}" destId="{E75381EB-A056-474E-8B9A-8B981BD969F0}" srcOrd="0" destOrd="0" presId="urn:microsoft.com/office/officeart/2005/8/layout/list1"/>
+    <dgm:cxn modelId="{14058928-4BA3-674C-A684-9A3C4F81AA93}" type="presOf" srcId="{5C7F60D6-A905-7347-82C9-7B023EEC90ED}" destId="{AE7F4BB5-7428-E84F-A060-E8EE658FBA90}" srcOrd="0" destOrd="0" presId="urn:microsoft.com/office/officeart/2005/8/layout/list1"/>
+    <dgm:cxn modelId="{43C517E5-C446-0048-B0A6-F57BB2AD1382}" type="presOf" srcId="{A0B4CDA9-EAAF-054D-B0A3-A53491DE6E8A}" destId="{2D40204E-2F61-C742-AA34-E815AC13EF04}" srcOrd="0" destOrd="0" presId="urn:microsoft.com/office/officeart/2005/8/layout/list1"/>
+    <dgm:cxn modelId="{C616DC66-50D0-C545-B3BC-022A89B34A20}" type="presOf" srcId="{9925A379-769D-EC40-8DE2-6D11987E3C79}" destId="{D1CE88ED-2522-2E41-84AD-ED695DFC26CC}" srcOrd="0" destOrd="0" presId="urn:microsoft.com/office/officeart/2005/8/layout/list1"/>
+    <dgm:cxn modelId="{9963DC02-E1CD-B940-B94D-21EF95F820D8}" type="presOf" srcId="{DC8E80C8-40F4-8D42-B70D-C58960E5F01C}" destId="{38A62B4C-9396-A84F-984A-D5179BB17AC5}" srcOrd="1" destOrd="0" presId="urn:microsoft.com/office/officeart/2005/8/layout/list1"/>
+    <dgm:cxn modelId="{5F8C59DB-C6ED-0C4E-86C2-13E893590B82}" type="presOf" srcId="{D48E0EB1-97AE-8140-AD1D-C43DF025171E}" destId="{8E1E8428-674E-A549-8358-418591F328A8}" srcOrd="0" destOrd="0" presId="urn:microsoft.com/office/officeart/2005/8/layout/list1"/>
+    <dgm:cxn modelId="{F96C632A-9C50-3D4F-BE6A-5C2BB02383CB}" type="presOf" srcId="{DC8E80C8-40F4-8D42-B70D-C58960E5F01C}" destId="{4B9C98D4-8D5D-5349-9BC2-C1A27605BFFB}" srcOrd="0" destOrd="0" presId="urn:microsoft.com/office/officeart/2005/8/layout/list1"/>
+    <dgm:cxn modelId="{C612290D-17A2-7449-80E3-D056D2A0273A}" type="presOf" srcId="{A0B4CDA9-EAAF-054D-B0A3-A53491DE6E8A}" destId="{6F698DE6-B5B1-054D-A329-6A42616523DC}" srcOrd="1" destOrd="0" presId="urn:microsoft.com/office/officeart/2005/8/layout/list1"/>
+    <dgm:cxn modelId="{15695461-9A11-834C-8490-CBB364FFC705}" srcId="{A0B4CDA9-EAAF-054D-B0A3-A53491DE6E8A}" destId="{1DCC08C4-2722-E240-86D6-F790EDD5F99C}" srcOrd="0" destOrd="0" parTransId="{23CE7628-1421-CC46-938D-5C6D92425E33}" sibTransId="{CC8613FF-1493-6D4C-9E84-AF52470EA395}"/>
+    <dgm:cxn modelId="{FE49B2AF-41A7-7E4B-8168-3BB0ACD17B17}" type="presOf" srcId="{DD8AA7B8-68BF-D74C-B470-096D76EA8531}" destId="{1BC2A23D-E5BA-B749-8146-90C1EEADAA0E}" srcOrd="1" destOrd="0" presId="urn:microsoft.com/office/officeart/2005/8/layout/list1"/>
+    <dgm:cxn modelId="{360B65DD-5220-2E4D-A2B1-DEB0D3D0D894}" srcId="{D48E0EB1-97AE-8140-AD1D-C43DF025171E}" destId="{A0B4CDA9-EAAF-054D-B0A3-A53491DE6E8A}" srcOrd="0" destOrd="0" parTransId="{F7114D4C-FC03-2B4D-9BC3-6B039E8438E2}" sibTransId="{F6EB2555-B71E-3842-88B2-6F5D7CE1BE93}"/>
+    <dgm:cxn modelId="{B9C3AFFC-DD20-3A41-B56E-1EC1A4E51D14}" srcId="{D48E0EB1-97AE-8140-AD1D-C43DF025171E}" destId="{DC8E80C8-40F4-8D42-B70D-C58960E5F01C}" srcOrd="1" destOrd="0" parTransId="{6CC77D5A-6AAC-3D4A-AB3E-0433FB87300A}" sibTransId="{D6616737-90DA-4F41-AD98-03FA2299DA78}"/>
+    <dgm:cxn modelId="{6F206EA6-9A4C-4F4E-944B-2C18D114D483}" srcId="{DD8AA7B8-68BF-D74C-B470-096D76EA8531}" destId="{5C7F60D6-A905-7347-82C9-7B023EEC90ED}" srcOrd="0" destOrd="0" parTransId="{86ADA4DC-12B8-8A44-B637-4428967CC29A}" sibTransId="{E77D06CD-7F4F-DF41-A1EE-A4713B07C50A}"/>
+    <dgm:cxn modelId="{34EDC8E2-E50D-684C-B8C6-6D833C6A7CA6}" type="presParOf" srcId="{8E1E8428-674E-A549-8358-418591F328A8}" destId="{01B536BD-800F-3943-A753-3853BCC2BC2C}" srcOrd="0" destOrd="0" presId="urn:microsoft.com/office/officeart/2005/8/layout/list1"/>
+    <dgm:cxn modelId="{F538B320-D7E0-B046-9CE5-F3F2F1595D6C}" type="presParOf" srcId="{01B536BD-800F-3943-A753-3853BCC2BC2C}" destId="{2D40204E-2F61-C742-AA34-E815AC13EF04}" srcOrd="0" destOrd="0" presId="urn:microsoft.com/office/officeart/2005/8/layout/list1"/>
+    <dgm:cxn modelId="{B2852F58-8AB0-6547-9D3C-B527577B6132}" type="presParOf" srcId="{01B536BD-800F-3943-A753-3853BCC2BC2C}" destId="{6F698DE6-B5B1-054D-A329-6A42616523DC}" srcOrd="1" destOrd="0" presId="urn:microsoft.com/office/officeart/2005/8/layout/list1"/>
+    <dgm:cxn modelId="{89AB9654-3199-4B4A-B3E6-D3D45893499B}" type="presParOf" srcId="{8E1E8428-674E-A549-8358-418591F328A8}" destId="{A26DBE55-F47C-8D42-9B1F-AAA430650258}" srcOrd="1" destOrd="0" presId="urn:microsoft.com/office/officeart/2005/8/layout/list1"/>
+    <dgm:cxn modelId="{D0F6A385-CEF1-CF45-8665-3B8D9EC8B9FE}" type="presParOf" srcId="{8E1E8428-674E-A549-8358-418591F328A8}" destId="{EE808AEE-D325-EF46-A073-9089B39B9D25}" srcOrd="2" destOrd="0" presId="urn:microsoft.com/office/officeart/2005/8/layout/list1"/>
+    <dgm:cxn modelId="{0739A3C2-09EC-F446-AE5E-6E95BAEABA10}" type="presParOf" srcId="{8E1E8428-674E-A549-8358-418591F328A8}" destId="{137C75BE-1D9C-4D48-976C-5280320D9739}" srcOrd="3" destOrd="0" presId="urn:microsoft.com/office/officeart/2005/8/layout/list1"/>
+    <dgm:cxn modelId="{B90DEF12-BA69-434B-B93F-6179E699198A}" type="presParOf" srcId="{8E1E8428-674E-A549-8358-418591F328A8}" destId="{C2DB4BBF-8C99-7A4C-A707-5141DCFD8700}" srcOrd="4" destOrd="0" presId="urn:microsoft.com/office/officeart/2005/8/layout/list1"/>
+    <dgm:cxn modelId="{4239D69D-4130-AC45-B1A1-36A6F3A4673A}" type="presParOf" srcId="{C2DB4BBF-8C99-7A4C-A707-5141DCFD8700}" destId="{4B9C98D4-8D5D-5349-9BC2-C1A27605BFFB}" srcOrd="0" destOrd="0" presId="urn:microsoft.com/office/officeart/2005/8/layout/list1"/>
+    <dgm:cxn modelId="{DEA4A071-093B-604A-99DF-A693DACC164A}" type="presParOf" srcId="{C2DB4BBF-8C99-7A4C-A707-5141DCFD8700}" destId="{38A62B4C-9396-A84F-984A-D5179BB17AC5}" srcOrd="1" destOrd="0" presId="urn:microsoft.com/office/officeart/2005/8/layout/list1"/>
+    <dgm:cxn modelId="{72D183BB-0320-3247-B8FE-E4C1934B55C8}" type="presParOf" srcId="{8E1E8428-674E-A549-8358-418591F328A8}" destId="{B245E29D-18DB-7C4B-BB46-A123AF353479}" srcOrd="5" destOrd="0" presId="urn:microsoft.com/office/officeart/2005/8/layout/list1"/>
+    <dgm:cxn modelId="{357E6BF4-78BB-7A45-AAB7-168F6FF19B0F}" type="presParOf" srcId="{8E1E8428-674E-A549-8358-418591F328A8}" destId="{D1CE88ED-2522-2E41-84AD-ED695DFC26CC}" srcOrd="6" destOrd="0" presId="urn:microsoft.com/office/officeart/2005/8/layout/list1"/>
+    <dgm:cxn modelId="{A3A7A2C9-2D9E-A742-832E-0A8641B59719}" type="presParOf" srcId="{8E1E8428-674E-A549-8358-418591F328A8}" destId="{015F58EE-72FD-6046-A3B2-0383AFD0D223}" srcOrd="7" destOrd="0" presId="urn:microsoft.com/office/officeart/2005/8/layout/list1"/>
+    <dgm:cxn modelId="{D605966B-4D72-3547-A7F9-62FEB6BA1059}" type="presParOf" srcId="{8E1E8428-674E-A549-8358-418591F328A8}" destId="{52DC8C31-98A5-5549-87F8-75A34176C676}" srcOrd="8" destOrd="0" presId="urn:microsoft.com/office/officeart/2005/8/layout/list1"/>
+    <dgm:cxn modelId="{63F2111C-4DDD-414C-8611-8E70C07552F9}" type="presParOf" srcId="{52DC8C31-98A5-5549-87F8-75A34176C676}" destId="{E75381EB-A056-474E-8B9A-8B981BD969F0}" srcOrd="0" destOrd="0" presId="urn:microsoft.com/office/officeart/2005/8/layout/list1"/>
+    <dgm:cxn modelId="{EA2B3538-08AE-4E42-B0F0-586C2A36AA90}" type="presParOf" srcId="{52DC8C31-98A5-5549-87F8-75A34176C676}" destId="{1BC2A23D-E5BA-B749-8146-90C1EEADAA0E}" srcOrd="1" destOrd="0" presId="urn:microsoft.com/office/officeart/2005/8/layout/list1"/>
+    <dgm:cxn modelId="{F234EFA3-7898-D44E-A152-3BB56BAF44C6}" type="presParOf" srcId="{8E1E8428-674E-A549-8358-418591F328A8}" destId="{D559FEC0-3810-E447-BA35-88EEE48F0461}" srcOrd="9" destOrd="0" presId="urn:microsoft.com/office/officeart/2005/8/layout/list1"/>
+    <dgm:cxn modelId="{F44AA337-3856-3D46-B263-4D962E400001}" type="presParOf" srcId="{8E1E8428-674E-A549-8358-418591F328A8}" destId="{AE7F4BB5-7428-E84F-A060-E8EE658FBA90}" srcOrd="10" destOrd="0" presId="urn:microsoft.com/office/officeart/2005/8/layout/list1"/>
+  </dgm:cxnLst>
+  <dgm:bg/>
+  <dgm:whole/>
+  <dgm:extLst>
+    <a:ext uri="http://schemas.microsoft.com/office/drawing/2008/diagram">
+      <dsp:dataModelExt xmlns:dsp="http://schemas.microsoft.com/office/drawing/2008/diagram" relId="rId19" minVer="http://schemas.openxmlformats.org/drawingml/2006/diagram"/>
     </a:ext>
   </dgm:extLst>
 </dgm:dataModel>
@@ -4024,8 +5017,8 @@
       </dsp:nvSpPr>
       <dsp:spPr>
         <a:xfrm>
-          <a:off x="0" y="207674"/>
-          <a:ext cx="5486400" cy="425250"/>
+          <a:off x="0" y="352799"/>
+          <a:ext cx="5486400" cy="1190700"/>
         </a:xfrm>
         <a:prstGeom prst="rect">
           <a:avLst/>
@@ -4065,12 +5058,12 @@
         <a:fontRef idx="minor"/>
       </dsp:style>
       <dsp:txBody>
-        <a:bodyPr spcFirstLastPara="0" vert="horz" wrap="square" lIns="425806" tIns="208280" rIns="425806" bIns="71120" numCol="1" spcCol="1270" anchor="t" anchorCtr="0">
+        <a:bodyPr spcFirstLastPara="0" vert="horz" wrap="square" lIns="425806" tIns="437388" rIns="425806" bIns="149352" numCol="1" spcCol="1270" anchor="t" anchorCtr="0">
           <a:noAutofit/>
         </a:bodyPr>
         <a:lstStyle/>
         <a:p>
-          <a:pPr marL="57150" lvl="1" indent="-57150" algn="l" defTabSz="444500">
+          <a:pPr marL="228600" lvl="1" indent="-228600" algn="l" defTabSz="933450">
             <a:lnSpc>
               <a:spcPct val="90000"/>
             </a:lnSpc>
@@ -4083,14 +5076,14 @@
             <a:buChar char="••"/>
           </a:pPr>
           <a:r>
-            <a:rPr lang="en-US" sz="1000" kern="1200"/>
+            <a:rPr lang="en-US" sz="2100" kern="1200"/>
             <a:t>having a header version provides a safety valve</a:t>
           </a:r>
         </a:p>
       </dsp:txBody>
       <dsp:txXfrm>
-        <a:off x="0" y="207674"/>
-        <a:ext cx="5486400" cy="425250"/>
+        <a:off x="0" y="352799"/>
+        <a:ext cx="5486400" cy="1190700"/>
       </dsp:txXfrm>
     </dsp:sp>
     <dsp:sp modelId="{E16381AB-15D8-F445-AC18-294C8F0D32DD}">
@@ -4100,8 +5093,8 @@
       </dsp:nvSpPr>
       <dsp:spPr>
         <a:xfrm>
-          <a:off x="274320" y="60074"/>
-          <a:ext cx="3840480" cy="295200"/>
+          <a:off x="274320" y="42839"/>
+          <a:ext cx="3840480" cy="619920"/>
         </a:xfrm>
         <a:prstGeom prst="roundRect">
           <a:avLst/>
@@ -4164,7 +5157,7 @@
         </a:bodyPr>
         <a:lstStyle/>
         <a:p>
-          <a:pPr lvl="0" algn="l" defTabSz="444500">
+          <a:pPr lvl="0" algn="l" defTabSz="933450">
             <a:lnSpc>
               <a:spcPct val="90000"/>
             </a:lnSpc>
@@ -4176,14 +5169,14 @@
             </a:spcAft>
           </a:pPr>
           <a:r>
-            <a:rPr lang="en-US" sz="1000" kern="1200"/>
+            <a:rPr lang="en-US" sz="2100" kern="1200"/>
             <a:t>header version number</a:t>
           </a:r>
         </a:p>
       </dsp:txBody>
       <dsp:txXfrm>
-        <a:off x="288730" y="74484"/>
-        <a:ext cx="3811660" cy="266380"/>
+        <a:off x="304582" y="73101"/>
+        <a:ext cx="3779956" cy="559396"/>
       </dsp:txXfrm>
     </dsp:sp>
     <dsp:sp modelId="{47B15D63-8B13-AE4F-BB9E-958608ECE3BF}">
@@ -4193,8 +5186,8 @@
       </dsp:nvSpPr>
       <dsp:spPr>
         <a:xfrm>
-          <a:off x="0" y="834524"/>
-          <a:ext cx="5486400" cy="425250"/>
+          <a:off x="0" y="1966860"/>
+          <a:ext cx="5486400" cy="1190700"/>
         </a:xfrm>
         <a:prstGeom prst="rect">
           <a:avLst/>
@@ -4234,12 +5227,12 @@
         <a:fontRef idx="minor"/>
       </dsp:style>
       <dsp:txBody>
-        <a:bodyPr spcFirstLastPara="0" vert="horz" wrap="square" lIns="425806" tIns="208280" rIns="425806" bIns="71120" numCol="1" spcCol="1270" anchor="t" anchorCtr="0">
+        <a:bodyPr spcFirstLastPara="0" vert="horz" wrap="square" lIns="425806" tIns="437388" rIns="425806" bIns="149352" numCol="1" spcCol="1270" anchor="t" anchorCtr="0">
           <a:noAutofit/>
         </a:bodyPr>
         <a:lstStyle/>
         <a:p>
-          <a:pPr marL="57150" lvl="1" indent="-57150" algn="l" defTabSz="444500">
+          <a:pPr marL="228600" lvl="1" indent="-228600" algn="l" defTabSz="933450">
             <a:lnSpc>
               <a:spcPct val="90000"/>
             </a:lnSpc>
@@ -4252,14 +5245,14 @@
             <a:buChar char="••"/>
           </a:pPr>
           <a:r>
-            <a:rPr lang="en-US" sz="1000" kern="1200"/>
-            <a:t>provides details on how to demodulate what follows the header</a:t>
+            <a:rPr lang="en-US" sz="2100" kern="1200"/>
+            <a:t>provides details on how to demodulate what follows</a:t>
           </a:r>
         </a:p>
       </dsp:txBody>
       <dsp:txXfrm>
-        <a:off x="0" y="834524"/>
-        <a:ext cx="5486400" cy="425250"/>
+        <a:off x="0" y="1966860"/>
+        <a:ext cx="5486400" cy="1190700"/>
       </dsp:txXfrm>
     </dsp:sp>
     <dsp:sp modelId="{B3A934E0-4DC2-AE4B-AF39-73A594A1198C}">
@@ -4269,8 +5262,8 @@
       </dsp:nvSpPr>
       <dsp:spPr>
         <a:xfrm>
-          <a:off x="274320" y="686924"/>
-          <a:ext cx="3840480" cy="295200"/>
+          <a:off x="274320" y="1656900"/>
+          <a:ext cx="3840480" cy="619920"/>
         </a:xfrm>
         <a:prstGeom prst="roundRect">
           <a:avLst/>
@@ -4333,7 +5326,7 @@
         </a:bodyPr>
         <a:lstStyle/>
         <a:p>
-          <a:pPr lvl="0" algn="l" defTabSz="444500">
+          <a:pPr lvl="0" algn="l" defTabSz="933450">
             <a:lnSpc>
               <a:spcPct val="90000"/>
             </a:lnSpc>
@@ -4345,25 +5338,37 @@
             </a:spcAft>
           </a:pPr>
           <a:r>
-            <a:rPr lang="en-US" sz="1000" kern="1200"/>
+            <a:rPr lang="en-US" sz="2100" kern="1200"/>
             <a:t>next header field</a:t>
           </a:r>
         </a:p>
       </dsp:txBody>
       <dsp:txXfrm>
-        <a:off x="288730" y="701334"/>
-        <a:ext cx="3811660" cy="266380"/>
+        <a:off x="304582" y="1687162"/>
+        <a:ext cx="3779956" cy="559396"/>
       </dsp:txXfrm>
     </dsp:sp>
-    <dsp:sp modelId="{454CF7E0-0A36-5E4B-8969-4201E5A24B94}">
+  </dsp:spTree>
+</dsp:drawing>
+</file>
+
+<file path=word/diagrams/drawing3.xml><?xml version="1.0" encoding="utf-8"?>
+<dsp:drawing xmlns:dgm="http://schemas.openxmlformats.org/drawingml/2006/diagram" xmlns:dsp="http://schemas.microsoft.com/office/drawing/2008/diagram" xmlns:a="http://schemas.openxmlformats.org/drawingml/2006/main">
+  <dsp:spTree>
+    <dsp:nvGrpSpPr>
+      <dsp:cNvPr id="0" name=""/>
+      <dsp:cNvGrpSpPr/>
+    </dsp:nvGrpSpPr>
+    <dsp:grpSpPr/>
+    <dsp:sp modelId="{EE808AEE-D325-EF46-A073-9089B39B9D25}">
       <dsp:nvSpPr>
         <dsp:cNvPr id="0" name=""/>
         <dsp:cNvSpPr/>
       </dsp:nvSpPr>
       <dsp:spPr>
         <a:xfrm>
-          <a:off x="0" y="1461375"/>
-          <a:ext cx="5486400" cy="425250"/>
+          <a:off x="0" y="375120"/>
+          <a:ext cx="5486400" cy="680400"/>
         </a:xfrm>
         <a:prstGeom prst="rect">
           <a:avLst/>
@@ -4403,12 +5408,12 @@
         <a:fontRef idx="minor"/>
       </dsp:style>
       <dsp:txBody>
-        <a:bodyPr spcFirstLastPara="0" vert="horz" wrap="square" lIns="425806" tIns="208280" rIns="425806" bIns="71120" numCol="1" spcCol="1270" anchor="t" anchorCtr="0">
+        <a:bodyPr spcFirstLastPara="0" vert="horz" wrap="square" lIns="425806" tIns="333248" rIns="425806" bIns="113792" numCol="1" spcCol="1270" anchor="t" anchorCtr="0">
           <a:noAutofit/>
         </a:bodyPr>
         <a:lstStyle/>
         <a:p>
-          <a:pPr marL="57150" lvl="1" indent="-57150" algn="l" defTabSz="444500">
+          <a:pPr marL="171450" lvl="1" indent="-171450" algn="l" defTabSz="711200">
             <a:lnSpc>
               <a:spcPct val="90000"/>
             </a:lnSpc>
@@ -4421,25 +5426,25 @@
             <a:buChar char="••"/>
           </a:pPr>
           <a:r>
-            <a:rPr lang="en-US" sz="1000" kern="1200"/>
+            <a:rPr lang="en-US" sz="1600" kern="1200"/>
             <a:t>defines the symbol set used for this transmission</a:t>
           </a:r>
         </a:p>
       </dsp:txBody>
       <dsp:txXfrm>
-        <a:off x="0" y="1461375"/>
-        <a:ext cx="5486400" cy="425250"/>
+        <a:off x="0" y="375120"/>
+        <a:ext cx="5486400" cy="680400"/>
       </dsp:txXfrm>
     </dsp:sp>
-    <dsp:sp modelId="{EFD967CF-84EC-F648-B5D2-203DC61AADB4}">
+    <dsp:sp modelId="{6F698DE6-B5B1-054D-A329-6A42616523DC}">
       <dsp:nvSpPr>
         <dsp:cNvPr id="0" name=""/>
         <dsp:cNvSpPr/>
       </dsp:nvSpPr>
       <dsp:spPr>
         <a:xfrm>
-          <a:off x="274320" y="1313775"/>
-          <a:ext cx="3840480" cy="295200"/>
+          <a:off x="274320" y="138959"/>
+          <a:ext cx="3840480" cy="472320"/>
         </a:xfrm>
         <a:prstGeom prst="roundRect">
           <a:avLst/>
@@ -4502,7 +5507,7 @@
         </a:bodyPr>
         <a:lstStyle/>
         <a:p>
-          <a:pPr lvl="0" algn="l" defTabSz="444500">
+          <a:pPr lvl="0" algn="l" defTabSz="711200">
             <a:lnSpc>
               <a:spcPct val="90000"/>
             </a:lnSpc>
@@ -4514,25 +5519,26 @@
             </a:spcAft>
           </a:pPr>
           <a:r>
-            <a:rPr lang="en-US" sz="1000" kern="1200"/>
+            <a:rPr lang="en-US" sz="1600" kern="1200"/>
             <a:t>modulation</a:t>
           </a:r>
+          <a:endParaRPr lang="en-US" sz="1600" kern="1200"/>
         </a:p>
       </dsp:txBody>
       <dsp:txXfrm>
-        <a:off x="288730" y="1328185"/>
-        <a:ext cx="3811660" cy="266380"/>
+        <a:off x="297377" y="162016"/>
+        <a:ext cx="3794366" cy="426206"/>
       </dsp:txXfrm>
     </dsp:sp>
-    <dsp:sp modelId="{96989650-ADA7-124E-9358-E6D67E2D21AC}">
+    <dsp:sp modelId="{D1CE88ED-2522-2E41-84AD-ED695DFC26CC}">
       <dsp:nvSpPr>
         <dsp:cNvPr id="0" name=""/>
         <dsp:cNvSpPr/>
       </dsp:nvSpPr>
       <dsp:spPr>
         <a:xfrm>
-          <a:off x="0" y="2088225"/>
-          <a:ext cx="5486400" cy="425250"/>
+          <a:off x="0" y="1378080"/>
+          <a:ext cx="5486400" cy="680400"/>
         </a:xfrm>
         <a:prstGeom prst="rect">
           <a:avLst/>
@@ -4572,12 +5578,12 @@
         <a:fontRef idx="minor"/>
       </dsp:style>
       <dsp:txBody>
-        <a:bodyPr spcFirstLastPara="0" vert="horz" wrap="square" lIns="425806" tIns="208280" rIns="425806" bIns="71120" numCol="1" spcCol="1270" anchor="t" anchorCtr="0">
+        <a:bodyPr spcFirstLastPara="0" vert="horz" wrap="square" lIns="425806" tIns="333248" rIns="425806" bIns="113792" numCol="1" spcCol="1270" anchor="t" anchorCtr="0">
           <a:noAutofit/>
         </a:bodyPr>
         <a:lstStyle/>
         <a:p>
-          <a:pPr marL="57150" lvl="1" indent="-57150" algn="l" defTabSz="444500">
+          <a:pPr marL="171450" lvl="1" indent="-171450" algn="l" defTabSz="711200">
             <a:lnSpc>
               <a:spcPct val="90000"/>
             </a:lnSpc>
@@ -4590,25 +5596,25 @@
             <a:buChar char="••"/>
           </a:pPr>
           <a:r>
-            <a:rPr lang="en-US" sz="1000" kern="1200"/>
+            <a:rPr lang="en-US" sz="1600" kern="1200"/>
             <a:t>defines what each symbol means</a:t>
           </a:r>
         </a:p>
       </dsp:txBody>
       <dsp:txXfrm>
-        <a:off x="0" y="2088225"/>
-        <a:ext cx="5486400" cy="425250"/>
+        <a:off x="0" y="1378080"/>
+        <a:ext cx="5486400" cy="680400"/>
       </dsp:txXfrm>
     </dsp:sp>
-    <dsp:sp modelId="{2B7A1C2C-3F8F-6B45-9076-B61E7B1CDE90}">
+    <dsp:sp modelId="{38A62B4C-9396-A84F-984A-D5179BB17AC5}">
       <dsp:nvSpPr>
         <dsp:cNvPr id="0" name=""/>
         <dsp:cNvSpPr/>
       </dsp:nvSpPr>
       <dsp:spPr>
         <a:xfrm>
-          <a:off x="274320" y="1940625"/>
-          <a:ext cx="3840480" cy="295200"/>
+          <a:off x="274320" y="1141920"/>
+          <a:ext cx="3840480" cy="472320"/>
         </a:xfrm>
         <a:prstGeom prst="roundRect">
           <a:avLst/>
@@ -4671,7 +5677,7 @@
         </a:bodyPr>
         <a:lstStyle/>
         <a:p>
-          <a:pPr lvl="0" algn="l" defTabSz="444500">
+          <a:pPr lvl="0" algn="l" defTabSz="711200">
             <a:lnSpc>
               <a:spcPct val="90000"/>
             </a:lnSpc>
@@ -4683,25 +5689,25 @@
             </a:spcAft>
           </a:pPr>
           <a:r>
-            <a:rPr lang="en-US" sz="1000" kern="1200"/>
+            <a:rPr lang="en-US" sz="1600" kern="1200"/>
             <a:t>coding</a:t>
           </a:r>
         </a:p>
       </dsp:txBody>
       <dsp:txXfrm>
-        <a:off x="288730" y="1955035"/>
-        <a:ext cx="3811660" cy="266380"/>
+        <a:off x="297377" y="1164977"/>
+        <a:ext cx="3794366" cy="426206"/>
       </dsp:txXfrm>
     </dsp:sp>
-    <dsp:sp modelId="{65A17B57-1E10-8247-B1C2-C86D9F867462}">
+    <dsp:sp modelId="{AE7F4BB5-7428-E84F-A060-E8EE658FBA90}">
       <dsp:nvSpPr>
         <dsp:cNvPr id="0" name=""/>
         <dsp:cNvSpPr/>
       </dsp:nvSpPr>
       <dsp:spPr>
         <a:xfrm>
-          <a:off x="0" y="2715075"/>
-          <a:ext cx="5486400" cy="425250"/>
+          <a:off x="0" y="2381040"/>
+          <a:ext cx="5486400" cy="680400"/>
         </a:xfrm>
         <a:prstGeom prst="rect">
           <a:avLst/>
@@ -4741,12 +5747,12 @@
         <a:fontRef idx="minor"/>
       </dsp:style>
       <dsp:txBody>
-        <a:bodyPr spcFirstLastPara="0" vert="horz" wrap="square" lIns="425806" tIns="208280" rIns="425806" bIns="71120" numCol="1" spcCol="1270" anchor="t" anchorCtr="0">
+        <a:bodyPr spcFirstLastPara="0" vert="horz" wrap="square" lIns="425806" tIns="333248" rIns="425806" bIns="113792" numCol="1" spcCol="1270" anchor="t" anchorCtr="0">
           <a:noAutofit/>
         </a:bodyPr>
         <a:lstStyle/>
         <a:p>
-          <a:pPr marL="57150" lvl="1" indent="-57150" algn="l" defTabSz="444500">
+          <a:pPr marL="171450" lvl="1" indent="-171450" algn="l" defTabSz="711200">
             <a:lnSpc>
               <a:spcPct val="90000"/>
             </a:lnSpc>
@@ -4759,25 +5765,25 @@
             <a:buChar char="••"/>
           </a:pPr>
           <a:r>
-            <a:rPr lang="en-US" sz="1000" kern="1200"/>
+            <a:rPr lang="en-US" sz="1600" kern="1200"/>
             <a:t>defines the data rate used by this transmission</a:t>
           </a:r>
         </a:p>
       </dsp:txBody>
       <dsp:txXfrm>
-        <a:off x="0" y="2715075"/>
-        <a:ext cx="5486400" cy="425250"/>
+        <a:off x="0" y="2381040"/>
+        <a:ext cx="5486400" cy="680400"/>
       </dsp:txXfrm>
     </dsp:sp>
-    <dsp:sp modelId="{5CF170A6-7660-0F44-BE0A-203BC93C0C11}">
+    <dsp:sp modelId="{1BC2A23D-E5BA-B749-8146-90C1EEADAA0E}">
       <dsp:nvSpPr>
         <dsp:cNvPr id="0" name=""/>
         <dsp:cNvSpPr/>
       </dsp:nvSpPr>
       <dsp:spPr>
         <a:xfrm>
-          <a:off x="274320" y="2567474"/>
-          <a:ext cx="3840480" cy="295200"/>
+          <a:off x="274320" y="2144880"/>
+          <a:ext cx="3840480" cy="472320"/>
         </a:xfrm>
         <a:prstGeom prst="roundRect">
           <a:avLst/>
@@ -4840,7 +5846,7 @@
         </a:bodyPr>
         <a:lstStyle/>
         <a:p>
-          <a:pPr lvl="0" algn="l" defTabSz="444500">
+          <a:pPr lvl="0" algn="l" defTabSz="711200">
             <a:lnSpc>
               <a:spcPct val="90000"/>
             </a:lnSpc>
@@ -4852,14 +5858,14 @@
             </a:spcAft>
           </a:pPr>
           <a:r>
-            <a:rPr lang="en-US" sz="1000" kern="1200"/>
+            <a:rPr lang="en-US" sz="1600" kern="1200"/>
             <a:t>data rate</a:t>
           </a:r>
         </a:p>
       </dsp:txBody>
       <dsp:txXfrm>
-        <a:off x="288730" y="2581884"/>
-        <a:ext cx="3811660" cy="266380"/>
+        <a:off x="297377" y="2167937"/>
+        <a:ext cx="3794366" cy="426206"/>
       </dsp:txXfrm>
     </dsp:sp>
   </dsp:spTree>
@@ -5316,6 +6322,231 @@
 </dgm:layoutDef>
 </file>
 
+<file path=word/diagrams/layout3.xml><?xml version="1.0" encoding="utf-8"?>
+<dgm:layoutDef xmlns:dgm="http://schemas.openxmlformats.org/drawingml/2006/diagram" xmlns:a="http://schemas.openxmlformats.org/drawingml/2006/main" uniqueId="urn:microsoft.com/office/officeart/2005/8/layout/list1">
+  <dgm:title val=""/>
+  <dgm:desc val=""/>
+  <dgm:catLst>
+    <dgm:cat type="list" pri="4000"/>
+  </dgm:catLst>
+  <dgm:sampData>
+    <dgm:dataModel>
+      <dgm:ptLst>
+        <dgm:pt modelId="0" type="doc"/>
+        <dgm:pt modelId="1">
+          <dgm:prSet phldr="1"/>
+        </dgm:pt>
+        <dgm:pt modelId="2">
+          <dgm:prSet phldr="1"/>
+        </dgm:pt>
+        <dgm:pt modelId="3">
+          <dgm:prSet phldr="1"/>
+        </dgm:pt>
+      </dgm:ptLst>
+      <dgm:cxnLst>
+        <dgm:cxn modelId="4" srcId="0" destId="1" srcOrd="0" destOrd="0"/>
+        <dgm:cxn modelId="5" srcId="0" destId="2" srcOrd="1" destOrd="0"/>
+        <dgm:cxn modelId="6" srcId="0" destId="3" srcOrd="2" destOrd="0"/>
+      </dgm:cxnLst>
+      <dgm:bg/>
+      <dgm:whole/>
+    </dgm:dataModel>
+  </dgm:sampData>
+  <dgm:styleData>
+    <dgm:dataModel>
+      <dgm:ptLst>
+        <dgm:pt modelId="0" type="doc"/>
+        <dgm:pt modelId="1"/>
+        <dgm:pt modelId="2"/>
+      </dgm:ptLst>
+      <dgm:cxnLst>
+        <dgm:cxn modelId="4" srcId="0" destId="1" srcOrd="0" destOrd="0"/>
+        <dgm:cxn modelId="5" srcId="0" destId="2" srcOrd="1" destOrd="0"/>
+      </dgm:cxnLst>
+      <dgm:bg/>
+      <dgm:whole/>
+    </dgm:dataModel>
+  </dgm:styleData>
+  <dgm:clrData>
+    <dgm:dataModel>
+      <dgm:ptLst>
+        <dgm:pt modelId="0" type="doc"/>
+        <dgm:pt modelId="1"/>
+        <dgm:pt modelId="2"/>
+        <dgm:pt modelId="3"/>
+        <dgm:pt modelId="4"/>
+      </dgm:ptLst>
+      <dgm:cxnLst>
+        <dgm:cxn modelId="5" srcId="0" destId="1" srcOrd="0" destOrd="0"/>
+        <dgm:cxn modelId="6" srcId="0" destId="2" srcOrd="1" destOrd="0"/>
+        <dgm:cxn modelId="7" srcId="0" destId="3" srcOrd="2" destOrd="0"/>
+        <dgm:cxn modelId="8" srcId="0" destId="4" srcOrd="3" destOrd="0"/>
+      </dgm:cxnLst>
+      <dgm:bg/>
+      <dgm:whole/>
+    </dgm:dataModel>
+  </dgm:clrData>
+  <dgm:layoutNode name="linear">
+    <dgm:varLst>
+      <dgm:dir/>
+      <dgm:animLvl val="lvl"/>
+      <dgm:resizeHandles val="exact"/>
+    </dgm:varLst>
+    <dgm:choose name="Name0">
+      <dgm:if name="Name1" func="var" arg="dir" op="equ" val="norm">
+        <dgm:alg type="lin">
+          <dgm:param type="linDir" val="fromT"/>
+          <dgm:param type="vertAlign" val="mid"/>
+          <dgm:param type="horzAlign" val="l"/>
+          <dgm:param type="nodeHorzAlign" val="l"/>
+        </dgm:alg>
+      </dgm:if>
+      <dgm:else name="Name2">
+        <dgm:alg type="lin">
+          <dgm:param type="linDir" val="fromT"/>
+          <dgm:param type="vertAlign" val="mid"/>
+          <dgm:param type="horzAlign" val="r"/>
+          <dgm:param type="nodeHorzAlign" val="r"/>
+        </dgm:alg>
+      </dgm:else>
+    </dgm:choose>
+    <dgm:shape xmlns:r="http://schemas.openxmlformats.org/officeDocument/2006/relationships" r:blip="">
+      <dgm:adjLst/>
+    </dgm:shape>
+    <dgm:presOf/>
+    <dgm:constrLst>
+      <dgm:constr type="w" for="ch" forName="parentLin" refType="w"/>
+      <dgm:constr type="h" for="ch" forName="parentLin" val="INF"/>
+      <dgm:constr type="w" for="des" forName="parentLeftMargin" refType="w" fact="0.05"/>
+      <dgm:constr type="w" for="des" forName="parentText" refType="w" fact="0.7"/>
+      <dgm:constr type="h" for="des" forName="parentText" refType="primFontSz" refFor="des" refForName="parentText" fact="0.82"/>
+      <dgm:constr type="h" for="ch" forName="negativeSpace" refType="primFontSz" refFor="des" refForName="parentText" fact="-0.41"/>
+      <dgm:constr type="h" for="ch" forName="negativeSpace" refType="h" refFor="des" refForName="parentText" op="lte" fact="-0.82"/>
+      <dgm:constr type="h" for="ch" forName="negativeSpace" refType="h" refFor="des" refForName="parentText" op="gte" fact="-0.82"/>
+      <dgm:constr type="w" for="ch" forName="childText" refType="w"/>
+      <dgm:constr type="h" for="ch" forName="childText" refType="primFontSz" refFor="des" refForName="parentText" fact="0.7"/>
+      <dgm:constr type="primFontSz" for="des" forName="parentText" val="65"/>
+      <dgm:constr type="primFontSz" for="ch" forName="childText" refType="primFontSz" refFor="des" refForName="parentText"/>
+      <dgm:constr type="tMarg" for="ch" forName="childText" refType="primFontSz" refFor="des" refForName="parentText" fact="1.64"/>
+      <dgm:constr type="tMarg" for="ch" forName="childText" refType="h" refFor="des" refForName="parentText" op="lte" fact="3.28"/>
+      <dgm:constr type="tMarg" for="ch" forName="childText" refType="h" refFor="des" refForName="parentText" op="gte" fact="3.28"/>
+      <dgm:constr type="lMarg" for="ch" forName="childText" refType="w" fact="0.22"/>
+      <dgm:constr type="rMarg" for="ch" forName="childText" refType="lMarg" refFor="ch" refForName="childText"/>
+      <dgm:constr type="lMarg" for="des" forName="parentText" refType="w" fact="0.075"/>
+      <dgm:constr type="rMarg" for="des" forName="parentText" refType="lMarg" refFor="des" refForName="parentText"/>
+      <dgm:constr type="h" for="ch" forName="spaceBetweenRectangles" refType="primFontSz" refFor="des" refForName="parentText" fact="0.15"/>
+    </dgm:constrLst>
+    <dgm:ruleLst>
+      <dgm:rule type="primFontSz" for="des" forName="parentText" val="5" fact="NaN" max="NaN"/>
+    </dgm:ruleLst>
+    <dgm:forEach name="Name3" axis="ch" ptType="node">
+      <dgm:layoutNode name="parentLin">
+        <dgm:choose name="Name4">
+          <dgm:if name="Name5" func="var" arg="dir" op="equ" val="norm">
+            <dgm:alg type="lin">
+              <dgm:param type="linDir" val="fromL"/>
+              <dgm:param type="horzAlign" val="l"/>
+              <dgm:param type="nodeHorzAlign" val="l"/>
+            </dgm:alg>
+          </dgm:if>
+          <dgm:else name="Name6">
+            <dgm:alg type="lin">
+              <dgm:param type="linDir" val="fromR"/>
+              <dgm:param type="horzAlign" val="r"/>
+              <dgm:param type="nodeHorzAlign" val="r"/>
+            </dgm:alg>
+          </dgm:else>
+        </dgm:choose>
+        <dgm:shape xmlns:r="http://schemas.openxmlformats.org/officeDocument/2006/relationships" r:blip="">
+          <dgm:adjLst/>
+        </dgm:shape>
+        <dgm:presOf/>
+        <dgm:constrLst/>
+        <dgm:ruleLst/>
+        <dgm:layoutNode name="parentLeftMargin">
+          <dgm:alg type="sp"/>
+          <dgm:shape xmlns:r="http://schemas.openxmlformats.org/officeDocument/2006/relationships" type="rect" r:blip="" hideGeom="1">
+            <dgm:adjLst/>
+          </dgm:shape>
+          <dgm:presOf axis="self"/>
+          <dgm:constrLst>
+            <dgm:constr type="h"/>
+          </dgm:constrLst>
+          <dgm:ruleLst/>
+        </dgm:layoutNode>
+        <dgm:layoutNode name="parentText" styleLbl="node1">
+          <dgm:varLst>
+            <dgm:chMax val="0"/>
+            <dgm:bulletEnabled val="1"/>
+          </dgm:varLst>
+          <dgm:choose name="Name7">
+            <dgm:if name="Name8" func="var" arg="dir" op="equ" val="norm">
+              <dgm:alg type="tx">
+                <dgm:param type="parTxLTRAlign" val="l"/>
+                <dgm:param type="parTxRTLAlign" val="l"/>
+              </dgm:alg>
+            </dgm:if>
+            <dgm:else name="Name9">
+              <dgm:alg type="tx">
+                <dgm:param type="parTxLTRAlign" val="r"/>
+                <dgm:param type="parTxRTLAlign" val="r"/>
+              </dgm:alg>
+            </dgm:else>
+          </dgm:choose>
+          <dgm:shape xmlns:r="http://schemas.openxmlformats.org/officeDocument/2006/relationships" type="roundRect" r:blip="">
+            <dgm:adjLst/>
+          </dgm:shape>
+          <dgm:presOf axis="self" ptType="node"/>
+          <dgm:constrLst>
+            <dgm:constr type="tMarg"/>
+            <dgm:constr type="bMarg"/>
+          </dgm:constrLst>
+          <dgm:ruleLst/>
+        </dgm:layoutNode>
+      </dgm:layoutNode>
+      <dgm:layoutNode name="negativeSpace">
+        <dgm:alg type="sp"/>
+        <dgm:shape xmlns:r="http://schemas.openxmlformats.org/officeDocument/2006/relationships" r:blip="">
+          <dgm:adjLst/>
+        </dgm:shape>
+        <dgm:presOf/>
+        <dgm:constrLst/>
+        <dgm:ruleLst/>
+      </dgm:layoutNode>
+      <dgm:layoutNode name="childText" styleLbl="conFgAcc1">
+        <dgm:varLst>
+          <dgm:bulletEnabled val="1"/>
+        </dgm:varLst>
+        <dgm:alg type="tx">
+          <dgm:param type="stBulletLvl" val="1"/>
+        </dgm:alg>
+        <dgm:shape xmlns:r="http://schemas.openxmlformats.org/officeDocument/2006/relationships" type="rect" r:blip="" zOrderOff="-2">
+          <dgm:adjLst/>
+        </dgm:shape>
+        <dgm:presOf axis="des" ptType="node"/>
+        <dgm:constrLst>
+          <dgm:constr type="secFontSz" refType="primFontSz"/>
+        </dgm:constrLst>
+        <dgm:ruleLst>
+          <dgm:rule type="h" val="INF" fact="NaN" max="NaN"/>
+        </dgm:ruleLst>
+      </dgm:layoutNode>
+      <dgm:forEach name="Name10" axis="followSib" ptType="sibTrans" cnt="1">
+        <dgm:layoutNode name="spaceBetweenRectangles">
+          <dgm:alg type="sp"/>
+          <dgm:shape xmlns:r="http://schemas.openxmlformats.org/officeDocument/2006/relationships" r:blip="">
+            <dgm:adjLst/>
+          </dgm:shape>
+          <dgm:presOf/>
+          <dgm:constrLst/>
+          <dgm:ruleLst/>
+        </dgm:layoutNode>
+      </dgm:forEach>
+    </dgm:forEach>
+  </dgm:layoutNode>
+</dgm:layoutDef>
+</file>
+
 <file path=word/diagrams/quickStyle1.xml><?xml version="1.0" encoding="utf-8"?>
 <dgm:styleDef xmlns:dgm="http://schemas.openxmlformats.org/drawingml/2006/diagram" xmlns:a="http://schemas.openxmlformats.org/drawingml/2006/main" uniqueId="urn:microsoft.com/office/officeart/2005/8/quickstyle/simple4">
   <dgm:title val=""/>
@@ -6351,6 +7582,1040 @@
 </file>
 
 <file path=word/diagrams/quickStyle2.xml><?xml version="1.0" encoding="utf-8"?>
+<dgm:styleDef xmlns:dgm="http://schemas.openxmlformats.org/drawingml/2006/diagram" xmlns:a="http://schemas.openxmlformats.org/drawingml/2006/main" uniqueId="urn:microsoft.com/office/officeart/2005/8/quickstyle/simple4">
+  <dgm:title val=""/>
+  <dgm:desc val=""/>
+  <dgm:catLst>
+    <dgm:cat type="simple" pri="10400"/>
+  </dgm:catLst>
+  <dgm:scene3d>
+    <a:camera prst="orthographicFront"/>
+    <a:lightRig rig="threePt" dir="t"/>
+  </dgm:scene3d>
+  <dgm:styleLbl name="node0">
+    <dgm:scene3d>
+      <a:camera prst="orthographicFront"/>
+      <a:lightRig rig="threePt" dir="t"/>
+    </dgm:scene3d>
+    <dgm:sp3d/>
+    <dgm:txPr/>
+    <dgm:style>
+      <a:lnRef idx="0">
+        <a:scrgbClr r="0" g="0" b="0"/>
+      </a:lnRef>
+      <a:fillRef idx="3">
+        <a:scrgbClr r="0" g="0" b="0"/>
+      </a:fillRef>
+      <a:effectRef idx="2">
+        <a:scrgbClr r="0" g="0" b="0"/>
+      </a:effectRef>
+      <a:fontRef idx="minor">
+        <a:schemeClr val="lt1"/>
+      </a:fontRef>
+    </dgm:style>
+  </dgm:styleLbl>
+  <dgm:styleLbl name="lnNode1">
+    <dgm:scene3d>
+      <a:camera prst="orthographicFront"/>
+      <a:lightRig rig="threePt" dir="t"/>
+    </dgm:scene3d>
+    <dgm:sp3d/>
+    <dgm:txPr/>
+    <dgm:style>
+      <a:lnRef idx="1">
+        <a:scrgbClr r="0" g="0" b="0"/>
+      </a:lnRef>
+      <a:fillRef idx="3">
+        <a:scrgbClr r="0" g="0" b="0"/>
+      </a:fillRef>
+      <a:effectRef idx="2">
+        <a:scrgbClr r="0" g="0" b="0"/>
+      </a:effectRef>
+      <a:fontRef idx="minor">
+        <a:schemeClr val="lt1"/>
+      </a:fontRef>
+    </dgm:style>
+  </dgm:styleLbl>
+  <dgm:styleLbl name="vennNode1">
+    <dgm:scene3d>
+      <a:camera prst="orthographicFront"/>
+      <a:lightRig rig="threePt" dir="t"/>
+    </dgm:scene3d>
+    <dgm:sp3d/>
+    <dgm:txPr/>
+    <dgm:style>
+      <a:lnRef idx="0">
+        <a:scrgbClr r="0" g="0" b="0"/>
+      </a:lnRef>
+      <a:fillRef idx="3">
+        <a:scrgbClr r="0" g="0" b="0"/>
+      </a:fillRef>
+      <a:effectRef idx="0">
+        <a:scrgbClr r="0" g="0" b="0"/>
+      </a:effectRef>
+      <a:fontRef idx="minor">
+        <a:schemeClr val="tx1"/>
+      </a:fontRef>
+    </dgm:style>
+  </dgm:styleLbl>
+  <dgm:styleLbl name="alignNode1">
+    <dgm:scene3d>
+      <a:camera prst="orthographicFront"/>
+      <a:lightRig rig="threePt" dir="t"/>
+    </dgm:scene3d>
+    <dgm:sp3d/>
+    <dgm:txPr/>
+    <dgm:style>
+      <a:lnRef idx="1">
+        <a:scrgbClr r="0" g="0" b="0"/>
+      </a:lnRef>
+      <a:fillRef idx="3">
+        <a:scrgbClr r="0" g="0" b="0"/>
+      </a:fillRef>
+      <a:effectRef idx="2">
+        <a:scrgbClr r="0" g="0" b="0"/>
+      </a:effectRef>
+      <a:fontRef idx="minor">
+        <a:schemeClr val="lt1"/>
+      </a:fontRef>
+    </dgm:style>
+  </dgm:styleLbl>
+  <dgm:styleLbl name="node1">
+    <dgm:scene3d>
+      <a:camera prst="orthographicFront"/>
+      <a:lightRig rig="threePt" dir="t"/>
+    </dgm:scene3d>
+    <dgm:sp3d/>
+    <dgm:txPr/>
+    <dgm:style>
+      <a:lnRef idx="0">
+        <a:scrgbClr r="0" g="0" b="0"/>
+      </a:lnRef>
+      <a:fillRef idx="3">
+        <a:scrgbClr r="0" g="0" b="0"/>
+      </a:fillRef>
+      <a:effectRef idx="2">
+        <a:scrgbClr r="0" g="0" b="0"/>
+      </a:effectRef>
+      <a:fontRef idx="minor">
+        <a:schemeClr val="lt1"/>
+      </a:fontRef>
+    </dgm:style>
+  </dgm:styleLbl>
+  <dgm:styleLbl name="node2">
+    <dgm:scene3d>
+      <a:camera prst="orthographicFront"/>
+      <a:lightRig rig="threePt" dir="t"/>
+    </dgm:scene3d>
+    <dgm:sp3d/>
+    <dgm:txPr/>
+    <dgm:style>
+      <a:lnRef idx="0">
+        <a:scrgbClr r="0" g="0" b="0"/>
+      </a:lnRef>
+      <a:fillRef idx="3">
+        <a:scrgbClr r="0" g="0" b="0"/>
+      </a:fillRef>
+      <a:effectRef idx="2">
+        <a:scrgbClr r="0" g="0" b="0"/>
+      </a:effectRef>
+      <a:fontRef idx="minor">
+        <a:schemeClr val="lt1"/>
+      </a:fontRef>
+    </dgm:style>
+  </dgm:styleLbl>
+  <dgm:styleLbl name="node3">
+    <dgm:scene3d>
+      <a:camera prst="orthographicFront"/>
+      <a:lightRig rig="threePt" dir="t"/>
+    </dgm:scene3d>
+    <dgm:sp3d/>
+    <dgm:txPr/>
+    <dgm:style>
+      <a:lnRef idx="0">
+        <a:scrgbClr r="0" g="0" b="0"/>
+      </a:lnRef>
+      <a:fillRef idx="3">
+        <a:scrgbClr r="0" g="0" b="0"/>
+      </a:fillRef>
+      <a:effectRef idx="2">
+        <a:scrgbClr r="0" g="0" b="0"/>
+      </a:effectRef>
+      <a:fontRef idx="minor">
+        <a:schemeClr val="lt1"/>
+      </a:fontRef>
+    </dgm:style>
+  </dgm:styleLbl>
+  <dgm:styleLbl name="node4">
+    <dgm:scene3d>
+      <a:camera prst="orthographicFront"/>
+      <a:lightRig rig="threePt" dir="t"/>
+    </dgm:scene3d>
+    <dgm:sp3d/>
+    <dgm:txPr/>
+    <dgm:style>
+      <a:lnRef idx="0">
+        <a:scrgbClr r="0" g="0" b="0"/>
+      </a:lnRef>
+      <a:fillRef idx="3">
+        <a:scrgbClr r="0" g="0" b="0"/>
+      </a:fillRef>
+      <a:effectRef idx="2">
+        <a:scrgbClr r="0" g="0" b="0"/>
+      </a:effectRef>
+      <a:fontRef idx="minor">
+        <a:schemeClr val="lt1"/>
+      </a:fontRef>
+    </dgm:style>
+  </dgm:styleLbl>
+  <dgm:styleLbl name="fgImgPlace1">
+    <dgm:scene3d>
+      <a:camera prst="orthographicFront"/>
+      <a:lightRig rig="threePt" dir="t"/>
+    </dgm:scene3d>
+    <dgm:sp3d/>
+    <dgm:txPr/>
+    <dgm:style>
+      <a:lnRef idx="0">
+        <a:scrgbClr r="0" g="0" b="0"/>
+      </a:lnRef>
+      <a:fillRef idx="1">
+        <a:scrgbClr r="0" g="0" b="0"/>
+      </a:fillRef>
+      <a:effectRef idx="2">
+        <a:scrgbClr r="0" g="0" b="0"/>
+      </a:effectRef>
+      <a:fontRef idx="minor"/>
+    </dgm:style>
+  </dgm:styleLbl>
+  <dgm:styleLbl name="alignImgPlace1">
+    <dgm:scene3d>
+      <a:camera prst="orthographicFront"/>
+      <a:lightRig rig="threePt" dir="t"/>
+    </dgm:scene3d>
+    <dgm:sp3d/>
+    <dgm:txPr/>
+    <dgm:style>
+      <a:lnRef idx="0">
+        <a:scrgbClr r="0" g="0" b="0"/>
+      </a:lnRef>
+      <a:fillRef idx="1">
+        <a:scrgbClr r="0" g="0" b="0"/>
+      </a:fillRef>
+      <a:effectRef idx="2">
+        <a:scrgbClr r="0" g="0" b="0"/>
+      </a:effectRef>
+      <a:fontRef idx="minor"/>
+    </dgm:style>
+  </dgm:styleLbl>
+  <dgm:styleLbl name="bgImgPlace1">
+    <dgm:scene3d>
+      <a:camera prst="orthographicFront"/>
+      <a:lightRig rig="threePt" dir="t"/>
+    </dgm:scene3d>
+    <dgm:sp3d/>
+    <dgm:txPr/>
+    <dgm:style>
+      <a:lnRef idx="0">
+        <a:scrgbClr r="0" g="0" b="0"/>
+      </a:lnRef>
+      <a:fillRef idx="1">
+        <a:scrgbClr r="0" g="0" b="0"/>
+      </a:fillRef>
+      <a:effectRef idx="2">
+        <a:scrgbClr r="0" g="0" b="0"/>
+      </a:effectRef>
+      <a:fontRef idx="minor"/>
+    </dgm:style>
+  </dgm:styleLbl>
+  <dgm:styleLbl name="sibTrans2D1">
+    <dgm:scene3d>
+      <a:camera prst="orthographicFront"/>
+      <a:lightRig rig="threePt" dir="t"/>
+    </dgm:scene3d>
+    <dgm:sp3d/>
+    <dgm:txPr/>
+    <dgm:style>
+      <a:lnRef idx="0">
+        <a:scrgbClr r="0" g="0" b="0"/>
+      </a:lnRef>
+      <a:fillRef idx="3">
+        <a:scrgbClr r="0" g="0" b="0"/>
+      </a:fillRef>
+      <a:effectRef idx="2">
+        <a:scrgbClr r="0" g="0" b="0"/>
+      </a:effectRef>
+      <a:fontRef idx="minor">
+        <a:schemeClr val="lt1"/>
+      </a:fontRef>
+    </dgm:style>
+  </dgm:styleLbl>
+  <dgm:styleLbl name="fgSibTrans2D1">
+    <dgm:scene3d>
+      <a:camera prst="orthographicFront"/>
+      <a:lightRig rig="threePt" dir="t"/>
+    </dgm:scene3d>
+    <dgm:sp3d/>
+    <dgm:txPr/>
+    <dgm:style>
+      <a:lnRef idx="0">
+        <a:scrgbClr r="0" g="0" b="0"/>
+      </a:lnRef>
+      <a:fillRef idx="3">
+        <a:scrgbClr r="0" g="0" b="0"/>
+      </a:fillRef>
+      <a:effectRef idx="2">
+        <a:scrgbClr r="0" g="0" b="0"/>
+      </a:effectRef>
+      <a:fontRef idx="minor">
+        <a:schemeClr val="lt1"/>
+      </a:fontRef>
+    </dgm:style>
+  </dgm:styleLbl>
+  <dgm:styleLbl name="bgSibTrans2D1">
+    <dgm:scene3d>
+      <a:camera prst="orthographicFront"/>
+      <a:lightRig rig="threePt" dir="t"/>
+    </dgm:scene3d>
+    <dgm:sp3d/>
+    <dgm:txPr/>
+    <dgm:style>
+      <a:lnRef idx="0">
+        <a:scrgbClr r="0" g="0" b="0"/>
+      </a:lnRef>
+      <a:fillRef idx="3">
+        <a:scrgbClr r="0" g="0" b="0"/>
+      </a:fillRef>
+      <a:effectRef idx="2">
+        <a:scrgbClr r="0" g="0" b="0"/>
+      </a:effectRef>
+      <a:fontRef idx="minor">
+        <a:schemeClr val="lt1"/>
+      </a:fontRef>
+    </dgm:style>
+  </dgm:styleLbl>
+  <dgm:styleLbl name="sibTrans1D1">
+    <dgm:scene3d>
+      <a:camera prst="orthographicFront"/>
+      <a:lightRig rig="threePt" dir="t"/>
+    </dgm:scene3d>
+    <dgm:sp3d/>
+    <dgm:txPr/>
+    <dgm:style>
+      <a:lnRef idx="1">
+        <a:scrgbClr r="0" g="0" b="0"/>
+      </a:lnRef>
+      <a:fillRef idx="0">
+        <a:scrgbClr r="0" g="0" b="0"/>
+      </a:fillRef>
+      <a:effectRef idx="0">
+        <a:scrgbClr r="0" g="0" b="0"/>
+      </a:effectRef>
+      <a:fontRef idx="minor"/>
+    </dgm:style>
+  </dgm:styleLbl>
+  <dgm:styleLbl name="callout">
+    <dgm:scene3d>
+      <a:camera prst="orthographicFront"/>
+      <a:lightRig rig="threePt" dir="t"/>
+    </dgm:scene3d>
+    <dgm:sp3d/>
+    <dgm:txPr/>
+    <dgm:style>
+      <a:lnRef idx="2">
+        <a:scrgbClr r="0" g="0" b="0"/>
+      </a:lnRef>
+      <a:fillRef idx="1">
+        <a:scrgbClr r="0" g="0" b="0"/>
+      </a:fillRef>
+      <a:effectRef idx="1">
+        <a:scrgbClr r="0" g="0" b="0"/>
+      </a:effectRef>
+      <a:fontRef idx="minor"/>
+    </dgm:style>
+  </dgm:styleLbl>
+  <dgm:styleLbl name="asst0">
+    <dgm:scene3d>
+      <a:camera prst="orthographicFront"/>
+      <a:lightRig rig="threePt" dir="t"/>
+    </dgm:scene3d>
+    <dgm:sp3d/>
+    <dgm:txPr/>
+    <dgm:style>
+      <a:lnRef idx="0">
+        <a:scrgbClr r="0" g="0" b="0"/>
+      </a:lnRef>
+      <a:fillRef idx="3">
+        <a:scrgbClr r="0" g="0" b="0"/>
+      </a:fillRef>
+      <a:effectRef idx="2">
+        <a:scrgbClr r="0" g="0" b="0"/>
+      </a:effectRef>
+      <a:fontRef idx="minor">
+        <a:schemeClr val="lt1"/>
+      </a:fontRef>
+    </dgm:style>
+  </dgm:styleLbl>
+  <dgm:styleLbl name="asst1">
+    <dgm:scene3d>
+      <a:camera prst="orthographicFront"/>
+      <a:lightRig rig="threePt" dir="t"/>
+    </dgm:scene3d>
+    <dgm:sp3d/>
+    <dgm:txPr/>
+    <dgm:style>
+      <a:lnRef idx="0">
+        <a:scrgbClr r="0" g="0" b="0"/>
+      </a:lnRef>
+      <a:fillRef idx="3">
+        <a:scrgbClr r="0" g="0" b="0"/>
+      </a:fillRef>
+      <a:effectRef idx="2">
+        <a:scrgbClr r="0" g="0" b="0"/>
+      </a:effectRef>
+      <a:fontRef idx="minor">
+        <a:schemeClr val="lt1"/>
+      </a:fontRef>
+    </dgm:style>
+  </dgm:styleLbl>
+  <dgm:styleLbl name="asst2">
+    <dgm:scene3d>
+      <a:camera prst="orthographicFront"/>
+      <a:lightRig rig="threePt" dir="t"/>
+    </dgm:scene3d>
+    <dgm:sp3d/>
+    <dgm:txPr/>
+    <dgm:style>
+      <a:lnRef idx="0">
+        <a:scrgbClr r="0" g="0" b="0"/>
+      </a:lnRef>
+      <a:fillRef idx="3">
+        <a:scrgbClr r="0" g="0" b="0"/>
+      </a:fillRef>
+      <a:effectRef idx="2">
+        <a:scrgbClr r="0" g="0" b="0"/>
+      </a:effectRef>
+      <a:fontRef idx="minor">
+        <a:schemeClr val="lt1"/>
+      </a:fontRef>
+    </dgm:style>
+  </dgm:styleLbl>
+  <dgm:styleLbl name="asst3">
+    <dgm:scene3d>
+      <a:camera prst="orthographicFront"/>
+      <a:lightRig rig="threePt" dir="t"/>
+    </dgm:scene3d>
+    <dgm:sp3d/>
+    <dgm:txPr/>
+    <dgm:style>
+      <a:lnRef idx="0">
+        <a:scrgbClr r="0" g="0" b="0"/>
+      </a:lnRef>
+      <a:fillRef idx="3">
+        <a:scrgbClr r="0" g="0" b="0"/>
+      </a:fillRef>
+      <a:effectRef idx="2">
+        <a:scrgbClr r="0" g="0" b="0"/>
+      </a:effectRef>
+      <a:fontRef idx="minor">
+        <a:schemeClr val="lt1"/>
+      </a:fontRef>
+    </dgm:style>
+  </dgm:styleLbl>
+  <dgm:styleLbl name="asst4">
+    <dgm:scene3d>
+      <a:camera prst="orthographicFront"/>
+      <a:lightRig rig="threePt" dir="t"/>
+    </dgm:scene3d>
+    <dgm:sp3d/>
+    <dgm:txPr/>
+    <dgm:style>
+      <a:lnRef idx="0">
+        <a:scrgbClr r="0" g="0" b="0"/>
+      </a:lnRef>
+      <a:fillRef idx="3">
+        <a:scrgbClr r="0" g="0" b="0"/>
+      </a:fillRef>
+      <a:effectRef idx="2">
+        <a:scrgbClr r="0" g="0" b="0"/>
+      </a:effectRef>
+      <a:fontRef idx="minor">
+        <a:schemeClr val="lt1"/>
+      </a:fontRef>
+    </dgm:style>
+  </dgm:styleLbl>
+  <dgm:styleLbl name="parChTrans2D1">
+    <dgm:scene3d>
+      <a:camera prst="orthographicFront"/>
+      <a:lightRig rig="threePt" dir="t"/>
+    </dgm:scene3d>
+    <dgm:sp3d/>
+    <dgm:txPr/>
+    <dgm:style>
+      <a:lnRef idx="0">
+        <a:scrgbClr r="0" g="0" b="0"/>
+      </a:lnRef>
+      <a:fillRef idx="3">
+        <a:scrgbClr r="0" g="0" b="0"/>
+      </a:fillRef>
+      <a:effectRef idx="2">
+        <a:scrgbClr r="0" g="0" b="0"/>
+      </a:effectRef>
+      <a:fontRef idx="minor">
+        <a:schemeClr val="lt1"/>
+      </a:fontRef>
+    </dgm:style>
+  </dgm:styleLbl>
+  <dgm:styleLbl name="parChTrans2D2">
+    <dgm:scene3d>
+      <a:camera prst="orthographicFront"/>
+      <a:lightRig rig="threePt" dir="t"/>
+    </dgm:scene3d>
+    <dgm:sp3d/>
+    <dgm:txPr/>
+    <dgm:style>
+      <a:lnRef idx="0">
+        <a:scrgbClr r="0" g="0" b="0"/>
+      </a:lnRef>
+      <a:fillRef idx="3">
+        <a:scrgbClr r="0" g="0" b="0"/>
+      </a:fillRef>
+      <a:effectRef idx="2">
+        <a:scrgbClr r="0" g="0" b="0"/>
+      </a:effectRef>
+      <a:fontRef idx="minor">
+        <a:schemeClr val="lt1"/>
+      </a:fontRef>
+    </dgm:style>
+  </dgm:styleLbl>
+  <dgm:styleLbl name="parChTrans2D3">
+    <dgm:scene3d>
+      <a:camera prst="orthographicFront"/>
+      <a:lightRig rig="threePt" dir="t"/>
+    </dgm:scene3d>
+    <dgm:sp3d/>
+    <dgm:txPr/>
+    <dgm:style>
+      <a:lnRef idx="1">
+        <a:scrgbClr r="0" g="0" b="0"/>
+      </a:lnRef>
+      <a:fillRef idx="3">
+        <a:scrgbClr r="0" g="0" b="0"/>
+      </a:fillRef>
+      <a:effectRef idx="2">
+        <a:scrgbClr r="0" g="0" b="0"/>
+      </a:effectRef>
+      <a:fontRef idx="minor">
+        <a:schemeClr val="lt1"/>
+      </a:fontRef>
+    </dgm:style>
+  </dgm:styleLbl>
+  <dgm:styleLbl name="parChTrans2D4">
+    <dgm:scene3d>
+      <a:camera prst="orthographicFront"/>
+      <a:lightRig rig="threePt" dir="t"/>
+    </dgm:scene3d>
+    <dgm:sp3d/>
+    <dgm:txPr/>
+    <dgm:style>
+      <a:lnRef idx="1">
+        <a:scrgbClr r="0" g="0" b="0"/>
+      </a:lnRef>
+      <a:fillRef idx="3">
+        <a:scrgbClr r="0" g="0" b="0"/>
+      </a:fillRef>
+      <a:effectRef idx="2">
+        <a:scrgbClr r="0" g="0" b="0"/>
+      </a:effectRef>
+      <a:fontRef idx="minor">
+        <a:schemeClr val="lt1"/>
+      </a:fontRef>
+    </dgm:style>
+  </dgm:styleLbl>
+  <dgm:styleLbl name="parChTrans1D1">
+    <dgm:scene3d>
+      <a:camera prst="orthographicFront"/>
+      <a:lightRig rig="threePt" dir="t"/>
+    </dgm:scene3d>
+    <dgm:sp3d/>
+    <dgm:txPr/>
+    <dgm:style>
+      <a:lnRef idx="1">
+        <a:scrgbClr r="0" g="0" b="0"/>
+      </a:lnRef>
+      <a:fillRef idx="0">
+        <a:scrgbClr r="0" g="0" b="0"/>
+      </a:fillRef>
+      <a:effectRef idx="0">
+        <a:scrgbClr r="0" g="0" b="0"/>
+      </a:effectRef>
+      <a:fontRef idx="minor"/>
+    </dgm:style>
+  </dgm:styleLbl>
+  <dgm:styleLbl name="parChTrans1D2">
+    <dgm:scene3d>
+      <a:camera prst="orthographicFront"/>
+      <a:lightRig rig="threePt" dir="t"/>
+    </dgm:scene3d>
+    <dgm:sp3d/>
+    <dgm:txPr/>
+    <dgm:style>
+      <a:lnRef idx="1">
+        <a:scrgbClr r="0" g="0" b="0"/>
+      </a:lnRef>
+      <a:fillRef idx="0">
+        <a:scrgbClr r="0" g="0" b="0"/>
+      </a:fillRef>
+      <a:effectRef idx="0">
+        <a:scrgbClr r="0" g="0" b="0"/>
+      </a:effectRef>
+      <a:fontRef idx="minor"/>
+    </dgm:style>
+  </dgm:styleLbl>
+  <dgm:styleLbl name="parChTrans1D3">
+    <dgm:scene3d>
+      <a:camera prst="orthographicFront"/>
+      <a:lightRig rig="threePt" dir="t"/>
+    </dgm:scene3d>
+    <dgm:sp3d/>
+    <dgm:txPr/>
+    <dgm:style>
+      <a:lnRef idx="1">
+        <a:scrgbClr r="0" g="0" b="0"/>
+      </a:lnRef>
+      <a:fillRef idx="0">
+        <a:scrgbClr r="0" g="0" b="0"/>
+      </a:fillRef>
+      <a:effectRef idx="0">
+        <a:scrgbClr r="0" g="0" b="0"/>
+      </a:effectRef>
+      <a:fontRef idx="minor"/>
+    </dgm:style>
+  </dgm:styleLbl>
+  <dgm:styleLbl name="parChTrans1D4">
+    <dgm:scene3d>
+      <a:camera prst="orthographicFront"/>
+      <a:lightRig rig="threePt" dir="t"/>
+    </dgm:scene3d>
+    <dgm:sp3d/>
+    <dgm:txPr/>
+    <dgm:style>
+      <a:lnRef idx="1">
+        <a:scrgbClr r="0" g="0" b="0"/>
+      </a:lnRef>
+      <a:fillRef idx="0">
+        <a:scrgbClr r="0" g="0" b="0"/>
+      </a:fillRef>
+      <a:effectRef idx="0">
+        <a:scrgbClr r="0" g="0" b="0"/>
+      </a:effectRef>
+      <a:fontRef idx="minor"/>
+    </dgm:style>
+  </dgm:styleLbl>
+  <dgm:styleLbl name="fgAcc1">
+    <dgm:scene3d>
+      <a:camera prst="orthographicFront"/>
+      <a:lightRig rig="threePt" dir="t"/>
+    </dgm:scene3d>
+    <dgm:sp3d/>
+    <dgm:txPr/>
+    <dgm:style>
+      <a:lnRef idx="1">
+        <a:scrgbClr r="0" g="0" b="0"/>
+      </a:lnRef>
+      <a:fillRef idx="1">
+        <a:scrgbClr r="0" g="0" b="0"/>
+      </a:fillRef>
+      <a:effectRef idx="0">
+        <a:scrgbClr r="0" g="0" b="0"/>
+      </a:effectRef>
+      <a:fontRef idx="minor"/>
+    </dgm:style>
+  </dgm:styleLbl>
+  <dgm:styleLbl name="conFgAcc1">
+    <dgm:scene3d>
+      <a:camera prst="orthographicFront"/>
+      <a:lightRig rig="threePt" dir="t"/>
+    </dgm:scene3d>
+    <dgm:sp3d/>
+    <dgm:txPr/>
+    <dgm:style>
+      <a:lnRef idx="1">
+        <a:scrgbClr r="0" g="0" b="0"/>
+      </a:lnRef>
+      <a:fillRef idx="1">
+        <a:scrgbClr r="0" g="0" b="0"/>
+      </a:fillRef>
+      <a:effectRef idx="0">
+        <a:scrgbClr r="0" g="0" b="0"/>
+      </a:effectRef>
+      <a:fontRef idx="minor"/>
+    </dgm:style>
+  </dgm:styleLbl>
+  <dgm:styleLbl name="alignAcc1">
+    <dgm:scene3d>
+      <a:camera prst="orthographicFront"/>
+      <a:lightRig rig="threePt" dir="t"/>
+    </dgm:scene3d>
+    <dgm:sp3d/>
+    <dgm:txPr/>
+    <dgm:style>
+      <a:lnRef idx="1">
+        <a:scrgbClr r="0" g="0" b="0"/>
+      </a:lnRef>
+      <a:fillRef idx="1">
+        <a:scrgbClr r="0" g="0" b="0"/>
+      </a:fillRef>
+      <a:effectRef idx="0">
+        <a:scrgbClr r="0" g="0" b="0"/>
+      </a:effectRef>
+      <a:fontRef idx="minor"/>
+    </dgm:style>
+  </dgm:styleLbl>
+  <dgm:styleLbl name="trAlignAcc1">
+    <dgm:scene3d>
+      <a:camera prst="orthographicFront"/>
+      <a:lightRig rig="threePt" dir="t"/>
+    </dgm:scene3d>
+    <dgm:sp3d/>
+    <dgm:txPr/>
+    <dgm:style>
+      <a:lnRef idx="1">
+        <a:scrgbClr r="0" g="0" b="0"/>
+      </a:lnRef>
+      <a:fillRef idx="1">
+        <a:scrgbClr r="0" g="0" b="0"/>
+      </a:fillRef>
+      <a:effectRef idx="0">
+        <a:scrgbClr r="0" g="0" b="0"/>
+      </a:effectRef>
+      <a:fontRef idx="minor"/>
+    </dgm:style>
+  </dgm:styleLbl>
+  <dgm:styleLbl name="bgAcc1">
+    <dgm:scene3d>
+      <a:camera prst="orthographicFront"/>
+      <a:lightRig rig="threePt" dir="t"/>
+    </dgm:scene3d>
+    <dgm:sp3d/>
+    <dgm:txPr/>
+    <dgm:style>
+      <a:lnRef idx="1">
+        <a:scrgbClr r="0" g="0" b="0"/>
+      </a:lnRef>
+      <a:fillRef idx="1">
+        <a:scrgbClr r="0" g="0" b="0"/>
+      </a:fillRef>
+      <a:effectRef idx="0">
+        <a:scrgbClr r="0" g="0" b="0"/>
+      </a:effectRef>
+      <a:fontRef idx="minor"/>
+    </dgm:style>
+  </dgm:styleLbl>
+  <dgm:styleLbl name="solidFgAcc1">
+    <dgm:scene3d>
+      <a:camera prst="orthographicFront"/>
+      <a:lightRig rig="threePt" dir="t"/>
+    </dgm:scene3d>
+    <dgm:sp3d/>
+    <dgm:txPr/>
+    <dgm:style>
+      <a:lnRef idx="1">
+        <a:scrgbClr r="0" g="0" b="0"/>
+      </a:lnRef>
+      <a:fillRef idx="1">
+        <a:scrgbClr r="0" g="0" b="0"/>
+      </a:fillRef>
+      <a:effectRef idx="0">
+        <a:scrgbClr r="0" g="0" b="0"/>
+      </a:effectRef>
+      <a:fontRef idx="minor"/>
+    </dgm:style>
+  </dgm:styleLbl>
+  <dgm:styleLbl name="solidAlignAcc1">
+    <dgm:scene3d>
+      <a:camera prst="orthographicFront"/>
+      <a:lightRig rig="threePt" dir="t"/>
+    </dgm:scene3d>
+    <dgm:sp3d/>
+    <dgm:txPr/>
+    <dgm:style>
+      <a:lnRef idx="1">
+        <a:scrgbClr r="0" g="0" b="0"/>
+      </a:lnRef>
+      <a:fillRef idx="1">
+        <a:scrgbClr r="0" g="0" b="0"/>
+      </a:fillRef>
+      <a:effectRef idx="0">
+        <a:scrgbClr r="0" g="0" b="0"/>
+      </a:effectRef>
+      <a:fontRef idx="minor"/>
+    </dgm:style>
+  </dgm:styleLbl>
+  <dgm:styleLbl name="solidBgAcc1">
+    <dgm:scene3d>
+      <a:camera prst="orthographicFront"/>
+      <a:lightRig rig="threePt" dir="t"/>
+    </dgm:scene3d>
+    <dgm:sp3d/>
+    <dgm:txPr/>
+    <dgm:style>
+      <a:lnRef idx="1">
+        <a:scrgbClr r="0" g="0" b="0"/>
+      </a:lnRef>
+      <a:fillRef idx="1">
+        <a:scrgbClr r="0" g="0" b="0"/>
+      </a:fillRef>
+      <a:effectRef idx="0">
+        <a:scrgbClr r="0" g="0" b="0"/>
+      </a:effectRef>
+      <a:fontRef idx="minor"/>
+    </dgm:style>
+  </dgm:styleLbl>
+  <dgm:styleLbl name="fgAccFollowNode1">
+    <dgm:scene3d>
+      <a:camera prst="orthographicFront"/>
+      <a:lightRig rig="threePt" dir="t"/>
+    </dgm:scene3d>
+    <dgm:sp3d/>
+    <dgm:txPr/>
+    <dgm:style>
+      <a:lnRef idx="1">
+        <a:scrgbClr r="0" g="0" b="0"/>
+      </a:lnRef>
+      <a:fillRef idx="1">
+        <a:scrgbClr r="0" g="0" b="0"/>
+      </a:fillRef>
+      <a:effectRef idx="0">
+        <a:scrgbClr r="0" g="0" b="0"/>
+      </a:effectRef>
+      <a:fontRef idx="minor"/>
+    </dgm:style>
+  </dgm:styleLbl>
+  <dgm:styleLbl name="alignAccFollowNode1">
+    <dgm:scene3d>
+      <a:camera prst="orthographicFront"/>
+      <a:lightRig rig="threePt" dir="t"/>
+    </dgm:scene3d>
+    <dgm:sp3d/>
+    <dgm:txPr/>
+    <dgm:style>
+      <a:lnRef idx="1">
+        <a:scrgbClr r="0" g="0" b="0"/>
+      </a:lnRef>
+      <a:fillRef idx="1">
+        <a:scrgbClr r="0" g="0" b="0"/>
+      </a:fillRef>
+      <a:effectRef idx="0">
+        <a:scrgbClr r="0" g="0" b="0"/>
+      </a:effectRef>
+      <a:fontRef idx="minor"/>
+    </dgm:style>
+  </dgm:styleLbl>
+  <dgm:styleLbl name="bgAccFollowNode1">
+    <dgm:scene3d>
+      <a:camera prst="orthographicFront"/>
+      <a:lightRig rig="threePt" dir="t"/>
+    </dgm:scene3d>
+    <dgm:sp3d/>
+    <dgm:txPr/>
+    <dgm:style>
+      <a:lnRef idx="1">
+        <a:scrgbClr r="0" g="0" b="0"/>
+      </a:lnRef>
+      <a:fillRef idx="1">
+        <a:scrgbClr r="0" g="0" b="0"/>
+      </a:fillRef>
+      <a:effectRef idx="0">
+        <a:scrgbClr r="0" g="0" b="0"/>
+      </a:effectRef>
+      <a:fontRef idx="minor"/>
+    </dgm:style>
+  </dgm:styleLbl>
+  <dgm:styleLbl name="fgAcc0">
+    <dgm:scene3d>
+      <a:camera prst="orthographicFront"/>
+      <a:lightRig rig="threePt" dir="t"/>
+    </dgm:scene3d>
+    <dgm:sp3d/>
+    <dgm:txPr/>
+    <dgm:style>
+      <a:lnRef idx="1">
+        <a:scrgbClr r="0" g="0" b="0"/>
+      </a:lnRef>
+      <a:fillRef idx="1">
+        <a:scrgbClr r="0" g="0" b="0"/>
+      </a:fillRef>
+      <a:effectRef idx="0">
+        <a:scrgbClr r="0" g="0" b="0"/>
+      </a:effectRef>
+      <a:fontRef idx="minor"/>
+    </dgm:style>
+  </dgm:styleLbl>
+  <dgm:styleLbl name="fgAcc2">
+    <dgm:scene3d>
+      <a:camera prst="orthographicFront"/>
+      <a:lightRig rig="threePt" dir="t"/>
+    </dgm:scene3d>
+    <dgm:sp3d/>
+    <dgm:txPr/>
+    <dgm:style>
+      <a:lnRef idx="1">
+        <a:scrgbClr r="0" g="0" b="0"/>
+      </a:lnRef>
+      <a:fillRef idx="1">
+        <a:scrgbClr r="0" g="0" b="0"/>
+      </a:fillRef>
+      <a:effectRef idx="0">
+        <a:scrgbClr r="0" g="0" b="0"/>
+      </a:effectRef>
+      <a:fontRef idx="minor"/>
+    </dgm:style>
+  </dgm:styleLbl>
+  <dgm:styleLbl name="fgAcc3">
+    <dgm:scene3d>
+      <a:camera prst="orthographicFront"/>
+      <a:lightRig rig="threePt" dir="t"/>
+    </dgm:scene3d>
+    <dgm:sp3d/>
+    <dgm:txPr/>
+    <dgm:style>
+      <a:lnRef idx="1">
+        <a:scrgbClr r="0" g="0" b="0"/>
+      </a:lnRef>
+      <a:fillRef idx="1">
+        <a:scrgbClr r="0" g="0" b="0"/>
+      </a:fillRef>
+      <a:effectRef idx="0">
+        <a:scrgbClr r="0" g="0" b="0"/>
+      </a:effectRef>
+      <a:fontRef idx="minor"/>
+    </dgm:style>
+  </dgm:styleLbl>
+  <dgm:styleLbl name="fgAcc4">
+    <dgm:scene3d>
+      <a:camera prst="orthographicFront"/>
+      <a:lightRig rig="threePt" dir="t"/>
+    </dgm:scene3d>
+    <dgm:sp3d/>
+    <dgm:txPr/>
+    <dgm:style>
+      <a:lnRef idx="1">
+        <a:scrgbClr r="0" g="0" b="0"/>
+      </a:lnRef>
+      <a:fillRef idx="1">
+        <a:scrgbClr r="0" g="0" b="0"/>
+      </a:fillRef>
+      <a:effectRef idx="0">
+        <a:scrgbClr r="0" g="0" b="0"/>
+      </a:effectRef>
+      <a:fontRef idx="minor"/>
+    </dgm:style>
+  </dgm:styleLbl>
+  <dgm:styleLbl name="bgShp">
+    <dgm:scene3d>
+      <a:camera prst="orthographicFront"/>
+      <a:lightRig rig="threePt" dir="t"/>
+    </dgm:scene3d>
+    <dgm:sp3d/>
+    <dgm:txPr/>
+    <dgm:style>
+      <a:lnRef idx="0">
+        <a:scrgbClr r="0" g="0" b="0"/>
+      </a:lnRef>
+      <a:fillRef idx="1">
+        <a:scrgbClr r="0" g="0" b="0"/>
+      </a:fillRef>
+      <a:effectRef idx="2">
+        <a:scrgbClr r="0" g="0" b="0"/>
+      </a:effectRef>
+      <a:fontRef idx="minor"/>
+    </dgm:style>
+  </dgm:styleLbl>
+  <dgm:styleLbl name="dkBgShp">
+    <dgm:scene3d>
+      <a:camera prst="orthographicFront"/>
+      <a:lightRig rig="threePt" dir="t"/>
+    </dgm:scene3d>
+    <dgm:sp3d/>
+    <dgm:txPr/>
+    <dgm:style>
+      <a:lnRef idx="0">
+        <a:scrgbClr r="0" g="0" b="0"/>
+      </a:lnRef>
+      <a:fillRef idx="1">
+        <a:scrgbClr r="0" g="0" b="0"/>
+      </a:fillRef>
+      <a:effectRef idx="2">
+        <a:scrgbClr r="0" g="0" b="0"/>
+      </a:effectRef>
+      <a:fontRef idx="minor"/>
+    </dgm:style>
+  </dgm:styleLbl>
+  <dgm:styleLbl name="trBgShp">
+    <dgm:scene3d>
+      <a:camera prst="orthographicFront"/>
+      <a:lightRig rig="threePt" dir="t"/>
+    </dgm:scene3d>
+    <dgm:sp3d/>
+    <dgm:txPr/>
+    <dgm:style>
+      <a:lnRef idx="0">
+        <a:scrgbClr r="0" g="0" b="0"/>
+      </a:lnRef>
+      <a:fillRef idx="1">
+        <a:scrgbClr r="0" g="0" b="0"/>
+      </a:fillRef>
+      <a:effectRef idx="0">
+        <a:scrgbClr r="0" g="0" b="0"/>
+      </a:effectRef>
+      <a:fontRef idx="minor"/>
+    </dgm:style>
+  </dgm:styleLbl>
+  <dgm:styleLbl name="fgShp">
+    <dgm:scene3d>
+      <a:camera prst="orthographicFront"/>
+      <a:lightRig rig="threePt" dir="t"/>
+    </dgm:scene3d>
+    <dgm:sp3d/>
+    <dgm:txPr/>
+    <dgm:style>
+      <a:lnRef idx="0">
+        <a:scrgbClr r="0" g="0" b="0"/>
+      </a:lnRef>
+      <a:fillRef idx="3">
+        <a:scrgbClr r="0" g="0" b="0"/>
+      </a:fillRef>
+      <a:effectRef idx="2">
+        <a:scrgbClr r="0" g="0" b="0"/>
+      </a:effectRef>
+      <a:fontRef idx="minor"/>
+    </dgm:style>
+  </dgm:styleLbl>
+  <dgm:styleLbl name="revTx">
+    <dgm:scene3d>
+      <a:camera prst="orthographicFront"/>
+      <a:lightRig rig="threePt" dir="t"/>
+    </dgm:scene3d>
+    <dgm:sp3d/>
+    <dgm:txPr/>
+    <dgm:style>
+      <a:lnRef idx="0">
+        <a:scrgbClr r="0" g="0" b="0"/>
+      </a:lnRef>
+      <a:fillRef idx="0">
+        <a:scrgbClr r="0" g="0" b="0"/>
+      </a:fillRef>
+      <a:effectRef idx="0">
+        <a:scrgbClr r="0" g="0" b="0"/>
+      </a:effectRef>
+      <a:fontRef idx="minor"/>
+    </dgm:style>
+  </dgm:styleLbl>
+</dgm:styleDef>
+</file>
+
+<file path=word/diagrams/quickStyle3.xml><?xml version="1.0" encoding="utf-8"?>
 <dgm:styleDef xmlns:dgm="http://schemas.openxmlformats.org/drawingml/2006/diagram" xmlns:a="http://schemas.openxmlformats.org/drawingml/2006/main" uniqueId="urn:microsoft.com/office/officeart/2005/8/quickstyle/simple4">
   <dgm:title val=""/>
   <dgm:desc val=""/>

</xml_diff>